<commit_message>
added more testing bits
</commit_message>
<xml_diff>
--- a/softwareTestingProject.docx
+++ b/softwareTestingProject.docx
@@ -2517,6 +2517,216 @@
         </w:rPr>
         <w:lastRenderedPageBreak/>
         <w:t xml:space="preserve">Regression testing is a type of software testing to confirm that a recent program or code change has not affected existing features. In general, regression testing is a full or partial execution of already completed test cases to ensue existing functionalities are done. </w:t>
+      </w:r>
+    </w:p>
+    <w:p>
+      <w:pPr>
+        <w:rPr>
+          <w:b/>
+          <w:bCs/>
+          <w:sz w:val="24"/>
+          <w:szCs w:val="24"/>
+        </w:rPr>
+      </w:pPr>
+      <w:r>
+        <w:rPr>
+          <w:b/>
+          <w:bCs/>
+          <w:sz w:val="24"/>
+          <w:szCs w:val="24"/>
+        </w:rPr>
+        <w:t>Participants:</w:t>
+      </w:r>
+    </w:p>
+    <w:p>
+      <w:pPr>
+        <w:rPr>
+          <w:sz w:val="24"/>
+          <w:szCs w:val="24"/>
+        </w:rPr>
+      </w:pPr>
+      <w:r>
+        <w:rPr>
+          <w:sz w:val="24"/>
+          <w:szCs w:val="24"/>
+        </w:rPr>
+        <w:t>Jake Kelly</w:t>
+      </w:r>
+    </w:p>
+    <w:p>
+      <w:pPr>
+        <w:rPr>
+          <w:b/>
+          <w:bCs/>
+          <w:sz w:val="24"/>
+          <w:szCs w:val="24"/>
+        </w:rPr>
+      </w:pPr>
+      <w:r>
+        <w:rPr>
+          <w:b/>
+          <w:bCs/>
+          <w:sz w:val="24"/>
+          <w:szCs w:val="24"/>
+        </w:rPr>
+        <w:t>Methodology:</w:t>
+      </w:r>
+    </w:p>
+    <w:p>
+      <w:pPr>
+        <w:rPr>
+          <w:sz w:val="24"/>
+          <w:szCs w:val="24"/>
+        </w:rPr>
+      </w:pPr>
+      <w:r>
+        <w:rPr>
+          <w:sz w:val="24"/>
+          <w:szCs w:val="24"/>
+        </w:rPr>
+        <w:t xml:space="preserve">Jake will be called upon when a major update to the system occurs. He will make use of the test cases in </w:t>
+      </w:r>
+      <w:proofErr w:type="spellStart"/>
+      <w:r>
+        <w:rPr>
+          <w:sz w:val="24"/>
+          <w:szCs w:val="24"/>
+        </w:rPr>
+        <w:t>vTest</w:t>
+      </w:r>
+      <w:proofErr w:type="spellEnd"/>
+      <w:r>
+        <w:rPr>
+          <w:sz w:val="24"/>
+          <w:szCs w:val="24"/>
+        </w:rPr>
+        <w:t xml:space="preserve"> that have been executed previously and run them </w:t>
+      </w:r>
+      <w:r>
+        <w:rPr>
+          <w:sz w:val="24"/>
+          <w:szCs w:val="24"/>
+        </w:rPr>
+        <w:t xml:space="preserve">again, automating the process where appropriate. This section will be run automatically to allow the testing team to focus on other aspects of the testing. </w:t>
+      </w:r>
+    </w:p>
+    <w:p>
+      <w:pPr>
+        <w:rPr>
+          <w:sz w:val="24"/>
+          <w:szCs w:val="24"/>
+        </w:rPr>
+      </w:pPr>
+    </w:p>
+    <w:p>
+      <w:pPr>
+        <w:pStyle w:val="Heading2"/>
+      </w:pPr>
+      <w:r>
+        <w:t>Beta Testing</w:t>
+      </w:r>
+    </w:p>
+    <w:p/>
+    <w:p>
+      <w:pPr>
+        <w:rPr>
+          <w:b/>
+          <w:bCs/>
+          <w:sz w:val="24"/>
+          <w:szCs w:val="24"/>
+        </w:rPr>
+      </w:pPr>
+      <w:r>
+        <w:rPr>
+          <w:b/>
+          <w:bCs/>
+          <w:sz w:val="24"/>
+          <w:szCs w:val="24"/>
+        </w:rPr>
+        <w:t>Definition:</w:t>
+      </w:r>
+    </w:p>
+    <w:p>
+      <w:pPr>
+        <w:rPr>
+          <w:sz w:val="24"/>
+          <w:szCs w:val="24"/>
+        </w:rPr>
+      </w:pPr>
+      <w:r>
+        <w:rPr>
+          <w:sz w:val="24"/>
+          <w:szCs w:val="24"/>
+        </w:rPr>
+        <w:t xml:space="preserve">Beta testing is a type of Acceptance testing, which adds value to the product as the intended user validate the product for functionality, usability, reliability, and compatibility. The beta testers are given a beta version of the product and use it on their own systems and on their own time. This type of testing relies primarily on feedback from the testers which will be communicated to the development team. </w:t>
+      </w:r>
+    </w:p>
+    <w:p>
+      <w:pPr>
+        <w:rPr>
+          <w:b/>
+          <w:bCs/>
+          <w:sz w:val="24"/>
+          <w:szCs w:val="24"/>
+        </w:rPr>
+      </w:pPr>
+      <w:r>
+        <w:rPr>
+          <w:b/>
+          <w:bCs/>
+          <w:sz w:val="24"/>
+          <w:szCs w:val="24"/>
+        </w:rPr>
+        <w:t xml:space="preserve">Participants: </w:t>
+      </w:r>
+    </w:p>
+    <w:p>
+      <w:pPr>
+        <w:rPr>
+          <w:sz w:val="24"/>
+          <w:szCs w:val="24"/>
+        </w:rPr>
+      </w:pPr>
+      <w:r>
+        <w:rPr>
+          <w:sz w:val="24"/>
+          <w:szCs w:val="24"/>
+        </w:rPr>
+        <w:t>Beta testers will be selected by Jim Gavin who will monitor all feedback</w:t>
+      </w:r>
+    </w:p>
+    <w:p>
+      <w:pPr>
+        <w:rPr>
+          <w:b/>
+          <w:bCs/>
+          <w:sz w:val="24"/>
+          <w:szCs w:val="24"/>
+        </w:rPr>
+      </w:pPr>
+      <w:r>
+        <w:rPr>
+          <w:b/>
+          <w:bCs/>
+          <w:sz w:val="24"/>
+          <w:szCs w:val="24"/>
+        </w:rPr>
+        <w:t>Methodology:</w:t>
+      </w:r>
+    </w:p>
+    <w:p>
+      <w:pPr>
+        <w:rPr>
+          <w:sz w:val="24"/>
+          <w:szCs w:val="24"/>
+        </w:rPr>
+      </w:pPr>
+      <w:r>
+        <w:rPr>
+          <w:sz w:val="24"/>
+          <w:szCs w:val="24"/>
+        </w:rPr>
+        <w:t xml:space="preserve">Jim will select beta testers from online forums who will be given a beta version to test on their own time. These users will be given a feedback link that they can use to send information on issues to Jim. At the end of the beta period Jim will gather the results and share them with the development team. </w:t>
       </w:r>
     </w:p>
     <w:sectPr>

</xml_diff>

<commit_message>
added schedule, problem report
</commit_message>
<xml_diff>
--- a/softwareTestingProject.docx
+++ b/softwareTestingProject.docx
@@ -1547,8 +1547,17 @@
           <w:sz w:val="24"/>
           <w:szCs w:val="24"/>
         </w:rPr>
-        <w:t>On load, user should be at the expected position. If new game is selected the user should be on level one. If loading a game, the user should be set to that particular location</w:t>
-      </w:r>
+        <w:t xml:space="preserve">On load, user should be at the expected position. If new game is selected the user should be on level one. If loading a game, the user should be set to that </w:t>
+      </w:r>
+      <w:proofErr w:type="gramStart"/>
+      <w:r>
+        <w:rPr>
+          <w:sz w:val="24"/>
+          <w:szCs w:val="24"/>
+        </w:rPr>
+        <w:t>particular location</w:t>
+      </w:r>
+      <w:proofErr w:type="gramEnd"/>
     </w:p>
     <w:p>
       <w:pPr>
@@ -1779,6 +1788,86 @@
     </w:p>
     <w:p>
       <w:pPr>
+        <w:rPr>
+          <w:sz w:val="24"/>
+          <w:szCs w:val="24"/>
+        </w:rPr>
+      </w:pPr>
+    </w:p>
+    <w:p>
+      <w:pPr>
+        <w:rPr>
+          <w:sz w:val="24"/>
+          <w:szCs w:val="24"/>
+        </w:rPr>
+      </w:pPr>
+    </w:p>
+    <w:p>
+      <w:pPr>
+        <w:rPr>
+          <w:sz w:val="24"/>
+          <w:szCs w:val="24"/>
+        </w:rPr>
+      </w:pPr>
+    </w:p>
+    <w:p>
+      <w:pPr>
+        <w:rPr>
+          <w:sz w:val="24"/>
+          <w:szCs w:val="24"/>
+        </w:rPr>
+      </w:pPr>
+    </w:p>
+    <w:p>
+      <w:pPr>
+        <w:rPr>
+          <w:sz w:val="24"/>
+          <w:szCs w:val="24"/>
+        </w:rPr>
+      </w:pPr>
+    </w:p>
+    <w:p>
+      <w:pPr>
+        <w:rPr>
+          <w:sz w:val="24"/>
+          <w:szCs w:val="24"/>
+        </w:rPr>
+      </w:pPr>
+    </w:p>
+    <w:p>
+      <w:pPr>
+        <w:rPr>
+          <w:sz w:val="24"/>
+          <w:szCs w:val="24"/>
+        </w:rPr>
+      </w:pPr>
+    </w:p>
+    <w:p>
+      <w:pPr>
+        <w:rPr>
+          <w:sz w:val="24"/>
+          <w:szCs w:val="24"/>
+        </w:rPr>
+      </w:pPr>
+    </w:p>
+    <w:p>
+      <w:pPr>
+        <w:rPr>
+          <w:sz w:val="24"/>
+          <w:szCs w:val="24"/>
+        </w:rPr>
+      </w:pPr>
+    </w:p>
+    <w:p>
+      <w:pPr>
+        <w:rPr>
+          <w:sz w:val="24"/>
+          <w:szCs w:val="24"/>
+        </w:rPr>
+      </w:pPr>
+    </w:p>
+    <w:p>
+      <w:pPr>
         <w:pStyle w:val="ListParagraph"/>
         <w:rPr>
           <w:sz w:val="24"/>
@@ -1791,6 +1880,7 @@
         <w:pStyle w:val="Heading1"/>
       </w:pPr>
       <w:r>
+        <w:lastRenderedPageBreak/>
         <w:t>4.0 Testing Strategy</w:t>
       </w:r>
     </w:p>
@@ -1872,7 +1962,23 @@
           <w:sz w:val="24"/>
           <w:szCs w:val="24"/>
         </w:rPr>
-        <w:t>We will be using solitary tests here as it ensures that every unit is working as expected and isn’t dependent on another unit to function.</w:t>
+        <w:t xml:space="preserve">We will be using solitary tests here as it ensures that every unit is working as expected and </w:t>
+      </w:r>
+      <w:proofErr w:type="gramStart"/>
+      <w:r>
+        <w:rPr>
+          <w:sz w:val="24"/>
+          <w:szCs w:val="24"/>
+        </w:rPr>
+        <w:t>isn’t</w:t>
+      </w:r>
+      <w:proofErr w:type="gramEnd"/>
+      <w:r>
+        <w:rPr>
+          <w:sz w:val="24"/>
+          <w:szCs w:val="24"/>
+        </w:rPr>
+        <w:t xml:space="preserve"> dependent on another unit to function.</w:t>
       </w:r>
     </w:p>
     <w:p>
@@ -1906,7 +2012,6 @@
           <w:sz w:val="24"/>
           <w:szCs w:val="24"/>
         </w:rPr>
-        <w:lastRenderedPageBreak/>
         <w:t>Jim Jones &amp; Luke Freeman</w:t>
       </w:r>
     </w:p>
@@ -2129,6 +2234,7 @@
           <w:sz w:val="24"/>
           <w:szCs w:val="24"/>
         </w:rPr>
+        <w:lastRenderedPageBreak/>
         <w:t>Methodology:</w:t>
       </w:r>
     </w:p>
@@ -2195,43 +2301,21 @@
           <w:sz w:val="24"/>
           <w:szCs w:val="24"/>
         </w:rPr>
-        <w:t xml:space="preserve">Performance testing </w:t>
-      </w:r>
-      <w:r>
-        <w:rPr>
-          <w:sz w:val="24"/>
-          <w:szCs w:val="24"/>
-        </w:rPr>
-        <w:t>checks the speed, response time, reliability, resource usage, scalability of a software program under their expected workload. The purpose of Performance Testing is not to find functional defects but to eliminate performance bottlenecks in the softwar</w:t>
-      </w:r>
-      <w:r>
-        <w:rPr>
-          <w:sz w:val="24"/>
-          <w:szCs w:val="24"/>
-        </w:rPr>
-        <w:t>e</w:t>
-      </w:r>
-      <w:r>
-        <w:rPr>
-          <w:sz w:val="24"/>
-          <w:szCs w:val="24"/>
-        </w:rPr>
-        <w:t>.</w:t>
-      </w:r>
-    </w:p>
-    <w:p>
-      <w:pPr>
-        <w:rPr>
-          <w:sz w:val="24"/>
-          <w:szCs w:val="24"/>
-        </w:rPr>
-      </w:pPr>
-      <w:r>
-        <w:rPr>
-          <w:sz w:val="24"/>
-          <w:szCs w:val="24"/>
-        </w:rPr>
-        <w:lastRenderedPageBreak/>
+        <w:t>Performance testing checks the speed, response time, reliability, resource usage, scalability of a software program under their expected workload. The purpose of Performance Testing is not to find functional defects but to eliminate performance bottlenecks in the software.</w:t>
+      </w:r>
+    </w:p>
+    <w:p>
+      <w:pPr>
+        <w:rPr>
+          <w:sz w:val="24"/>
+          <w:szCs w:val="24"/>
+        </w:rPr>
+      </w:pPr>
+      <w:r>
+        <w:rPr>
+          <w:sz w:val="24"/>
+          <w:szCs w:val="24"/>
+        </w:rPr>
         <w:t>Stress testing verifies the stability and reliability of the system. It is used to measure the system on its robustness and error handling capabilities under extremely heavy load conditions. Stress testing tests beyond the normal operating point and evaluates how the system works under extreme conditions.</w:t>
       </w:r>
     </w:p>
@@ -2356,6 +2440,14 @@
     </w:p>
     <w:p>
       <w:pPr>
+        <w:rPr>
+          <w:sz w:val="24"/>
+          <w:szCs w:val="24"/>
+        </w:rPr>
+      </w:pPr>
+    </w:p>
+    <w:p>
+      <w:pPr>
         <w:pStyle w:val="Heading2"/>
       </w:pPr>
     </w:p>
@@ -2515,7 +2607,6 @@
           <w:sz w:val="24"/>
           <w:szCs w:val="24"/>
         </w:rPr>
-        <w:lastRenderedPageBreak/>
         <w:t xml:space="preserve">Regression testing is a type of software testing to confirm that a recent program or code change has not affected existing features. In general, regression testing is a full or partial execution of already completed test cases to ensue existing functionalities are done. </w:t>
       </w:r>
     </w:p>
@@ -2550,7 +2641,7 @@
           <w:sz w:val="24"/>
           <w:szCs w:val="24"/>
         </w:rPr>
-        <w:t>Jake Kelly</w:t>
+        <w:t>Luke Freeman</w:t>
       </w:r>
     </w:p>
     <w:p>
@@ -2584,7 +2675,14 @@
           <w:sz w:val="24"/>
           <w:szCs w:val="24"/>
         </w:rPr>
-        <w:t xml:space="preserve">Jake will be called upon when a major update to the system occurs. He will make use of the test cases in </w:t>
+        <w:t>Luke</w:t>
+      </w:r>
+      <w:r>
+        <w:rPr>
+          <w:sz w:val="24"/>
+          <w:szCs w:val="24"/>
+        </w:rPr>
+        <w:t xml:space="preserve"> will be called upon when a major update to the system occurs. He will make use of the test cases in </w:t>
       </w:r>
       <w:proofErr w:type="spellStart"/>
       <w:r>
@@ -2677,6 +2775,7 @@
           <w:sz w:val="24"/>
           <w:szCs w:val="24"/>
         </w:rPr>
+        <w:lastRenderedPageBreak/>
         <w:t xml:space="preserve">Participants: </w:t>
       </w:r>
     </w:p>
@@ -2729,6 +2828,2146 @@
         <w:t xml:space="preserve">Jim will select beta testers from online forums who will be given a beta version to test on their own time. These users will be given a feedback link that they can use to send information on issues to Jim. At the end of the beta period Jim will gather the results and share them with the development team. </w:t>
       </w:r>
     </w:p>
+    <w:p>
+      <w:pPr>
+        <w:rPr>
+          <w:sz w:val="24"/>
+          <w:szCs w:val="24"/>
+        </w:rPr>
+      </w:pPr>
+    </w:p>
+    <w:p>
+      <w:pPr>
+        <w:pStyle w:val="Heading1"/>
+      </w:pPr>
+      <w:r>
+        <w:t xml:space="preserve">5.0 </w:t>
+      </w:r>
+      <w:r>
+        <w:t xml:space="preserve">Test Schedule </w:t>
+      </w:r>
+    </w:p>
+    <w:p/>
+    <w:p>
+      <w:pPr>
+        <w:rPr>
+          <w:b/>
+          <w:bCs/>
+          <w:sz w:val="24"/>
+          <w:szCs w:val="24"/>
+        </w:rPr>
+      </w:pPr>
+      <w:r>
+        <w:rPr>
+          <w:b/>
+          <w:bCs/>
+          <w:sz w:val="24"/>
+          <w:szCs w:val="24"/>
+        </w:rPr>
+        <w:t>Week 1</w:t>
+      </w:r>
+    </w:p>
+    <w:tbl>
+      <w:tblPr>
+        <w:tblStyle w:val="TableGrid"/>
+        <w:tblW w:w="0" w:type="auto"/>
+        <w:tblLook w:val="04A0" w:firstRow="1" w:lastRow="0" w:firstColumn="1" w:lastColumn="0" w:noHBand="0" w:noVBand="1"/>
+      </w:tblPr>
+      <w:tblGrid>
+        <w:gridCol w:w="1502"/>
+        <w:gridCol w:w="1502"/>
+        <w:gridCol w:w="1503"/>
+        <w:gridCol w:w="1503"/>
+        <w:gridCol w:w="1503"/>
+        <w:gridCol w:w="1503"/>
+      </w:tblGrid>
+      <w:tr>
+        <w:tc>
+          <w:tcPr>
+            <w:tcW w:w="1502" w:type="dxa"/>
+          </w:tcPr>
+          <w:p>
+            <w:pPr>
+              <w:jc w:val="center"/>
+              <w:rPr>
+                <w:b/>
+                <w:bCs/>
+              </w:rPr>
+            </w:pPr>
+            <w:r>
+              <w:rPr>
+                <w:b/>
+                <w:bCs/>
+              </w:rPr>
+              <w:t>Task Name</w:t>
+            </w:r>
+          </w:p>
+        </w:tc>
+        <w:tc>
+          <w:tcPr>
+            <w:tcW w:w="1502" w:type="dxa"/>
+          </w:tcPr>
+          <w:p>
+            <w:pPr>
+              <w:jc w:val="center"/>
+              <w:rPr>
+                <w:b/>
+                <w:bCs/>
+              </w:rPr>
+            </w:pPr>
+            <w:r>
+              <w:rPr>
+                <w:b/>
+                <w:bCs/>
+              </w:rPr>
+              <w:t>Task Description</w:t>
+            </w:r>
+          </w:p>
+        </w:tc>
+        <w:tc>
+          <w:tcPr>
+            <w:tcW w:w="1503" w:type="dxa"/>
+          </w:tcPr>
+          <w:p>
+            <w:pPr>
+              <w:jc w:val="center"/>
+              <w:rPr>
+                <w:b/>
+                <w:bCs/>
+              </w:rPr>
+            </w:pPr>
+            <w:r>
+              <w:rPr>
+                <w:b/>
+                <w:bCs/>
+              </w:rPr>
+              <w:t>Start Date</w:t>
+            </w:r>
+          </w:p>
+        </w:tc>
+        <w:tc>
+          <w:tcPr>
+            <w:tcW w:w="1503" w:type="dxa"/>
+          </w:tcPr>
+          <w:p>
+            <w:pPr>
+              <w:jc w:val="center"/>
+              <w:rPr>
+                <w:b/>
+                <w:bCs/>
+              </w:rPr>
+            </w:pPr>
+            <w:r>
+              <w:rPr>
+                <w:b/>
+                <w:bCs/>
+              </w:rPr>
+              <w:t>End Date</w:t>
+            </w:r>
+          </w:p>
+        </w:tc>
+        <w:tc>
+          <w:tcPr>
+            <w:tcW w:w="1503" w:type="dxa"/>
+          </w:tcPr>
+          <w:p>
+            <w:pPr>
+              <w:jc w:val="center"/>
+              <w:rPr>
+                <w:b/>
+                <w:bCs/>
+              </w:rPr>
+            </w:pPr>
+            <w:r>
+              <w:rPr>
+                <w:b/>
+                <w:bCs/>
+              </w:rPr>
+              <w:t>Estimated Effort (Hrs/Days)</w:t>
+            </w:r>
+          </w:p>
+        </w:tc>
+        <w:tc>
+          <w:tcPr>
+            <w:tcW w:w="1503" w:type="dxa"/>
+          </w:tcPr>
+          <w:p>
+            <w:pPr>
+              <w:jc w:val="center"/>
+              <w:rPr>
+                <w:b/>
+                <w:bCs/>
+              </w:rPr>
+            </w:pPr>
+            <w:r>
+              <w:rPr>
+                <w:b/>
+                <w:bCs/>
+              </w:rPr>
+              <w:t>Participants</w:t>
+            </w:r>
+          </w:p>
+        </w:tc>
+      </w:tr>
+      <w:tr>
+        <w:tc>
+          <w:tcPr>
+            <w:tcW w:w="1502" w:type="dxa"/>
+          </w:tcPr>
+          <w:p>
+            <w:pPr>
+              <w:jc w:val="center"/>
+            </w:pPr>
+            <w:r>
+              <w:t>Unit Testing</w:t>
+            </w:r>
+          </w:p>
+        </w:tc>
+        <w:tc>
+          <w:tcPr>
+            <w:tcW w:w="1502" w:type="dxa"/>
+          </w:tcPr>
+          <w:p>
+            <w:pPr>
+              <w:jc w:val="center"/>
+            </w:pPr>
+            <w:r>
+              <w:t>Installation on Platforms &amp; Menu Navigation</w:t>
+            </w:r>
+          </w:p>
+        </w:tc>
+        <w:tc>
+          <w:tcPr>
+            <w:tcW w:w="1503" w:type="dxa"/>
+          </w:tcPr>
+          <w:p>
+            <w:pPr>
+              <w:jc w:val="center"/>
+            </w:pPr>
+            <w:r>
+              <w:t>0</w:t>
+            </w:r>
+            <w:r>
+              <w:t>4/05/2020</w:t>
+            </w:r>
+          </w:p>
+        </w:tc>
+        <w:tc>
+          <w:tcPr>
+            <w:tcW w:w="1503" w:type="dxa"/>
+          </w:tcPr>
+          <w:p>
+            <w:pPr>
+              <w:jc w:val="center"/>
+            </w:pPr>
+            <w:r>
+              <w:t>0</w:t>
+            </w:r>
+            <w:r>
+              <w:t>4/05/2020</w:t>
+            </w:r>
+          </w:p>
+        </w:tc>
+        <w:tc>
+          <w:tcPr>
+            <w:tcW w:w="1503" w:type="dxa"/>
+          </w:tcPr>
+          <w:p>
+            <w:pPr>
+              <w:jc w:val="center"/>
+            </w:pPr>
+            <w:r>
+              <w:t>2 Hrs</w:t>
+            </w:r>
+          </w:p>
+        </w:tc>
+        <w:tc>
+          <w:tcPr>
+            <w:tcW w:w="1503" w:type="dxa"/>
+          </w:tcPr>
+          <w:p>
+            <w:pPr>
+              <w:jc w:val="center"/>
+            </w:pPr>
+            <w:r>
+              <w:t>Jim Jones, Luke Freeman</w:t>
+            </w:r>
+          </w:p>
+        </w:tc>
+      </w:tr>
+      <w:tr>
+        <w:tc>
+          <w:tcPr>
+            <w:tcW w:w="1502" w:type="dxa"/>
+          </w:tcPr>
+          <w:p>
+            <w:pPr>
+              <w:jc w:val="center"/>
+            </w:pPr>
+            <w:r>
+              <w:t>Unit Testing</w:t>
+            </w:r>
+          </w:p>
+        </w:tc>
+        <w:tc>
+          <w:tcPr>
+            <w:tcW w:w="1502" w:type="dxa"/>
+          </w:tcPr>
+          <w:p>
+            <w:pPr>
+              <w:jc w:val="center"/>
+            </w:pPr>
+            <w:r>
+              <w:t>Audio levels and changes</w:t>
+            </w:r>
+          </w:p>
+        </w:tc>
+        <w:tc>
+          <w:tcPr>
+            <w:tcW w:w="1503" w:type="dxa"/>
+          </w:tcPr>
+          <w:p>
+            <w:pPr>
+              <w:jc w:val="center"/>
+            </w:pPr>
+            <w:r>
+              <w:t>0</w:t>
+            </w:r>
+            <w:r>
+              <w:t>4/05/2020</w:t>
+            </w:r>
+          </w:p>
+        </w:tc>
+        <w:tc>
+          <w:tcPr>
+            <w:tcW w:w="1503" w:type="dxa"/>
+          </w:tcPr>
+          <w:p>
+            <w:pPr>
+              <w:jc w:val="center"/>
+            </w:pPr>
+            <w:r>
+              <w:t>0</w:t>
+            </w:r>
+            <w:r>
+              <w:t>4/05/2020</w:t>
+            </w:r>
+          </w:p>
+        </w:tc>
+        <w:tc>
+          <w:tcPr>
+            <w:tcW w:w="1503" w:type="dxa"/>
+          </w:tcPr>
+          <w:p>
+            <w:pPr>
+              <w:jc w:val="center"/>
+            </w:pPr>
+            <w:r>
+              <w:t>1 Hr</w:t>
+            </w:r>
+          </w:p>
+        </w:tc>
+        <w:tc>
+          <w:tcPr>
+            <w:tcW w:w="1503" w:type="dxa"/>
+          </w:tcPr>
+          <w:p>
+            <w:pPr>
+              <w:jc w:val="center"/>
+            </w:pPr>
+            <w:r>
+              <w:t>Jim Jones, Luke Freeman</w:t>
+            </w:r>
+          </w:p>
+        </w:tc>
+      </w:tr>
+      <w:tr>
+        <w:tc>
+          <w:tcPr>
+            <w:tcW w:w="1502" w:type="dxa"/>
+          </w:tcPr>
+          <w:p>
+            <w:pPr>
+              <w:jc w:val="center"/>
+            </w:pPr>
+            <w:r>
+              <w:t>Unit Testing</w:t>
+            </w:r>
+          </w:p>
+        </w:tc>
+        <w:tc>
+          <w:tcPr>
+            <w:tcW w:w="1502" w:type="dxa"/>
+          </w:tcPr>
+          <w:p>
+            <w:pPr>
+              <w:jc w:val="center"/>
+            </w:pPr>
+            <w:r>
+              <w:t>Character Movement/ Enemy AI/ Level Progression</w:t>
+            </w:r>
+          </w:p>
+        </w:tc>
+        <w:tc>
+          <w:tcPr>
+            <w:tcW w:w="1503" w:type="dxa"/>
+          </w:tcPr>
+          <w:p>
+            <w:pPr>
+              <w:jc w:val="center"/>
+            </w:pPr>
+            <w:r>
+              <w:t>0</w:t>
+            </w:r>
+            <w:r>
+              <w:t>4/05/2020</w:t>
+            </w:r>
+          </w:p>
+        </w:tc>
+        <w:tc>
+          <w:tcPr>
+            <w:tcW w:w="1503" w:type="dxa"/>
+          </w:tcPr>
+          <w:p>
+            <w:pPr>
+              <w:jc w:val="center"/>
+            </w:pPr>
+            <w:r>
+              <w:t>0</w:t>
+            </w:r>
+            <w:r>
+              <w:t>7/05/2020</w:t>
+            </w:r>
+          </w:p>
+        </w:tc>
+        <w:tc>
+          <w:tcPr>
+            <w:tcW w:w="1503" w:type="dxa"/>
+          </w:tcPr>
+          <w:p>
+            <w:pPr>
+              <w:jc w:val="center"/>
+            </w:pPr>
+            <w:r>
+              <w:t>2.5 Days</w:t>
+            </w:r>
+          </w:p>
+        </w:tc>
+        <w:tc>
+          <w:tcPr>
+            <w:tcW w:w="1503" w:type="dxa"/>
+          </w:tcPr>
+          <w:p>
+            <w:pPr>
+              <w:jc w:val="center"/>
+            </w:pPr>
+            <w:r>
+              <w:t>Jim Jones, Luke Freeman</w:t>
+            </w:r>
+          </w:p>
+        </w:tc>
+      </w:tr>
+      <w:tr>
+        <w:tc>
+          <w:tcPr>
+            <w:tcW w:w="1502" w:type="dxa"/>
+          </w:tcPr>
+          <w:p>
+            <w:pPr>
+              <w:jc w:val="center"/>
+            </w:pPr>
+            <w:r>
+              <w:t>Unit Testing</w:t>
+            </w:r>
+          </w:p>
+        </w:tc>
+        <w:tc>
+          <w:tcPr>
+            <w:tcW w:w="1502" w:type="dxa"/>
+          </w:tcPr>
+          <w:p>
+            <w:pPr>
+              <w:jc w:val="center"/>
+            </w:pPr>
+            <w:r>
+              <w:t>Run through of all components again</w:t>
+            </w:r>
+          </w:p>
+        </w:tc>
+        <w:tc>
+          <w:tcPr>
+            <w:tcW w:w="1503" w:type="dxa"/>
+          </w:tcPr>
+          <w:p>
+            <w:pPr>
+              <w:jc w:val="center"/>
+            </w:pPr>
+            <w:r>
+              <w:t>08/05/2020</w:t>
+            </w:r>
+          </w:p>
+        </w:tc>
+        <w:tc>
+          <w:tcPr>
+            <w:tcW w:w="1503" w:type="dxa"/>
+          </w:tcPr>
+          <w:p>
+            <w:pPr>
+              <w:jc w:val="center"/>
+            </w:pPr>
+            <w:r>
+              <w:t>08/05/2020</w:t>
+            </w:r>
+          </w:p>
+        </w:tc>
+        <w:tc>
+          <w:tcPr>
+            <w:tcW w:w="1503" w:type="dxa"/>
+          </w:tcPr>
+          <w:p>
+            <w:pPr>
+              <w:jc w:val="center"/>
+            </w:pPr>
+            <w:r>
+              <w:t>6 Hrs</w:t>
+            </w:r>
+          </w:p>
+        </w:tc>
+        <w:tc>
+          <w:tcPr>
+            <w:tcW w:w="1503" w:type="dxa"/>
+          </w:tcPr>
+          <w:p>
+            <w:pPr>
+              <w:jc w:val="center"/>
+            </w:pPr>
+            <w:r>
+              <w:t>Jim Jones, Luke Freeman</w:t>
+            </w:r>
+          </w:p>
+        </w:tc>
+      </w:tr>
+    </w:tbl>
+    <w:p>
+      <w:pPr>
+        <w:rPr>
+          <w:b/>
+          <w:bCs/>
+          <w:sz w:val="24"/>
+          <w:szCs w:val="24"/>
+        </w:rPr>
+      </w:pPr>
+    </w:p>
+    <w:p>
+      <w:pPr>
+        <w:rPr>
+          <w:b/>
+          <w:bCs/>
+          <w:sz w:val="24"/>
+          <w:szCs w:val="24"/>
+        </w:rPr>
+      </w:pPr>
+      <w:r>
+        <w:rPr>
+          <w:b/>
+          <w:bCs/>
+          <w:sz w:val="24"/>
+          <w:szCs w:val="24"/>
+        </w:rPr>
+        <w:t>Weeks 2 &amp; 3</w:t>
+      </w:r>
+    </w:p>
+    <w:tbl>
+      <w:tblPr>
+        <w:tblStyle w:val="TableGrid"/>
+        <w:tblW w:w="0" w:type="auto"/>
+        <w:tblLook w:val="04A0" w:firstRow="1" w:lastRow="0" w:firstColumn="1" w:lastColumn="0" w:noHBand="0" w:noVBand="1"/>
+      </w:tblPr>
+      <w:tblGrid>
+        <w:gridCol w:w="1502"/>
+        <w:gridCol w:w="1502"/>
+        <w:gridCol w:w="1503"/>
+        <w:gridCol w:w="1503"/>
+        <w:gridCol w:w="1503"/>
+        <w:gridCol w:w="1503"/>
+      </w:tblGrid>
+      <w:tr>
+        <w:tc>
+          <w:tcPr>
+            <w:tcW w:w="1502" w:type="dxa"/>
+          </w:tcPr>
+          <w:p>
+            <w:pPr>
+              <w:rPr>
+                <w:b/>
+                <w:bCs/>
+                <w:sz w:val="24"/>
+                <w:szCs w:val="24"/>
+              </w:rPr>
+            </w:pPr>
+            <w:r>
+              <w:rPr>
+                <w:b/>
+                <w:bCs/>
+              </w:rPr>
+              <w:t>Task Name</w:t>
+            </w:r>
+          </w:p>
+        </w:tc>
+        <w:tc>
+          <w:tcPr>
+            <w:tcW w:w="1502" w:type="dxa"/>
+          </w:tcPr>
+          <w:p>
+            <w:pPr>
+              <w:rPr>
+                <w:b/>
+                <w:bCs/>
+                <w:sz w:val="24"/>
+                <w:szCs w:val="24"/>
+              </w:rPr>
+            </w:pPr>
+            <w:r>
+              <w:rPr>
+                <w:b/>
+                <w:bCs/>
+              </w:rPr>
+              <w:t>Task Description</w:t>
+            </w:r>
+          </w:p>
+        </w:tc>
+        <w:tc>
+          <w:tcPr>
+            <w:tcW w:w="1503" w:type="dxa"/>
+          </w:tcPr>
+          <w:p>
+            <w:pPr>
+              <w:rPr>
+                <w:b/>
+                <w:bCs/>
+                <w:sz w:val="24"/>
+                <w:szCs w:val="24"/>
+              </w:rPr>
+            </w:pPr>
+            <w:r>
+              <w:rPr>
+                <w:b/>
+                <w:bCs/>
+              </w:rPr>
+              <w:t>Start Date</w:t>
+            </w:r>
+          </w:p>
+        </w:tc>
+        <w:tc>
+          <w:tcPr>
+            <w:tcW w:w="1503" w:type="dxa"/>
+          </w:tcPr>
+          <w:p>
+            <w:pPr>
+              <w:rPr>
+                <w:b/>
+                <w:bCs/>
+                <w:sz w:val="24"/>
+                <w:szCs w:val="24"/>
+              </w:rPr>
+            </w:pPr>
+            <w:r>
+              <w:rPr>
+                <w:b/>
+                <w:bCs/>
+              </w:rPr>
+              <w:t>End Date</w:t>
+            </w:r>
+          </w:p>
+        </w:tc>
+        <w:tc>
+          <w:tcPr>
+            <w:tcW w:w="1503" w:type="dxa"/>
+          </w:tcPr>
+          <w:p>
+            <w:pPr>
+              <w:rPr>
+                <w:b/>
+                <w:bCs/>
+                <w:sz w:val="24"/>
+                <w:szCs w:val="24"/>
+              </w:rPr>
+            </w:pPr>
+            <w:r>
+              <w:rPr>
+                <w:b/>
+                <w:bCs/>
+              </w:rPr>
+              <w:t>Estimated Effort (Hrs/Days)</w:t>
+            </w:r>
+          </w:p>
+        </w:tc>
+        <w:tc>
+          <w:tcPr>
+            <w:tcW w:w="1503" w:type="dxa"/>
+          </w:tcPr>
+          <w:p>
+            <w:pPr>
+              <w:rPr>
+                <w:b/>
+                <w:bCs/>
+                <w:sz w:val="24"/>
+                <w:szCs w:val="24"/>
+              </w:rPr>
+            </w:pPr>
+            <w:r>
+              <w:rPr>
+                <w:b/>
+                <w:bCs/>
+              </w:rPr>
+              <w:t>Participants</w:t>
+            </w:r>
+          </w:p>
+        </w:tc>
+      </w:tr>
+      <w:tr>
+        <w:tc>
+          <w:tcPr>
+            <w:tcW w:w="1502" w:type="dxa"/>
+          </w:tcPr>
+          <w:p>
+            <w:pPr>
+              <w:rPr>
+                <w:sz w:val="24"/>
+                <w:szCs w:val="24"/>
+              </w:rPr>
+            </w:pPr>
+            <w:r>
+              <w:rPr>
+                <w:sz w:val="24"/>
+                <w:szCs w:val="24"/>
+              </w:rPr>
+              <w:t>System Integration Testing</w:t>
+            </w:r>
+          </w:p>
+        </w:tc>
+        <w:tc>
+          <w:tcPr>
+            <w:tcW w:w="1502" w:type="dxa"/>
+          </w:tcPr>
+          <w:p>
+            <w:pPr>
+              <w:rPr>
+                <w:b/>
+                <w:bCs/>
+                <w:sz w:val="24"/>
+                <w:szCs w:val="24"/>
+              </w:rPr>
+            </w:pPr>
+            <w:r>
+              <w:rPr>
+                <w:b/>
+                <w:bCs/>
+                <w:sz w:val="24"/>
+                <w:szCs w:val="24"/>
+              </w:rPr>
+              <w:t>-</w:t>
+            </w:r>
+          </w:p>
+        </w:tc>
+        <w:tc>
+          <w:tcPr>
+            <w:tcW w:w="1503" w:type="dxa"/>
+          </w:tcPr>
+          <w:p>
+            <w:pPr>
+              <w:rPr>
+                <w:sz w:val="24"/>
+                <w:szCs w:val="24"/>
+              </w:rPr>
+            </w:pPr>
+            <w:r>
+              <w:rPr>
+                <w:sz w:val="24"/>
+                <w:szCs w:val="24"/>
+              </w:rPr>
+              <w:t>11/05/2020</w:t>
+            </w:r>
+          </w:p>
+        </w:tc>
+        <w:tc>
+          <w:tcPr>
+            <w:tcW w:w="1503" w:type="dxa"/>
+          </w:tcPr>
+          <w:p>
+            <w:pPr>
+              <w:rPr>
+                <w:sz w:val="24"/>
+                <w:szCs w:val="24"/>
+              </w:rPr>
+            </w:pPr>
+            <w:r>
+              <w:rPr>
+                <w:sz w:val="24"/>
+                <w:szCs w:val="24"/>
+              </w:rPr>
+              <w:t>1</w:t>
+            </w:r>
+            <w:r>
+              <w:rPr>
+                <w:sz w:val="24"/>
+                <w:szCs w:val="24"/>
+              </w:rPr>
+              <w:t>2</w:t>
+            </w:r>
+            <w:r>
+              <w:rPr>
+                <w:sz w:val="24"/>
+                <w:szCs w:val="24"/>
+              </w:rPr>
+              <w:t>/05/2020</w:t>
+            </w:r>
+          </w:p>
+        </w:tc>
+        <w:tc>
+          <w:tcPr>
+            <w:tcW w:w="1503" w:type="dxa"/>
+          </w:tcPr>
+          <w:p>
+            <w:pPr>
+              <w:rPr>
+                <w:sz w:val="24"/>
+                <w:szCs w:val="24"/>
+              </w:rPr>
+            </w:pPr>
+            <w:r>
+              <w:rPr>
+                <w:sz w:val="24"/>
+                <w:szCs w:val="24"/>
+              </w:rPr>
+              <w:t>1 day</w:t>
+            </w:r>
+          </w:p>
+        </w:tc>
+        <w:tc>
+          <w:tcPr>
+            <w:tcW w:w="1503" w:type="dxa"/>
+          </w:tcPr>
+          <w:p>
+            <w:pPr>
+              <w:rPr>
+                <w:sz w:val="24"/>
+                <w:szCs w:val="24"/>
+              </w:rPr>
+            </w:pPr>
+            <w:r>
+              <w:rPr>
+                <w:sz w:val="24"/>
+                <w:szCs w:val="24"/>
+              </w:rPr>
+              <w:t>Jenny Blackman &amp; Sam Uther</w:t>
+            </w:r>
+          </w:p>
+          <w:p>
+            <w:pPr>
+              <w:rPr>
+                <w:b/>
+                <w:bCs/>
+                <w:sz w:val="24"/>
+                <w:szCs w:val="24"/>
+              </w:rPr>
+            </w:pPr>
+          </w:p>
+        </w:tc>
+      </w:tr>
+      <w:tr>
+        <w:tc>
+          <w:tcPr>
+            <w:tcW w:w="1502" w:type="dxa"/>
+          </w:tcPr>
+          <w:p>
+            <w:pPr>
+              <w:rPr>
+                <w:sz w:val="24"/>
+                <w:szCs w:val="24"/>
+              </w:rPr>
+            </w:pPr>
+            <w:r>
+              <w:rPr>
+                <w:sz w:val="24"/>
+                <w:szCs w:val="24"/>
+              </w:rPr>
+              <w:t>Performance &amp; Stress Testing</w:t>
+            </w:r>
+          </w:p>
+        </w:tc>
+        <w:tc>
+          <w:tcPr>
+            <w:tcW w:w="1502" w:type="dxa"/>
+          </w:tcPr>
+          <w:p>
+            <w:pPr>
+              <w:rPr>
+                <w:b/>
+                <w:bCs/>
+                <w:sz w:val="24"/>
+                <w:szCs w:val="24"/>
+              </w:rPr>
+            </w:pPr>
+            <w:r>
+              <w:rPr>
+                <w:b/>
+                <w:bCs/>
+                <w:sz w:val="24"/>
+                <w:szCs w:val="24"/>
+              </w:rPr>
+              <w:t>-</w:t>
+            </w:r>
+          </w:p>
+        </w:tc>
+        <w:tc>
+          <w:tcPr>
+            <w:tcW w:w="1503" w:type="dxa"/>
+          </w:tcPr>
+          <w:p>
+            <w:pPr>
+              <w:rPr>
+                <w:b/>
+                <w:bCs/>
+                <w:sz w:val="24"/>
+                <w:szCs w:val="24"/>
+              </w:rPr>
+            </w:pPr>
+            <w:r>
+              <w:rPr>
+                <w:sz w:val="24"/>
+                <w:szCs w:val="24"/>
+              </w:rPr>
+              <w:t>1</w:t>
+            </w:r>
+            <w:r>
+              <w:rPr>
+                <w:sz w:val="24"/>
+                <w:szCs w:val="24"/>
+              </w:rPr>
+              <w:t>2</w:t>
+            </w:r>
+            <w:r>
+              <w:rPr>
+                <w:sz w:val="24"/>
+                <w:szCs w:val="24"/>
+              </w:rPr>
+              <w:t>/05/2020</w:t>
+            </w:r>
+          </w:p>
+        </w:tc>
+        <w:tc>
+          <w:tcPr>
+            <w:tcW w:w="1503" w:type="dxa"/>
+          </w:tcPr>
+          <w:p>
+            <w:pPr>
+              <w:rPr>
+                <w:b/>
+                <w:bCs/>
+                <w:sz w:val="24"/>
+                <w:szCs w:val="24"/>
+              </w:rPr>
+            </w:pPr>
+            <w:r>
+              <w:rPr>
+                <w:sz w:val="24"/>
+                <w:szCs w:val="24"/>
+              </w:rPr>
+              <w:t>1</w:t>
+            </w:r>
+            <w:r>
+              <w:rPr>
+                <w:sz w:val="24"/>
+                <w:szCs w:val="24"/>
+              </w:rPr>
+              <w:t>3/05/2020</w:t>
+            </w:r>
+          </w:p>
+        </w:tc>
+        <w:tc>
+          <w:tcPr>
+            <w:tcW w:w="1503" w:type="dxa"/>
+          </w:tcPr>
+          <w:p>
+            <w:pPr>
+              <w:rPr>
+                <w:b/>
+                <w:bCs/>
+                <w:sz w:val="24"/>
+                <w:szCs w:val="24"/>
+              </w:rPr>
+            </w:pPr>
+            <w:r>
+              <w:rPr>
+                <w:sz w:val="24"/>
+                <w:szCs w:val="24"/>
+              </w:rPr>
+              <w:t>1</w:t>
+            </w:r>
+            <w:r>
+              <w:rPr>
+                <w:sz w:val="24"/>
+                <w:szCs w:val="24"/>
+              </w:rPr>
+              <w:t xml:space="preserve"> day</w:t>
+            </w:r>
+          </w:p>
+        </w:tc>
+        <w:tc>
+          <w:tcPr>
+            <w:tcW w:w="1503" w:type="dxa"/>
+          </w:tcPr>
+          <w:p>
+            <w:pPr>
+              <w:rPr>
+                <w:sz w:val="24"/>
+                <w:szCs w:val="24"/>
+              </w:rPr>
+            </w:pPr>
+            <w:r>
+              <w:rPr>
+                <w:sz w:val="24"/>
+                <w:szCs w:val="24"/>
+              </w:rPr>
+              <w:t>Jim Jones &amp; Leslie Kilmer</w:t>
+            </w:r>
+          </w:p>
+          <w:p>
+            <w:pPr>
+              <w:rPr>
+                <w:b/>
+                <w:bCs/>
+                <w:sz w:val="24"/>
+                <w:szCs w:val="24"/>
+              </w:rPr>
+            </w:pPr>
+          </w:p>
+        </w:tc>
+      </w:tr>
+      <w:tr>
+        <w:tc>
+          <w:tcPr>
+            <w:tcW w:w="1502" w:type="dxa"/>
+          </w:tcPr>
+          <w:p>
+            <w:pPr>
+              <w:rPr>
+                <w:sz w:val="24"/>
+                <w:szCs w:val="24"/>
+              </w:rPr>
+            </w:pPr>
+            <w:r>
+              <w:rPr>
+                <w:sz w:val="24"/>
+                <w:szCs w:val="24"/>
+              </w:rPr>
+              <w:lastRenderedPageBreak/>
+              <w:t>User Acceptance Testing</w:t>
+            </w:r>
+          </w:p>
+        </w:tc>
+        <w:tc>
+          <w:tcPr>
+            <w:tcW w:w="1502" w:type="dxa"/>
+          </w:tcPr>
+          <w:p>
+            <w:pPr>
+              <w:rPr>
+                <w:b/>
+                <w:bCs/>
+                <w:sz w:val="24"/>
+                <w:szCs w:val="24"/>
+              </w:rPr>
+            </w:pPr>
+            <w:r>
+              <w:rPr>
+                <w:b/>
+                <w:bCs/>
+                <w:sz w:val="24"/>
+                <w:szCs w:val="24"/>
+              </w:rPr>
+              <w:t>-</w:t>
+            </w:r>
+          </w:p>
+        </w:tc>
+        <w:tc>
+          <w:tcPr>
+            <w:tcW w:w="1503" w:type="dxa"/>
+          </w:tcPr>
+          <w:p>
+            <w:pPr>
+              <w:rPr>
+                <w:sz w:val="24"/>
+                <w:szCs w:val="24"/>
+              </w:rPr>
+            </w:pPr>
+            <w:r>
+              <w:rPr>
+                <w:sz w:val="24"/>
+                <w:szCs w:val="24"/>
+              </w:rPr>
+              <w:t>13/05/2020</w:t>
+            </w:r>
+          </w:p>
+        </w:tc>
+        <w:tc>
+          <w:tcPr>
+            <w:tcW w:w="1503" w:type="dxa"/>
+          </w:tcPr>
+          <w:p>
+            <w:pPr>
+              <w:rPr>
+                <w:sz w:val="24"/>
+                <w:szCs w:val="24"/>
+              </w:rPr>
+            </w:pPr>
+            <w:r>
+              <w:rPr>
+                <w:sz w:val="24"/>
+                <w:szCs w:val="24"/>
+              </w:rPr>
+              <w:t>14/05/2020</w:t>
+            </w:r>
+          </w:p>
+        </w:tc>
+        <w:tc>
+          <w:tcPr>
+            <w:tcW w:w="1503" w:type="dxa"/>
+          </w:tcPr>
+          <w:p>
+            <w:pPr>
+              <w:rPr>
+                <w:sz w:val="24"/>
+                <w:szCs w:val="24"/>
+              </w:rPr>
+            </w:pPr>
+            <w:r>
+              <w:rPr>
+                <w:sz w:val="24"/>
+                <w:szCs w:val="24"/>
+              </w:rPr>
+              <w:t>1 day</w:t>
+            </w:r>
+          </w:p>
+        </w:tc>
+        <w:tc>
+          <w:tcPr>
+            <w:tcW w:w="1503" w:type="dxa"/>
+          </w:tcPr>
+          <w:p>
+            <w:pPr>
+              <w:rPr>
+                <w:sz w:val="24"/>
+                <w:szCs w:val="24"/>
+              </w:rPr>
+            </w:pPr>
+            <w:r>
+              <w:rPr>
+                <w:sz w:val="24"/>
+                <w:szCs w:val="24"/>
+              </w:rPr>
+              <w:t xml:space="preserve">Bill </w:t>
+            </w:r>
+            <w:proofErr w:type="spellStart"/>
+            <w:r>
+              <w:rPr>
+                <w:sz w:val="24"/>
+                <w:szCs w:val="24"/>
+              </w:rPr>
+              <w:t>Buxby</w:t>
+            </w:r>
+            <w:proofErr w:type="spellEnd"/>
+            <w:r>
+              <w:rPr>
+                <w:sz w:val="24"/>
+                <w:szCs w:val="24"/>
+              </w:rPr>
+              <w:t xml:space="preserve"> &amp; Ellen Shortall</w:t>
+            </w:r>
+          </w:p>
+          <w:p>
+            <w:pPr>
+              <w:rPr>
+                <w:b/>
+                <w:bCs/>
+                <w:sz w:val="24"/>
+                <w:szCs w:val="24"/>
+              </w:rPr>
+            </w:pPr>
+          </w:p>
+        </w:tc>
+      </w:tr>
+      <w:tr>
+        <w:tc>
+          <w:tcPr>
+            <w:tcW w:w="1502" w:type="dxa"/>
+          </w:tcPr>
+          <w:p>
+            <w:pPr>
+              <w:rPr>
+                <w:sz w:val="24"/>
+                <w:szCs w:val="24"/>
+              </w:rPr>
+            </w:pPr>
+            <w:r>
+              <w:rPr>
+                <w:sz w:val="24"/>
+                <w:szCs w:val="24"/>
+              </w:rPr>
+              <w:t>Automated Regression Testing</w:t>
+            </w:r>
+          </w:p>
+        </w:tc>
+        <w:tc>
+          <w:tcPr>
+            <w:tcW w:w="1502" w:type="dxa"/>
+          </w:tcPr>
+          <w:p>
+            <w:pPr>
+              <w:rPr>
+                <w:b/>
+                <w:bCs/>
+                <w:sz w:val="24"/>
+                <w:szCs w:val="24"/>
+              </w:rPr>
+            </w:pPr>
+            <w:r>
+              <w:rPr>
+                <w:b/>
+                <w:bCs/>
+                <w:sz w:val="24"/>
+                <w:szCs w:val="24"/>
+              </w:rPr>
+              <w:t>-</w:t>
+            </w:r>
+          </w:p>
+        </w:tc>
+        <w:tc>
+          <w:tcPr>
+            <w:tcW w:w="1503" w:type="dxa"/>
+          </w:tcPr>
+          <w:p>
+            <w:pPr>
+              <w:rPr>
+                <w:sz w:val="24"/>
+                <w:szCs w:val="24"/>
+              </w:rPr>
+            </w:pPr>
+            <w:r>
+              <w:rPr>
+                <w:sz w:val="24"/>
+                <w:szCs w:val="24"/>
+              </w:rPr>
+              <w:t>14/05/2020</w:t>
+            </w:r>
+          </w:p>
+        </w:tc>
+        <w:tc>
+          <w:tcPr>
+            <w:tcW w:w="1503" w:type="dxa"/>
+          </w:tcPr>
+          <w:p>
+            <w:pPr>
+              <w:rPr>
+                <w:sz w:val="24"/>
+                <w:szCs w:val="24"/>
+              </w:rPr>
+            </w:pPr>
+            <w:r>
+              <w:rPr>
+                <w:sz w:val="24"/>
+                <w:szCs w:val="24"/>
+              </w:rPr>
+              <w:t>No fixed date</w:t>
+            </w:r>
+          </w:p>
+        </w:tc>
+        <w:tc>
+          <w:tcPr>
+            <w:tcW w:w="1503" w:type="dxa"/>
+          </w:tcPr>
+          <w:p>
+            <w:pPr>
+              <w:rPr>
+                <w:b/>
+                <w:bCs/>
+                <w:sz w:val="24"/>
+                <w:szCs w:val="24"/>
+              </w:rPr>
+            </w:pPr>
+            <w:r>
+              <w:rPr>
+                <w:b/>
+                <w:bCs/>
+                <w:sz w:val="24"/>
+                <w:szCs w:val="24"/>
+              </w:rPr>
+              <w:t>-</w:t>
+            </w:r>
+          </w:p>
+        </w:tc>
+        <w:tc>
+          <w:tcPr>
+            <w:tcW w:w="1503" w:type="dxa"/>
+          </w:tcPr>
+          <w:p>
+            <w:pPr>
+              <w:rPr>
+                <w:sz w:val="24"/>
+                <w:szCs w:val="24"/>
+              </w:rPr>
+            </w:pPr>
+            <w:r>
+              <w:rPr>
+                <w:sz w:val="24"/>
+                <w:szCs w:val="24"/>
+              </w:rPr>
+              <w:t>Luke Freeman</w:t>
+            </w:r>
+          </w:p>
+        </w:tc>
+      </w:tr>
+      <w:tr>
+        <w:tc>
+          <w:tcPr>
+            <w:tcW w:w="1502" w:type="dxa"/>
+          </w:tcPr>
+          <w:p>
+            <w:pPr>
+              <w:rPr>
+                <w:sz w:val="24"/>
+                <w:szCs w:val="24"/>
+              </w:rPr>
+            </w:pPr>
+            <w:r>
+              <w:rPr>
+                <w:sz w:val="24"/>
+                <w:szCs w:val="24"/>
+              </w:rPr>
+              <w:t>Beta Testing</w:t>
+            </w:r>
+          </w:p>
+        </w:tc>
+        <w:tc>
+          <w:tcPr>
+            <w:tcW w:w="1502" w:type="dxa"/>
+          </w:tcPr>
+          <w:p>
+            <w:pPr>
+              <w:rPr>
+                <w:b/>
+                <w:bCs/>
+                <w:sz w:val="24"/>
+                <w:szCs w:val="24"/>
+              </w:rPr>
+            </w:pPr>
+            <w:r>
+              <w:rPr>
+                <w:b/>
+                <w:bCs/>
+                <w:sz w:val="24"/>
+                <w:szCs w:val="24"/>
+              </w:rPr>
+              <w:t>-</w:t>
+            </w:r>
+          </w:p>
+        </w:tc>
+        <w:tc>
+          <w:tcPr>
+            <w:tcW w:w="1503" w:type="dxa"/>
+          </w:tcPr>
+          <w:p>
+            <w:pPr>
+              <w:rPr>
+                <w:sz w:val="24"/>
+                <w:szCs w:val="24"/>
+              </w:rPr>
+            </w:pPr>
+            <w:r>
+              <w:rPr>
+                <w:sz w:val="24"/>
+                <w:szCs w:val="24"/>
+              </w:rPr>
+              <w:t>15/05/2020</w:t>
+            </w:r>
+          </w:p>
+        </w:tc>
+        <w:tc>
+          <w:tcPr>
+            <w:tcW w:w="1503" w:type="dxa"/>
+          </w:tcPr>
+          <w:p>
+            <w:pPr>
+              <w:rPr>
+                <w:sz w:val="24"/>
+                <w:szCs w:val="24"/>
+              </w:rPr>
+            </w:pPr>
+            <w:r>
+              <w:rPr>
+                <w:sz w:val="24"/>
+                <w:szCs w:val="24"/>
+              </w:rPr>
+              <w:t>22/05/2020</w:t>
+            </w:r>
+          </w:p>
+        </w:tc>
+        <w:tc>
+          <w:tcPr>
+            <w:tcW w:w="1503" w:type="dxa"/>
+          </w:tcPr>
+          <w:p>
+            <w:pPr>
+              <w:rPr>
+                <w:sz w:val="24"/>
+                <w:szCs w:val="24"/>
+              </w:rPr>
+            </w:pPr>
+            <w:r>
+              <w:rPr>
+                <w:sz w:val="24"/>
+                <w:szCs w:val="24"/>
+              </w:rPr>
+              <w:t>7 days</w:t>
+            </w:r>
+          </w:p>
+        </w:tc>
+        <w:tc>
+          <w:tcPr>
+            <w:tcW w:w="1503" w:type="dxa"/>
+          </w:tcPr>
+          <w:p>
+            <w:r>
+              <w:rPr>
+                <w:sz w:val="24"/>
+                <w:szCs w:val="24"/>
+              </w:rPr>
+              <w:t>Jim Gavin &amp; Beta Testers</w:t>
+            </w:r>
+          </w:p>
+        </w:tc>
+      </w:tr>
+    </w:tbl>
+    <w:p>
+      <w:pPr>
+        <w:rPr>
+          <w:b/>
+          <w:bCs/>
+          <w:sz w:val="24"/>
+          <w:szCs w:val="24"/>
+        </w:rPr>
+      </w:pPr>
+    </w:p>
+    <w:p>
+      <w:pPr>
+        <w:pStyle w:val="Heading1"/>
+      </w:pPr>
+      <w:r>
+        <w:t>6.0 Control Procedures</w:t>
+      </w:r>
+    </w:p>
+    <w:p/>
+    <w:p>
+      <w:pPr>
+        <w:pStyle w:val="Heading2"/>
+      </w:pPr>
+      <w:r>
+        <w:t>Problem Reporting</w:t>
+      </w:r>
+    </w:p>
+    <w:p>
+      <w:pPr>
+        <w:rPr>
+          <w:sz w:val="24"/>
+          <w:szCs w:val="24"/>
+        </w:rPr>
+      </w:pPr>
+    </w:p>
+    <w:p>
+      <w:pPr>
+        <w:rPr>
+          <w:sz w:val="24"/>
+          <w:szCs w:val="24"/>
+        </w:rPr>
+      </w:pPr>
+      <w:r>
+        <w:rPr>
+          <w:sz w:val="24"/>
+          <w:szCs w:val="24"/>
+        </w:rPr>
+        <w:t xml:space="preserve">Software problems are </w:t>
+      </w:r>
+      <w:r>
+        <w:rPr>
+          <w:sz w:val="24"/>
+          <w:szCs w:val="24"/>
+        </w:rPr>
+        <w:t>expected,</w:t>
+      </w:r>
+      <w:r>
+        <w:rPr>
+          <w:sz w:val="24"/>
+          <w:szCs w:val="24"/>
+        </w:rPr>
+        <w:t xml:space="preserve"> and it is crucial to the overall development that these are documented and communicated to the development team. </w:t>
+      </w:r>
+      <w:r>
+        <w:rPr>
+          <w:sz w:val="24"/>
+          <w:szCs w:val="24"/>
+        </w:rPr>
+        <w:t xml:space="preserve">Each tester will be given a issue tracker form (see </w:t>
+      </w:r>
+      <w:proofErr w:type="gramStart"/>
+      <w:r>
+        <w:rPr>
+          <w:sz w:val="24"/>
+          <w:szCs w:val="24"/>
+        </w:rPr>
+        <w:t>appendix )</w:t>
+      </w:r>
+      <w:proofErr w:type="gramEnd"/>
+      <w:r>
+        <w:rPr>
+          <w:sz w:val="24"/>
+          <w:szCs w:val="24"/>
+        </w:rPr>
+        <w:t xml:space="preserve">. These forms are to be used for the duration of that particular testing phase. Each tester must fill out the specific details of the issue as well as a priority level. The forms will be submitted each day and a weekly report will be written up. The team lead will then send the report to the development team along with the forms. </w:t>
+      </w:r>
+    </w:p>
+    <w:p>
+      <w:pPr>
+        <w:rPr>
+          <w:sz w:val="24"/>
+          <w:szCs w:val="24"/>
+        </w:rPr>
+      </w:pPr>
+    </w:p>
+    <w:p>
+      <w:pPr>
+        <w:pStyle w:val="Heading2"/>
+      </w:pPr>
+      <w:r>
+        <w:t>Change Requests</w:t>
+      </w:r>
+    </w:p>
+    <w:p/>
+    <w:p>
+      <w:pPr>
+        <w:rPr>
+          <w:sz w:val="24"/>
+          <w:szCs w:val="24"/>
+        </w:rPr>
+      </w:pPr>
+      <w:r>
+        <w:rPr>
+          <w:sz w:val="24"/>
+          <w:szCs w:val="24"/>
+        </w:rPr>
+        <w:t xml:space="preserve">Change requests should be noted by each tester </w:t>
+      </w:r>
+    </w:p>
+    <w:p>
+      <w:pPr>
+        <w:pStyle w:val="Heading1"/>
+      </w:pPr>
+      <w:r>
+        <w:t>Appendix</w:t>
+      </w:r>
+    </w:p>
+    <w:p/>
+    <w:p>
+      <w:pPr>
+        <w:pStyle w:val="Heading2"/>
+      </w:pPr>
+      <w:r>
+        <w:t>Issue Tracker form</w:t>
+      </w:r>
+    </w:p>
+    <w:p/>
+    <w:tbl>
+      <w:tblPr>
+        <w:tblStyle w:val="TableGrid"/>
+        <w:tblW w:w="0" w:type="auto"/>
+        <w:tblLook w:val="04A0" w:firstRow="1" w:lastRow="0" w:firstColumn="1" w:lastColumn="0" w:noHBand="0" w:noVBand="1"/>
+      </w:tblPr>
+      <w:tblGrid>
+        <w:gridCol w:w="1502"/>
+        <w:gridCol w:w="1502"/>
+        <w:gridCol w:w="1503"/>
+        <w:gridCol w:w="1503"/>
+        <w:gridCol w:w="1503"/>
+        <w:gridCol w:w="1503"/>
+      </w:tblGrid>
+      <w:tr>
+        <w:tc>
+          <w:tcPr>
+            <w:tcW w:w="1502" w:type="dxa"/>
+            <w:shd w:val="clear" w:color="auto" w:fill="8EAADB" w:themeFill="accent1" w:themeFillTint="99"/>
+          </w:tcPr>
+          <w:p>
+            <w:pPr>
+              <w:jc w:val="center"/>
+              <w:rPr>
+                <w:b/>
+                <w:bCs/>
+              </w:rPr>
+            </w:pPr>
+            <w:r>
+              <w:rPr>
+                <w:b/>
+                <w:bCs/>
+              </w:rPr>
+              <w:t>Test Phase</w:t>
+            </w:r>
+          </w:p>
+          <w:p>
+            <w:pPr>
+              <w:jc w:val="center"/>
+              <w:rPr>
+                <w:b/>
+                <w:bCs/>
+              </w:rPr>
+            </w:pPr>
+          </w:p>
+        </w:tc>
+        <w:tc>
+          <w:tcPr>
+            <w:tcW w:w="1502" w:type="dxa"/>
+            <w:shd w:val="clear" w:color="auto" w:fill="8EAADB" w:themeFill="accent1" w:themeFillTint="99"/>
+          </w:tcPr>
+          <w:p>
+            <w:pPr>
+              <w:jc w:val="center"/>
+              <w:rPr>
+                <w:b/>
+                <w:bCs/>
+              </w:rPr>
+            </w:pPr>
+            <w:r>
+              <w:rPr>
+                <w:b/>
+                <w:bCs/>
+              </w:rPr>
+              <w:t>Action Description</w:t>
+            </w:r>
+          </w:p>
+        </w:tc>
+        <w:tc>
+          <w:tcPr>
+            <w:tcW w:w="1503" w:type="dxa"/>
+            <w:shd w:val="clear" w:color="auto" w:fill="8EAADB" w:themeFill="accent1" w:themeFillTint="99"/>
+          </w:tcPr>
+          <w:p>
+            <w:pPr>
+              <w:jc w:val="center"/>
+              <w:rPr>
+                <w:b/>
+                <w:bCs/>
+              </w:rPr>
+            </w:pPr>
+            <w:r>
+              <w:rPr>
+                <w:b/>
+                <w:bCs/>
+              </w:rPr>
+              <w:t>Date Reported</w:t>
+            </w:r>
+          </w:p>
+          <w:p>
+            <w:pPr>
+              <w:jc w:val="center"/>
+              <w:rPr>
+                <w:b/>
+                <w:bCs/>
+              </w:rPr>
+            </w:pPr>
+          </w:p>
+        </w:tc>
+        <w:tc>
+          <w:tcPr>
+            <w:tcW w:w="1503" w:type="dxa"/>
+            <w:shd w:val="clear" w:color="auto" w:fill="8EAADB" w:themeFill="accent1" w:themeFillTint="99"/>
+          </w:tcPr>
+          <w:p>
+            <w:pPr>
+              <w:jc w:val="center"/>
+              <w:rPr>
+                <w:b/>
+                <w:bCs/>
+              </w:rPr>
+            </w:pPr>
+            <w:r>
+              <w:rPr>
+                <w:b/>
+                <w:bCs/>
+              </w:rPr>
+              <w:t>Priority (L/M/H)</w:t>
+            </w:r>
+          </w:p>
+        </w:tc>
+        <w:tc>
+          <w:tcPr>
+            <w:tcW w:w="1503" w:type="dxa"/>
+            <w:shd w:val="clear" w:color="auto" w:fill="8EAADB" w:themeFill="accent1" w:themeFillTint="99"/>
+          </w:tcPr>
+          <w:p>
+            <w:pPr>
+              <w:jc w:val="center"/>
+              <w:rPr>
+                <w:b/>
+                <w:bCs/>
+              </w:rPr>
+            </w:pPr>
+            <w:r>
+              <w:rPr>
+                <w:b/>
+                <w:bCs/>
+              </w:rPr>
+              <w:t>Tester</w:t>
+            </w:r>
+          </w:p>
+        </w:tc>
+        <w:tc>
+          <w:tcPr>
+            <w:tcW w:w="1503" w:type="dxa"/>
+            <w:shd w:val="clear" w:color="auto" w:fill="8EAADB" w:themeFill="accent1" w:themeFillTint="99"/>
+          </w:tcPr>
+          <w:p>
+            <w:pPr>
+              <w:jc w:val="center"/>
+              <w:rPr>
+                <w:b/>
+                <w:bCs/>
+              </w:rPr>
+            </w:pPr>
+            <w:r>
+              <w:rPr>
+                <w:b/>
+                <w:bCs/>
+              </w:rPr>
+              <w:t>Tools used</w:t>
+            </w:r>
+          </w:p>
+        </w:tc>
+      </w:tr>
+      <w:tr>
+        <w:tc>
+          <w:tcPr>
+            <w:tcW w:w="1502" w:type="dxa"/>
+          </w:tcPr>
+          <w:p>
+            <w:pPr>
+              <w:rPr>
+                <w:b/>
+                <w:bCs/>
+              </w:rPr>
+            </w:pPr>
+          </w:p>
+        </w:tc>
+        <w:tc>
+          <w:tcPr>
+            <w:tcW w:w="1502" w:type="dxa"/>
+          </w:tcPr>
+          <w:p>
+            <w:pPr>
+              <w:rPr>
+                <w:b/>
+                <w:bCs/>
+              </w:rPr>
+            </w:pPr>
+          </w:p>
+        </w:tc>
+        <w:tc>
+          <w:tcPr>
+            <w:tcW w:w="1503" w:type="dxa"/>
+          </w:tcPr>
+          <w:p>
+            <w:pPr>
+              <w:rPr>
+                <w:b/>
+                <w:bCs/>
+              </w:rPr>
+            </w:pPr>
+          </w:p>
+        </w:tc>
+        <w:tc>
+          <w:tcPr>
+            <w:tcW w:w="1503" w:type="dxa"/>
+          </w:tcPr>
+          <w:p>
+            <w:pPr>
+              <w:rPr>
+                <w:b/>
+                <w:bCs/>
+              </w:rPr>
+            </w:pPr>
+          </w:p>
+        </w:tc>
+        <w:tc>
+          <w:tcPr>
+            <w:tcW w:w="1503" w:type="dxa"/>
+          </w:tcPr>
+          <w:p>
+            <w:pPr>
+              <w:rPr>
+                <w:b/>
+                <w:bCs/>
+              </w:rPr>
+            </w:pPr>
+          </w:p>
+        </w:tc>
+        <w:tc>
+          <w:tcPr>
+            <w:tcW w:w="1503" w:type="dxa"/>
+          </w:tcPr>
+          <w:p>
+            <w:pPr>
+              <w:rPr>
+                <w:b/>
+                <w:bCs/>
+              </w:rPr>
+            </w:pPr>
+          </w:p>
+        </w:tc>
+      </w:tr>
+      <w:tr>
+        <w:tc>
+          <w:tcPr>
+            <w:tcW w:w="1502" w:type="dxa"/>
+          </w:tcPr>
+          <w:p>
+            <w:pPr>
+              <w:rPr>
+                <w:b/>
+                <w:bCs/>
+              </w:rPr>
+            </w:pPr>
+          </w:p>
+        </w:tc>
+        <w:tc>
+          <w:tcPr>
+            <w:tcW w:w="1502" w:type="dxa"/>
+          </w:tcPr>
+          <w:p>
+            <w:pPr>
+              <w:rPr>
+                <w:b/>
+                <w:bCs/>
+              </w:rPr>
+            </w:pPr>
+          </w:p>
+        </w:tc>
+        <w:tc>
+          <w:tcPr>
+            <w:tcW w:w="1503" w:type="dxa"/>
+          </w:tcPr>
+          <w:p>
+            <w:pPr>
+              <w:rPr>
+                <w:b/>
+                <w:bCs/>
+              </w:rPr>
+            </w:pPr>
+          </w:p>
+        </w:tc>
+        <w:tc>
+          <w:tcPr>
+            <w:tcW w:w="1503" w:type="dxa"/>
+          </w:tcPr>
+          <w:p>
+            <w:pPr>
+              <w:rPr>
+                <w:b/>
+                <w:bCs/>
+              </w:rPr>
+            </w:pPr>
+          </w:p>
+        </w:tc>
+        <w:tc>
+          <w:tcPr>
+            <w:tcW w:w="1503" w:type="dxa"/>
+          </w:tcPr>
+          <w:p>
+            <w:pPr>
+              <w:rPr>
+                <w:b/>
+                <w:bCs/>
+              </w:rPr>
+            </w:pPr>
+          </w:p>
+        </w:tc>
+        <w:tc>
+          <w:tcPr>
+            <w:tcW w:w="1503" w:type="dxa"/>
+          </w:tcPr>
+          <w:p>
+            <w:pPr>
+              <w:rPr>
+                <w:b/>
+                <w:bCs/>
+              </w:rPr>
+            </w:pPr>
+          </w:p>
+        </w:tc>
+      </w:tr>
+      <w:tr>
+        <w:tc>
+          <w:tcPr>
+            <w:tcW w:w="1502" w:type="dxa"/>
+          </w:tcPr>
+          <w:p>
+            <w:pPr>
+              <w:rPr>
+                <w:b/>
+                <w:bCs/>
+              </w:rPr>
+            </w:pPr>
+          </w:p>
+        </w:tc>
+        <w:tc>
+          <w:tcPr>
+            <w:tcW w:w="1502" w:type="dxa"/>
+          </w:tcPr>
+          <w:p>
+            <w:pPr>
+              <w:rPr>
+                <w:b/>
+                <w:bCs/>
+              </w:rPr>
+            </w:pPr>
+          </w:p>
+        </w:tc>
+        <w:tc>
+          <w:tcPr>
+            <w:tcW w:w="1503" w:type="dxa"/>
+          </w:tcPr>
+          <w:p>
+            <w:pPr>
+              <w:rPr>
+                <w:b/>
+                <w:bCs/>
+              </w:rPr>
+            </w:pPr>
+          </w:p>
+        </w:tc>
+        <w:tc>
+          <w:tcPr>
+            <w:tcW w:w="1503" w:type="dxa"/>
+          </w:tcPr>
+          <w:p>
+            <w:pPr>
+              <w:rPr>
+                <w:b/>
+                <w:bCs/>
+              </w:rPr>
+            </w:pPr>
+          </w:p>
+        </w:tc>
+        <w:tc>
+          <w:tcPr>
+            <w:tcW w:w="1503" w:type="dxa"/>
+          </w:tcPr>
+          <w:p>
+            <w:pPr>
+              <w:rPr>
+                <w:b/>
+                <w:bCs/>
+              </w:rPr>
+            </w:pPr>
+          </w:p>
+        </w:tc>
+        <w:tc>
+          <w:tcPr>
+            <w:tcW w:w="1503" w:type="dxa"/>
+          </w:tcPr>
+          <w:p>
+            <w:pPr>
+              <w:rPr>
+                <w:b/>
+                <w:bCs/>
+              </w:rPr>
+            </w:pPr>
+          </w:p>
+        </w:tc>
+      </w:tr>
+      <w:tr>
+        <w:tc>
+          <w:tcPr>
+            <w:tcW w:w="1502" w:type="dxa"/>
+          </w:tcPr>
+          <w:p>
+            <w:pPr>
+              <w:rPr>
+                <w:b/>
+                <w:bCs/>
+              </w:rPr>
+            </w:pPr>
+          </w:p>
+        </w:tc>
+        <w:tc>
+          <w:tcPr>
+            <w:tcW w:w="1502" w:type="dxa"/>
+          </w:tcPr>
+          <w:p>
+            <w:pPr>
+              <w:rPr>
+                <w:b/>
+                <w:bCs/>
+              </w:rPr>
+            </w:pPr>
+          </w:p>
+        </w:tc>
+        <w:tc>
+          <w:tcPr>
+            <w:tcW w:w="1503" w:type="dxa"/>
+          </w:tcPr>
+          <w:p>
+            <w:pPr>
+              <w:rPr>
+                <w:b/>
+                <w:bCs/>
+              </w:rPr>
+            </w:pPr>
+          </w:p>
+        </w:tc>
+        <w:tc>
+          <w:tcPr>
+            <w:tcW w:w="1503" w:type="dxa"/>
+          </w:tcPr>
+          <w:p>
+            <w:pPr>
+              <w:rPr>
+                <w:b/>
+                <w:bCs/>
+              </w:rPr>
+            </w:pPr>
+          </w:p>
+        </w:tc>
+        <w:tc>
+          <w:tcPr>
+            <w:tcW w:w="1503" w:type="dxa"/>
+          </w:tcPr>
+          <w:p>
+            <w:pPr>
+              <w:rPr>
+                <w:b/>
+                <w:bCs/>
+              </w:rPr>
+            </w:pPr>
+          </w:p>
+        </w:tc>
+        <w:tc>
+          <w:tcPr>
+            <w:tcW w:w="1503" w:type="dxa"/>
+          </w:tcPr>
+          <w:p>
+            <w:pPr>
+              <w:rPr>
+                <w:b/>
+                <w:bCs/>
+              </w:rPr>
+            </w:pPr>
+          </w:p>
+        </w:tc>
+      </w:tr>
+      <w:tr>
+        <w:tc>
+          <w:tcPr>
+            <w:tcW w:w="1502" w:type="dxa"/>
+          </w:tcPr>
+          <w:p>
+            <w:pPr>
+              <w:rPr>
+                <w:b/>
+                <w:bCs/>
+              </w:rPr>
+            </w:pPr>
+          </w:p>
+        </w:tc>
+        <w:tc>
+          <w:tcPr>
+            <w:tcW w:w="1502" w:type="dxa"/>
+          </w:tcPr>
+          <w:p>
+            <w:pPr>
+              <w:rPr>
+                <w:b/>
+                <w:bCs/>
+              </w:rPr>
+            </w:pPr>
+          </w:p>
+        </w:tc>
+        <w:tc>
+          <w:tcPr>
+            <w:tcW w:w="1503" w:type="dxa"/>
+          </w:tcPr>
+          <w:p>
+            <w:pPr>
+              <w:rPr>
+                <w:b/>
+                <w:bCs/>
+              </w:rPr>
+            </w:pPr>
+          </w:p>
+        </w:tc>
+        <w:tc>
+          <w:tcPr>
+            <w:tcW w:w="1503" w:type="dxa"/>
+          </w:tcPr>
+          <w:p>
+            <w:pPr>
+              <w:rPr>
+                <w:b/>
+                <w:bCs/>
+              </w:rPr>
+            </w:pPr>
+          </w:p>
+        </w:tc>
+        <w:tc>
+          <w:tcPr>
+            <w:tcW w:w="1503" w:type="dxa"/>
+          </w:tcPr>
+          <w:p>
+            <w:pPr>
+              <w:rPr>
+                <w:b/>
+                <w:bCs/>
+              </w:rPr>
+            </w:pPr>
+          </w:p>
+        </w:tc>
+        <w:tc>
+          <w:tcPr>
+            <w:tcW w:w="1503" w:type="dxa"/>
+          </w:tcPr>
+          <w:p>
+            <w:pPr>
+              <w:rPr>
+                <w:b/>
+                <w:bCs/>
+              </w:rPr>
+            </w:pPr>
+          </w:p>
+        </w:tc>
+      </w:tr>
+    </w:tbl>
+    <w:p/>
+    <w:p>
+      <w:r>
+        <w:t xml:space="preserve">Signature by </w:t>
+      </w:r>
+      <w:r>
+        <w:t>team lead:</w:t>
+      </w:r>
+    </w:p>
+    <w:p>
+      <w:r>
+        <w:t>Date:</w:t>
+      </w:r>
+    </w:p>
+    <w:p/>
     <w:sectPr>
       <w:pgSz w:w="11906" w:h="16838"/>
       <w:pgMar w:top="1440" w:right="1440" w:bottom="1440" w:left="1440" w:header="708" w:footer="708" w:gutter="0"/>
@@ -3969,6 +6208,25 @@
       <w:szCs w:val="26"/>
     </w:rPr>
   </w:style>
+  <w:style w:type="table" w:styleId="TableGrid">
+    <w:name w:val="Table Grid"/>
+    <w:basedOn w:val="TableNormal"/>
+    <w:uiPriority w:val="39"/>
+    <w:rsid w:val="00500296"/>
+    <w:pPr>
+      <w:spacing w:after="0" w:line="240" w:lineRule="auto"/>
+    </w:pPr>
+    <w:tblPr>
+      <w:tblBorders>
+        <w:top w:val="single" w:sz="4" w:space="0" w:color="auto"/>
+        <w:left w:val="single" w:sz="4" w:space="0" w:color="auto"/>
+        <w:bottom w:val="single" w:sz="4" w:space="0" w:color="auto"/>
+        <w:right w:val="single" w:sz="4" w:space="0" w:color="auto"/>
+        <w:insideH w:val="single" w:sz="4" w:space="0" w:color="auto"/>
+        <w:insideV w:val="single" w:sz="4" w:space="0" w:color="auto"/>
+      </w:tblBorders>
+    </w:tblPr>
+  </w:style>
 </w:styles>
 </file>
 

</xml_diff>

<commit_message>
features to be tested
</commit_message>
<xml_diff>
--- a/softwareTestingProject.docx
+++ b/softwareTestingProject.docx
@@ -4365,8 +4365,308 @@
           <w:sz w:val="24"/>
           <w:szCs w:val="24"/>
         </w:rPr>
-        <w:t xml:space="preserve">Change requests should be noted by each tester </w:t>
-      </w:r>
+        <w:t xml:space="preserve">Change requests should be </w:t>
+      </w:r>
+      <w:r>
+        <w:rPr>
+          <w:sz w:val="24"/>
+          <w:szCs w:val="24"/>
+        </w:rPr>
+        <w:t xml:space="preserve">brought to the project manager who will then need to sign off on it before being brought to the development team or client. </w:t>
+      </w:r>
+    </w:p>
+    <w:p>
+      <w:pPr>
+        <w:pStyle w:val="Heading1"/>
+      </w:pPr>
+      <w:r>
+        <w:t>7.0 Features to Be Tested</w:t>
+      </w:r>
+    </w:p>
+    <w:p/>
+    <w:p>
+      <w:pPr>
+        <w:pStyle w:val="ListParagraph"/>
+        <w:numPr>
+          <w:ilvl w:val="0"/>
+          <w:numId w:val="7"/>
+        </w:numPr>
+        <w:rPr>
+          <w:sz w:val="24"/>
+          <w:szCs w:val="24"/>
+        </w:rPr>
+      </w:pPr>
+      <w:r>
+        <w:rPr>
+          <w:sz w:val="24"/>
+          <w:szCs w:val="24"/>
+        </w:rPr>
+        <w:t>Front End</w:t>
+      </w:r>
+    </w:p>
+    <w:p>
+      <w:pPr>
+        <w:pStyle w:val="ListParagraph"/>
+        <w:numPr>
+          <w:ilvl w:val="0"/>
+          <w:numId w:val="7"/>
+        </w:numPr>
+        <w:rPr>
+          <w:sz w:val="24"/>
+          <w:szCs w:val="24"/>
+        </w:rPr>
+      </w:pPr>
+      <w:r>
+        <w:rPr>
+          <w:sz w:val="24"/>
+          <w:szCs w:val="24"/>
+        </w:rPr>
+        <w:t>In-Game menus incl. play, sound, load, save, pause</w:t>
+      </w:r>
+    </w:p>
+    <w:p>
+      <w:pPr>
+        <w:pStyle w:val="ListParagraph"/>
+        <w:numPr>
+          <w:ilvl w:val="0"/>
+          <w:numId w:val="7"/>
+        </w:numPr>
+        <w:rPr>
+          <w:sz w:val="24"/>
+          <w:szCs w:val="24"/>
+        </w:rPr>
+      </w:pPr>
+      <w:r>
+        <w:rPr>
+          <w:sz w:val="24"/>
+          <w:szCs w:val="24"/>
+        </w:rPr>
+        <w:t>Player movement</w:t>
+      </w:r>
+    </w:p>
+    <w:p>
+      <w:pPr>
+        <w:pStyle w:val="ListParagraph"/>
+        <w:numPr>
+          <w:ilvl w:val="0"/>
+          <w:numId w:val="7"/>
+        </w:numPr>
+        <w:rPr>
+          <w:sz w:val="24"/>
+          <w:szCs w:val="24"/>
+        </w:rPr>
+      </w:pPr>
+      <w:r>
+        <w:rPr>
+          <w:sz w:val="24"/>
+          <w:szCs w:val="24"/>
+        </w:rPr>
+        <w:t>Player progression</w:t>
+      </w:r>
+    </w:p>
+    <w:p>
+      <w:pPr>
+        <w:pStyle w:val="ListParagraph"/>
+        <w:numPr>
+          <w:ilvl w:val="0"/>
+          <w:numId w:val="7"/>
+        </w:numPr>
+        <w:rPr>
+          <w:sz w:val="24"/>
+          <w:szCs w:val="24"/>
+        </w:rPr>
+      </w:pPr>
+      <w:r>
+        <w:rPr>
+          <w:sz w:val="24"/>
+          <w:szCs w:val="24"/>
+        </w:rPr>
+        <w:t>Player Health</w:t>
+      </w:r>
+    </w:p>
+    <w:p>
+      <w:pPr>
+        <w:pStyle w:val="ListParagraph"/>
+        <w:numPr>
+          <w:ilvl w:val="0"/>
+          <w:numId w:val="7"/>
+        </w:numPr>
+        <w:rPr>
+          <w:sz w:val="24"/>
+          <w:szCs w:val="24"/>
+        </w:rPr>
+      </w:pPr>
+      <w:r>
+        <w:rPr>
+          <w:sz w:val="24"/>
+          <w:szCs w:val="24"/>
+        </w:rPr>
+        <w:t>Enemy Movement</w:t>
+      </w:r>
+    </w:p>
+    <w:p>
+      <w:pPr>
+        <w:pStyle w:val="ListParagraph"/>
+        <w:numPr>
+          <w:ilvl w:val="0"/>
+          <w:numId w:val="7"/>
+        </w:numPr>
+        <w:rPr>
+          <w:sz w:val="24"/>
+          <w:szCs w:val="24"/>
+        </w:rPr>
+      </w:pPr>
+      <w:r>
+        <w:rPr>
+          <w:sz w:val="24"/>
+          <w:szCs w:val="24"/>
+        </w:rPr>
+        <w:t>Enemy Health</w:t>
+      </w:r>
+    </w:p>
+    <w:p>
+      <w:pPr>
+        <w:pStyle w:val="ListParagraph"/>
+        <w:numPr>
+          <w:ilvl w:val="0"/>
+          <w:numId w:val="7"/>
+        </w:numPr>
+        <w:rPr>
+          <w:sz w:val="24"/>
+          <w:szCs w:val="24"/>
+        </w:rPr>
+      </w:pPr>
+      <w:r>
+        <w:rPr>
+          <w:sz w:val="24"/>
+          <w:szCs w:val="24"/>
+        </w:rPr>
+        <w:t>Boss Spawn</w:t>
+      </w:r>
+    </w:p>
+    <w:p>
+      <w:pPr>
+        <w:pStyle w:val="ListParagraph"/>
+        <w:numPr>
+          <w:ilvl w:val="0"/>
+          <w:numId w:val="7"/>
+        </w:numPr>
+        <w:rPr>
+          <w:sz w:val="24"/>
+          <w:szCs w:val="24"/>
+        </w:rPr>
+      </w:pPr>
+      <w:r>
+        <w:rPr>
+          <w:sz w:val="24"/>
+          <w:szCs w:val="24"/>
+        </w:rPr>
+        <w:t>Boss Health</w:t>
+      </w:r>
+    </w:p>
+    <w:p>
+      <w:pPr>
+        <w:pStyle w:val="ListParagraph"/>
+        <w:numPr>
+          <w:ilvl w:val="0"/>
+          <w:numId w:val="7"/>
+        </w:numPr>
+        <w:rPr>
+          <w:sz w:val="24"/>
+          <w:szCs w:val="24"/>
+        </w:rPr>
+      </w:pPr>
+      <w:r>
+        <w:rPr>
+          <w:sz w:val="24"/>
+          <w:szCs w:val="24"/>
+        </w:rPr>
+        <w:t>Installation on both PC and Mobile</w:t>
+      </w:r>
+    </w:p>
+    <w:p>
+      <w:pPr>
+        <w:pStyle w:val="ListParagraph"/>
+        <w:numPr>
+          <w:ilvl w:val="0"/>
+          <w:numId w:val="7"/>
+        </w:numPr>
+        <w:rPr>
+          <w:sz w:val="24"/>
+          <w:szCs w:val="24"/>
+        </w:rPr>
+      </w:pPr>
+      <w:r>
+        <w:rPr>
+          <w:sz w:val="24"/>
+          <w:szCs w:val="24"/>
+        </w:rPr>
+        <w:t>Game boundaries</w:t>
+      </w:r>
+    </w:p>
+    <w:p>
+      <w:pPr>
+        <w:rPr>
+          <w:sz w:val="24"/>
+          <w:szCs w:val="24"/>
+        </w:rPr>
+      </w:pPr>
+    </w:p>
+    <w:p>
+      <w:pPr>
+        <w:pStyle w:val="Heading1"/>
+      </w:pPr>
+      <w:r>
+        <w:lastRenderedPageBreak/>
+        <w:t>8.0 Features Not to Be Tested</w:t>
+      </w:r>
+    </w:p>
+    <w:p>
+      <w:pPr>
+        <w:rPr>
+          <w:sz w:val="24"/>
+          <w:szCs w:val="24"/>
+        </w:rPr>
+      </w:pPr>
+    </w:p>
+    <w:p>
+      <w:pPr>
+        <w:rPr>
+          <w:sz w:val="24"/>
+          <w:szCs w:val="24"/>
+        </w:rPr>
+      </w:pPr>
+      <w:r>
+        <w:rPr>
+          <w:sz w:val="24"/>
+          <w:szCs w:val="24"/>
+        </w:rPr>
+        <w:t>All Features of the game will be tested</w:t>
+      </w:r>
+    </w:p>
+    <w:p>
+      <w:pPr>
+        <w:rPr>
+          <w:sz w:val="24"/>
+          <w:szCs w:val="24"/>
+        </w:rPr>
+      </w:pPr>
+    </w:p>
+    <w:p>
+      <w:pPr>
+        <w:rPr>
+          <w:sz w:val="24"/>
+          <w:szCs w:val="24"/>
+        </w:rPr>
+      </w:pPr>
+    </w:p>
+    <w:p>
+      <w:pPr>
+        <w:rPr>
+          <w:sz w:val="24"/>
+          <w:szCs w:val="24"/>
+        </w:rPr>
+      </w:pPr>
     </w:p>
     <w:p>
       <w:pPr>
@@ -5209,9 +5509,9 @@
     </w:lvl>
   </w:abstractNum>
   <w:abstractNum w:abstractNumId="2" w15:restartNumberingAfterBreak="0">
-    <w:nsid w:val="38BC43FE"/>
+    <w:nsid w:val="195471B1"/>
     <w:multiLevelType w:val="hybridMultilevel"/>
-    <w:tmpl w:val="3D1E19E0"/>
+    <w:tmpl w:val="E7A2B49A"/>
     <w:lvl w:ilvl="0" w:tplc="18090001">
       <w:start w:val="1"/>
       <w:numFmt w:val="bullet"/>
@@ -5322,6 +5622,119 @@
     </w:lvl>
   </w:abstractNum>
   <w:abstractNum w:abstractNumId="3" w15:restartNumberingAfterBreak="0">
+    <w:nsid w:val="38BC43FE"/>
+    <w:multiLevelType w:val="hybridMultilevel"/>
+    <w:tmpl w:val="3D1E19E0"/>
+    <w:lvl w:ilvl="0" w:tplc="18090001">
+      <w:start w:val="1"/>
+      <w:numFmt w:val="bullet"/>
+      <w:lvlText w:val=""/>
+      <w:lvlJc w:val="left"/>
+      <w:pPr>
+        <w:ind w:left="720" w:hanging="360"/>
+      </w:pPr>
+      <w:rPr>
+        <w:rFonts w:ascii="Symbol" w:hAnsi="Symbol" w:hint="default"/>
+      </w:rPr>
+    </w:lvl>
+    <w:lvl w:ilvl="1" w:tplc="18090003" w:tentative="1">
+      <w:start w:val="1"/>
+      <w:numFmt w:val="bullet"/>
+      <w:lvlText w:val="o"/>
+      <w:lvlJc w:val="left"/>
+      <w:pPr>
+        <w:ind w:left="1440" w:hanging="360"/>
+      </w:pPr>
+      <w:rPr>
+        <w:rFonts w:ascii="Courier New" w:hAnsi="Courier New" w:cs="Courier New" w:hint="default"/>
+      </w:rPr>
+    </w:lvl>
+    <w:lvl w:ilvl="2" w:tplc="18090005" w:tentative="1">
+      <w:start w:val="1"/>
+      <w:numFmt w:val="bullet"/>
+      <w:lvlText w:val=""/>
+      <w:lvlJc w:val="left"/>
+      <w:pPr>
+        <w:ind w:left="2160" w:hanging="360"/>
+      </w:pPr>
+      <w:rPr>
+        <w:rFonts w:ascii="Wingdings" w:hAnsi="Wingdings" w:hint="default"/>
+      </w:rPr>
+    </w:lvl>
+    <w:lvl w:ilvl="3" w:tplc="18090001" w:tentative="1">
+      <w:start w:val="1"/>
+      <w:numFmt w:val="bullet"/>
+      <w:lvlText w:val=""/>
+      <w:lvlJc w:val="left"/>
+      <w:pPr>
+        <w:ind w:left="2880" w:hanging="360"/>
+      </w:pPr>
+      <w:rPr>
+        <w:rFonts w:ascii="Symbol" w:hAnsi="Symbol" w:hint="default"/>
+      </w:rPr>
+    </w:lvl>
+    <w:lvl w:ilvl="4" w:tplc="18090003" w:tentative="1">
+      <w:start w:val="1"/>
+      <w:numFmt w:val="bullet"/>
+      <w:lvlText w:val="o"/>
+      <w:lvlJc w:val="left"/>
+      <w:pPr>
+        <w:ind w:left="3600" w:hanging="360"/>
+      </w:pPr>
+      <w:rPr>
+        <w:rFonts w:ascii="Courier New" w:hAnsi="Courier New" w:cs="Courier New" w:hint="default"/>
+      </w:rPr>
+    </w:lvl>
+    <w:lvl w:ilvl="5" w:tplc="18090005" w:tentative="1">
+      <w:start w:val="1"/>
+      <w:numFmt w:val="bullet"/>
+      <w:lvlText w:val=""/>
+      <w:lvlJc w:val="left"/>
+      <w:pPr>
+        <w:ind w:left="4320" w:hanging="360"/>
+      </w:pPr>
+      <w:rPr>
+        <w:rFonts w:ascii="Wingdings" w:hAnsi="Wingdings" w:hint="default"/>
+      </w:rPr>
+    </w:lvl>
+    <w:lvl w:ilvl="6" w:tplc="18090001" w:tentative="1">
+      <w:start w:val="1"/>
+      <w:numFmt w:val="bullet"/>
+      <w:lvlText w:val=""/>
+      <w:lvlJc w:val="left"/>
+      <w:pPr>
+        <w:ind w:left="5040" w:hanging="360"/>
+      </w:pPr>
+      <w:rPr>
+        <w:rFonts w:ascii="Symbol" w:hAnsi="Symbol" w:hint="default"/>
+      </w:rPr>
+    </w:lvl>
+    <w:lvl w:ilvl="7" w:tplc="18090003" w:tentative="1">
+      <w:start w:val="1"/>
+      <w:numFmt w:val="bullet"/>
+      <w:lvlText w:val="o"/>
+      <w:lvlJc w:val="left"/>
+      <w:pPr>
+        <w:ind w:left="5760" w:hanging="360"/>
+      </w:pPr>
+      <w:rPr>
+        <w:rFonts w:ascii="Courier New" w:hAnsi="Courier New" w:cs="Courier New" w:hint="default"/>
+      </w:rPr>
+    </w:lvl>
+    <w:lvl w:ilvl="8" w:tplc="18090005" w:tentative="1">
+      <w:start w:val="1"/>
+      <w:numFmt w:val="bullet"/>
+      <w:lvlText w:val=""/>
+      <w:lvlJc w:val="left"/>
+      <w:pPr>
+        <w:ind w:left="6480" w:hanging="360"/>
+      </w:pPr>
+      <w:rPr>
+        <w:rFonts w:ascii="Wingdings" w:hAnsi="Wingdings" w:hint="default"/>
+      </w:rPr>
+    </w:lvl>
+  </w:abstractNum>
+  <w:abstractNum w:abstractNumId="4" w15:restartNumberingAfterBreak="0">
     <w:nsid w:val="5C9B6BA1"/>
     <w:multiLevelType w:val="multilevel"/>
     <w:tmpl w:val="8368B7B0"/>
@@ -5434,7 +5847,7 @@
       </w:rPr>
     </w:lvl>
   </w:abstractNum>
-  <w:abstractNum w:abstractNumId="4" w15:restartNumberingAfterBreak="0">
+  <w:abstractNum w:abstractNumId="5" w15:restartNumberingAfterBreak="0">
     <w:nsid w:val="7B442FCD"/>
     <w:multiLevelType w:val="hybridMultilevel"/>
     <w:tmpl w:val="02A00842"/>
@@ -5547,7 +5960,7 @@
       </w:rPr>
     </w:lvl>
   </w:abstractNum>
-  <w:abstractNum w:abstractNumId="5" w15:restartNumberingAfterBreak="0">
+  <w:abstractNum w:abstractNumId="6" w15:restartNumberingAfterBreak="0">
     <w:nsid w:val="7CC73186"/>
     <w:multiLevelType w:val="hybridMultilevel"/>
     <w:tmpl w:val="522CC654"/>
@@ -5661,7 +6074,7 @@
     </w:lvl>
   </w:abstractNum>
   <w:num w:numId="1">
-    <w:abstractNumId w:val="3"/>
+    <w:abstractNumId w:val="4"/>
   </w:num>
   <w:num w:numId="2">
     <w:abstractNumId w:val="0"/>
@@ -5670,13 +6083,16 @@
     <w:abstractNumId w:val="1"/>
   </w:num>
   <w:num w:numId="4">
+    <w:abstractNumId w:val="6"/>
+  </w:num>
+  <w:num w:numId="5">
+    <w:abstractNumId w:val="3"/>
+  </w:num>
+  <w:num w:numId="6">
     <w:abstractNumId w:val="5"/>
   </w:num>
-  <w:num w:numId="5">
+  <w:num w:numId="7">
     <w:abstractNumId w:val="2"/>
-  </w:num>
-  <w:num w:numId="6">
-    <w:abstractNumId w:val="4"/>
   </w:num>
 </w:numbering>
 </file>

</xml_diff>

<commit_message>
added roles/resonsibilities and schedule
</commit_message>
<xml_diff>
--- a/softwareTestingProject.docx
+++ b/softwareTestingProject.docx
@@ -1547,17 +1547,8 @@
           <w:sz w:val="24"/>
           <w:szCs w:val="24"/>
         </w:rPr>
-        <w:t xml:space="preserve">On load, user should be at the expected position. If new game is selected the user should be on level one. If loading a game, the user should be set to that </w:t>
-      </w:r>
-      <w:proofErr w:type="gramStart"/>
-      <w:r>
-        <w:rPr>
-          <w:sz w:val="24"/>
-          <w:szCs w:val="24"/>
-        </w:rPr>
-        <w:t>particular location</w:t>
-      </w:r>
-      <w:proofErr w:type="gramEnd"/>
+        <w:t>On load, user should be at the expected position. If new game is selected the user should be on level one. If loading a game, the user should be set to that particular location</w:t>
+      </w:r>
     </w:p>
     <w:p>
       <w:pPr>
@@ -1962,23 +1953,7 @@
           <w:sz w:val="24"/>
           <w:szCs w:val="24"/>
         </w:rPr>
-        <w:t xml:space="preserve">We will be using solitary tests here as it ensures that every unit is working as expected and </w:t>
-      </w:r>
-      <w:proofErr w:type="gramStart"/>
-      <w:r>
-        <w:rPr>
-          <w:sz w:val="24"/>
-          <w:szCs w:val="24"/>
-        </w:rPr>
-        <w:t>isn’t</w:t>
-      </w:r>
-      <w:proofErr w:type="gramEnd"/>
-      <w:r>
-        <w:rPr>
-          <w:sz w:val="24"/>
-          <w:szCs w:val="24"/>
-        </w:rPr>
-        <w:t xml:space="preserve"> dependent on another unit to function.</w:t>
+        <w:t>We will be using solitary tests here as it ensures that every unit is working as expected and isn’t dependent on another unit to function.</w:t>
       </w:r>
     </w:p>
     <w:p>
@@ -2525,23 +2500,7 @@
           <w:sz w:val="24"/>
           <w:szCs w:val="24"/>
         </w:rPr>
-        <w:t xml:space="preserve">Bill </w:t>
-      </w:r>
-      <w:proofErr w:type="spellStart"/>
-      <w:r>
-        <w:rPr>
-          <w:sz w:val="24"/>
-          <w:szCs w:val="24"/>
-        </w:rPr>
-        <w:t>Buxby</w:t>
-      </w:r>
-      <w:proofErr w:type="spellEnd"/>
-      <w:r>
-        <w:rPr>
-          <w:sz w:val="24"/>
-          <w:szCs w:val="24"/>
-        </w:rPr>
-        <w:t xml:space="preserve"> &amp; Ellen Shortall</w:t>
+        <w:t>Bill Buxby &amp; Ellen Shortall</w:t>
       </w:r>
     </w:p>
     <w:p>
@@ -2682,23 +2641,7 @@
           <w:sz w:val="24"/>
           <w:szCs w:val="24"/>
         </w:rPr>
-        <w:t xml:space="preserve"> will be called upon when a major update to the system occurs. He will make use of the test cases in </w:t>
-      </w:r>
-      <w:proofErr w:type="spellStart"/>
-      <w:r>
-        <w:rPr>
-          <w:sz w:val="24"/>
-          <w:szCs w:val="24"/>
-        </w:rPr>
-        <w:t>vTest</w:t>
-      </w:r>
-      <w:proofErr w:type="spellEnd"/>
-      <w:r>
-        <w:rPr>
-          <w:sz w:val="24"/>
-          <w:szCs w:val="24"/>
-        </w:rPr>
-        <w:t xml:space="preserve"> that have been executed previously and run them </w:t>
+        <w:t xml:space="preserve"> will be called upon when a major update to the system occurs. He will make use of the test cases in vTest that have been executed previously and run them </w:t>
       </w:r>
       <w:r>
         <w:rPr>
@@ -3967,23 +3910,7 @@
                 <w:sz w:val="24"/>
                 <w:szCs w:val="24"/>
               </w:rPr>
-              <w:t xml:space="preserve">Bill </w:t>
-            </w:r>
-            <w:proofErr w:type="spellStart"/>
-            <w:r>
-              <w:rPr>
-                <w:sz w:val="24"/>
-                <w:szCs w:val="24"/>
-              </w:rPr>
-              <w:t>Buxby</w:t>
-            </w:r>
-            <w:proofErr w:type="spellEnd"/>
-            <w:r>
-              <w:rPr>
-                <w:sz w:val="24"/>
-                <w:szCs w:val="24"/>
-              </w:rPr>
-              <w:t xml:space="preserve"> &amp; Ellen Shortall</w:t>
+              <w:t>Bill Buxby &amp; Ellen Shortall</w:t>
             </w:r>
           </w:p>
           <w:p>
@@ -4317,23 +4244,7 @@
           <w:sz w:val="24"/>
           <w:szCs w:val="24"/>
         </w:rPr>
-        <w:t xml:space="preserve">Each tester will be given a issue tracker form (see </w:t>
-      </w:r>
-      <w:proofErr w:type="gramStart"/>
-      <w:r>
-        <w:rPr>
-          <w:sz w:val="24"/>
-          <w:szCs w:val="24"/>
-        </w:rPr>
-        <w:t>appendix )</w:t>
-      </w:r>
-      <w:proofErr w:type="gramEnd"/>
-      <w:r>
-        <w:rPr>
-          <w:sz w:val="24"/>
-          <w:szCs w:val="24"/>
-        </w:rPr>
-        <w:t xml:space="preserve">. These forms are to be used for the duration of that particular testing phase. Each tester must fill out the specific details of the issue as well as a priority level. The forms will be submitted each day and a weekly report will be written up. The team lead will then send the report to the development team along with the forms. </w:t>
+        <w:t xml:space="preserve">Each tester will be given a issue tracker form (see appendix ). These forms are to be used for the duration of that particular testing phase. Each tester must fill out the specific details of the issue as well as a priority level. The forms will be submitted each day and a weekly report will be written up. The team lead will then send the report to the development team along with the forms. </w:t>
       </w:r>
     </w:p>
     <w:p>
@@ -4654,12 +4565,1058 @@
     </w:p>
     <w:p>
       <w:pPr>
-        <w:rPr>
-          <w:sz w:val="24"/>
-          <w:szCs w:val="24"/>
-        </w:rPr>
-      </w:pPr>
-    </w:p>
+        <w:pStyle w:val="Heading1"/>
+      </w:pPr>
+      <w:r>
+        <w:t>9.0 Resources/Roles &amp; Responsibilities</w:t>
+      </w:r>
+    </w:p>
+    <w:tbl>
+      <w:tblPr>
+        <w:tblStyle w:val="TableGrid"/>
+        <w:tblW w:w="0" w:type="auto"/>
+        <w:tblLook w:val="04A0" w:firstRow="1" w:lastRow="0" w:firstColumn="1" w:lastColumn="0" w:noHBand="0" w:noVBand="1"/>
+      </w:tblPr>
+      <w:tblGrid>
+        <w:gridCol w:w="3005"/>
+        <w:gridCol w:w="3005"/>
+        <w:gridCol w:w="3006"/>
+      </w:tblGrid>
+      <w:tr>
+        <w:tc>
+          <w:tcPr>
+            <w:tcW w:w="3005" w:type="dxa"/>
+            <w:shd w:val="clear" w:color="auto" w:fill="8EAADB" w:themeFill="accent1" w:themeFillTint="99"/>
+          </w:tcPr>
+          <w:p>
+            <w:pPr>
+              <w:jc w:val="center"/>
+              <w:rPr>
+                <w:b/>
+                <w:bCs/>
+                <w:sz w:val="24"/>
+                <w:szCs w:val="24"/>
+              </w:rPr>
+            </w:pPr>
+            <w:r>
+              <w:rPr>
+                <w:b/>
+                <w:bCs/>
+                <w:sz w:val="24"/>
+                <w:szCs w:val="24"/>
+              </w:rPr>
+              <w:t>Name</w:t>
+            </w:r>
+          </w:p>
+        </w:tc>
+        <w:tc>
+          <w:tcPr>
+            <w:tcW w:w="3005" w:type="dxa"/>
+            <w:shd w:val="clear" w:color="auto" w:fill="8EAADB" w:themeFill="accent1" w:themeFillTint="99"/>
+          </w:tcPr>
+          <w:p>
+            <w:pPr>
+              <w:jc w:val="center"/>
+              <w:rPr>
+                <w:b/>
+                <w:bCs/>
+              </w:rPr>
+            </w:pPr>
+            <w:r>
+              <w:rPr>
+                <w:b/>
+                <w:bCs/>
+              </w:rPr>
+              <w:t>Role</w:t>
+            </w:r>
+          </w:p>
+        </w:tc>
+        <w:tc>
+          <w:tcPr>
+            <w:tcW w:w="3006" w:type="dxa"/>
+            <w:shd w:val="clear" w:color="auto" w:fill="8EAADB" w:themeFill="accent1" w:themeFillTint="99"/>
+          </w:tcPr>
+          <w:p>
+            <w:pPr>
+              <w:jc w:val="center"/>
+              <w:rPr>
+                <w:b/>
+                <w:bCs/>
+              </w:rPr>
+            </w:pPr>
+            <w:r>
+              <w:rPr>
+                <w:b/>
+                <w:bCs/>
+              </w:rPr>
+              <w:t>Responsibilities</w:t>
+            </w:r>
+          </w:p>
+        </w:tc>
+      </w:tr>
+      <w:tr>
+        <w:tc>
+          <w:tcPr>
+            <w:tcW w:w="3005" w:type="dxa"/>
+          </w:tcPr>
+          <w:p>
+            <w:pPr>
+              <w:rPr>
+                <w:sz w:val="24"/>
+                <w:szCs w:val="24"/>
+              </w:rPr>
+            </w:pPr>
+            <w:r>
+              <w:rPr>
+                <w:sz w:val="24"/>
+                <w:szCs w:val="24"/>
+              </w:rPr>
+              <w:t>Michael Whelan</w:t>
+            </w:r>
+          </w:p>
+        </w:tc>
+        <w:tc>
+          <w:tcPr>
+            <w:tcW w:w="3005" w:type="dxa"/>
+          </w:tcPr>
+          <w:p>
+            <w:r>
+              <w:t>Project Lead</w:t>
+            </w:r>
+          </w:p>
+        </w:tc>
+        <w:tc>
+          <w:tcPr>
+            <w:tcW w:w="3006" w:type="dxa"/>
+          </w:tcPr>
+          <w:p>
+            <w:pPr>
+              <w:pStyle w:val="ListParagraph"/>
+              <w:numPr>
+                <w:ilvl w:val="0"/>
+                <w:numId w:val="8"/>
+              </w:numPr>
+            </w:pPr>
+            <w:r>
+              <w:t>Overseeing all testing teams</w:t>
+            </w:r>
+          </w:p>
+          <w:p>
+            <w:pPr>
+              <w:pStyle w:val="ListParagraph"/>
+              <w:numPr>
+                <w:ilvl w:val="0"/>
+                <w:numId w:val="8"/>
+              </w:numPr>
+            </w:pPr>
+            <w:r>
+              <w:t>Create weekly reports</w:t>
+            </w:r>
+          </w:p>
+          <w:p>
+            <w:pPr>
+              <w:pStyle w:val="ListParagraph"/>
+              <w:numPr>
+                <w:ilvl w:val="0"/>
+                <w:numId w:val="8"/>
+              </w:numPr>
+            </w:pPr>
+            <w:r>
+              <w:t>Communication between testers and developers/client</w:t>
+            </w:r>
+          </w:p>
+        </w:tc>
+      </w:tr>
+      <w:tr>
+        <w:tc>
+          <w:tcPr>
+            <w:tcW w:w="3005" w:type="dxa"/>
+          </w:tcPr>
+          <w:p>
+            <w:pPr>
+              <w:rPr>
+                <w:sz w:val="24"/>
+                <w:szCs w:val="24"/>
+              </w:rPr>
+            </w:pPr>
+            <w:r>
+              <w:rPr>
+                <w:sz w:val="24"/>
+                <w:szCs w:val="24"/>
+              </w:rPr>
+              <w:t>Jim Jones</w:t>
+            </w:r>
+          </w:p>
+        </w:tc>
+        <w:tc>
+          <w:tcPr>
+            <w:tcW w:w="3005" w:type="dxa"/>
+          </w:tcPr>
+          <w:p>
+            <w:pPr>
+              <w:rPr>
+                <w:sz w:val="24"/>
+                <w:szCs w:val="24"/>
+              </w:rPr>
+            </w:pPr>
+            <w:r>
+              <w:rPr>
+                <w:sz w:val="24"/>
+                <w:szCs w:val="24"/>
+              </w:rPr>
+              <w:t>Unit Tester / Stress Tester</w:t>
+            </w:r>
+          </w:p>
+        </w:tc>
+        <w:tc>
+          <w:tcPr>
+            <w:tcW w:w="3006" w:type="dxa"/>
+          </w:tcPr>
+          <w:p>
+            <w:pPr>
+              <w:pStyle w:val="ListParagraph"/>
+              <w:numPr>
+                <w:ilvl w:val="0"/>
+                <w:numId w:val="9"/>
+              </w:numPr>
+              <w:rPr>
+                <w:sz w:val="24"/>
+                <w:szCs w:val="24"/>
+              </w:rPr>
+            </w:pPr>
+            <w:r>
+              <w:rPr>
+                <w:sz w:val="24"/>
+                <w:szCs w:val="24"/>
+              </w:rPr>
+              <w:t>Unit Testing</w:t>
+            </w:r>
+          </w:p>
+          <w:p>
+            <w:pPr>
+              <w:pStyle w:val="ListParagraph"/>
+              <w:numPr>
+                <w:ilvl w:val="0"/>
+                <w:numId w:val="9"/>
+              </w:numPr>
+              <w:rPr>
+                <w:sz w:val="24"/>
+                <w:szCs w:val="24"/>
+              </w:rPr>
+            </w:pPr>
+            <w:r>
+              <w:rPr>
+                <w:sz w:val="24"/>
+                <w:szCs w:val="24"/>
+              </w:rPr>
+              <w:t>Overloading the system to test system</w:t>
+            </w:r>
+          </w:p>
+          <w:p>
+            <w:pPr>
+              <w:rPr>
+                <w:sz w:val="24"/>
+                <w:szCs w:val="24"/>
+              </w:rPr>
+            </w:pPr>
+          </w:p>
+        </w:tc>
+      </w:tr>
+      <w:tr>
+        <w:tc>
+          <w:tcPr>
+            <w:tcW w:w="3005" w:type="dxa"/>
+          </w:tcPr>
+          <w:p>
+            <w:pPr>
+              <w:rPr>
+                <w:sz w:val="24"/>
+                <w:szCs w:val="24"/>
+              </w:rPr>
+            </w:pPr>
+            <w:r>
+              <w:rPr>
+                <w:sz w:val="24"/>
+                <w:szCs w:val="24"/>
+              </w:rPr>
+              <w:t>Luke Freeman</w:t>
+            </w:r>
+          </w:p>
+        </w:tc>
+        <w:tc>
+          <w:tcPr>
+            <w:tcW w:w="3005" w:type="dxa"/>
+          </w:tcPr>
+          <w:p>
+            <w:pPr>
+              <w:rPr>
+                <w:sz w:val="24"/>
+                <w:szCs w:val="24"/>
+              </w:rPr>
+            </w:pPr>
+            <w:r>
+              <w:rPr>
+                <w:sz w:val="24"/>
+                <w:szCs w:val="24"/>
+              </w:rPr>
+              <w:t>Unit Tester / Regression Tester</w:t>
+            </w:r>
+          </w:p>
+        </w:tc>
+        <w:tc>
+          <w:tcPr>
+            <w:tcW w:w="3006" w:type="dxa"/>
+          </w:tcPr>
+          <w:p>
+            <w:pPr>
+              <w:pStyle w:val="ListParagraph"/>
+              <w:numPr>
+                <w:ilvl w:val="0"/>
+                <w:numId w:val="10"/>
+              </w:numPr>
+              <w:rPr>
+                <w:sz w:val="24"/>
+                <w:szCs w:val="24"/>
+              </w:rPr>
+            </w:pPr>
+            <w:r>
+              <w:rPr>
+                <w:sz w:val="24"/>
+                <w:szCs w:val="24"/>
+              </w:rPr>
+              <w:t>Unit Testing</w:t>
+            </w:r>
+          </w:p>
+          <w:p>
+            <w:pPr>
+              <w:pStyle w:val="ListParagraph"/>
+              <w:numPr>
+                <w:ilvl w:val="0"/>
+                <w:numId w:val="10"/>
+              </w:numPr>
+              <w:rPr>
+                <w:sz w:val="24"/>
+                <w:szCs w:val="24"/>
+              </w:rPr>
+            </w:pPr>
+            <w:r>
+              <w:rPr>
+                <w:sz w:val="24"/>
+                <w:szCs w:val="24"/>
+              </w:rPr>
+              <w:t>Create Automated Regression tests</w:t>
+            </w:r>
+          </w:p>
+          <w:p>
+            <w:pPr>
+              <w:pStyle w:val="ListParagraph"/>
+              <w:numPr>
+                <w:ilvl w:val="0"/>
+                <w:numId w:val="10"/>
+              </w:numPr>
+              <w:rPr>
+                <w:sz w:val="24"/>
+                <w:szCs w:val="24"/>
+              </w:rPr>
+            </w:pPr>
+            <w:r>
+              <w:rPr>
+                <w:sz w:val="24"/>
+                <w:szCs w:val="24"/>
+              </w:rPr>
+              <w:t>Manual Regression tests if necessary</w:t>
+            </w:r>
+          </w:p>
+        </w:tc>
+      </w:tr>
+      <w:tr>
+        <w:tc>
+          <w:tcPr>
+            <w:tcW w:w="3005" w:type="dxa"/>
+          </w:tcPr>
+          <w:p>
+            <w:pPr>
+              <w:rPr>
+                <w:sz w:val="24"/>
+                <w:szCs w:val="24"/>
+              </w:rPr>
+            </w:pPr>
+            <w:r>
+              <w:rPr>
+                <w:sz w:val="24"/>
+                <w:szCs w:val="24"/>
+              </w:rPr>
+              <w:t>Jenny Blackman</w:t>
+            </w:r>
+          </w:p>
+        </w:tc>
+        <w:tc>
+          <w:tcPr>
+            <w:tcW w:w="3005" w:type="dxa"/>
+          </w:tcPr>
+          <w:p>
+            <w:pPr>
+              <w:rPr>
+                <w:sz w:val="24"/>
+                <w:szCs w:val="24"/>
+              </w:rPr>
+            </w:pPr>
+            <w:r>
+              <w:rPr>
+                <w:sz w:val="24"/>
+                <w:szCs w:val="24"/>
+              </w:rPr>
+              <w:t>System Tester</w:t>
+            </w:r>
+          </w:p>
+        </w:tc>
+        <w:tc>
+          <w:tcPr>
+            <w:tcW w:w="3006" w:type="dxa"/>
+          </w:tcPr>
+          <w:p>
+            <w:pPr>
+              <w:pStyle w:val="ListParagraph"/>
+              <w:numPr>
+                <w:ilvl w:val="0"/>
+                <w:numId w:val="11"/>
+              </w:numPr>
+              <w:rPr>
+                <w:sz w:val="24"/>
+                <w:szCs w:val="24"/>
+              </w:rPr>
+            </w:pPr>
+            <w:r>
+              <w:rPr>
+                <w:sz w:val="24"/>
+                <w:szCs w:val="24"/>
+              </w:rPr>
+              <w:t>Create tests for system integration</w:t>
+            </w:r>
+          </w:p>
+        </w:tc>
+      </w:tr>
+      <w:tr>
+        <w:tc>
+          <w:tcPr>
+            <w:tcW w:w="3005" w:type="dxa"/>
+          </w:tcPr>
+          <w:p>
+            <w:pPr>
+              <w:rPr>
+                <w:sz w:val="24"/>
+                <w:szCs w:val="24"/>
+              </w:rPr>
+            </w:pPr>
+            <w:r>
+              <w:rPr>
+                <w:sz w:val="24"/>
+                <w:szCs w:val="24"/>
+              </w:rPr>
+              <w:t>Sam Uther</w:t>
+            </w:r>
+          </w:p>
+        </w:tc>
+        <w:tc>
+          <w:tcPr>
+            <w:tcW w:w="3005" w:type="dxa"/>
+          </w:tcPr>
+          <w:p>
+            <w:pPr>
+              <w:rPr>
+                <w:sz w:val="24"/>
+                <w:szCs w:val="24"/>
+              </w:rPr>
+            </w:pPr>
+            <w:r>
+              <w:rPr>
+                <w:sz w:val="24"/>
+                <w:szCs w:val="24"/>
+              </w:rPr>
+              <w:t>Integration Tester</w:t>
+            </w:r>
+          </w:p>
+        </w:tc>
+        <w:tc>
+          <w:tcPr>
+            <w:tcW w:w="3006" w:type="dxa"/>
+          </w:tcPr>
+          <w:p>
+            <w:pPr>
+              <w:pStyle w:val="ListParagraph"/>
+              <w:numPr>
+                <w:ilvl w:val="0"/>
+                <w:numId w:val="11"/>
+              </w:numPr>
+              <w:rPr>
+                <w:sz w:val="24"/>
+                <w:szCs w:val="24"/>
+              </w:rPr>
+            </w:pPr>
+            <w:r>
+              <w:rPr>
+                <w:sz w:val="24"/>
+                <w:szCs w:val="24"/>
+              </w:rPr>
+              <w:t>Create tests for system integration</w:t>
+            </w:r>
+          </w:p>
+        </w:tc>
+      </w:tr>
+      <w:tr>
+        <w:tc>
+          <w:tcPr>
+            <w:tcW w:w="3005" w:type="dxa"/>
+          </w:tcPr>
+          <w:p>
+            <w:pPr>
+              <w:rPr>
+                <w:sz w:val="24"/>
+                <w:szCs w:val="24"/>
+              </w:rPr>
+            </w:pPr>
+            <w:r>
+              <w:rPr>
+                <w:sz w:val="24"/>
+                <w:szCs w:val="24"/>
+              </w:rPr>
+              <w:t>Bill Buxby</w:t>
+            </w:r>
+          </w:p>
+        </w:tc>
+        <w:tc>
+          <w:tcPr>
+            <w:tcW w:w="3005" w:type="dxa"/>
+          </w:tcPr>
+          <w:p>
+            <w:pPr>
+              <w:rPr>
+                <w:sz w:val="24"/>
+                <w:szCs w:val="24"/>
+              </w:rPr>
+            </w:pPr>
+            <w:r>
+              <w:rPr>
+                <w:sz w:val="24"/>
+                <w:szCs w:val="24"/>
+              </w:rPr>
+              <w:t>UA Tester</w:t>
+            </w:r>
+          </w:p>
+        </w:tc>
+        <w:tc>
+          <w:tcPr>
+            <w:tcW w:w="3006" w:type="dxa"/>
+          </w:tcPr>
+          <w:p>
+            <w:pPr>
+              <w:pStyle w:val="ListParagraph"/>
+              <w:numPr>
+                <w:ilvl w:val="0"/>
+                <w:numId w:val="11"/>
+              </w:numPr>
+              <w:rPr>
+                <w:sz w:val="24"/>
+                <w:szCs w:val="24"/>
+              </w:rPr>
+            </w:pPr>
+            <w:r>
+              <w:rPr>
+                <w:sz w:val="24"/>
+                <w:szCs w:val="24"/>
+              </w:rPr>
+              <w:t>Use the product as a user would</w:t>
+            </w:r>
+          </w:p>
+          <w:p>
+            <w:pPr>
+              <w:pStyle w:val="ListParagraph"/>
+              <w:numPr>
+                <w:ilvl w:val="0"/>
+                <w:numId w:val="11"/>
+              </w:numPr>
+              <w:rPr>
+                <w:sz w:val="24"/>
+                <w:szCs w:val="24"/>
+              </w:rPr>
+            </w:pPr>
+            <w:r>
+              <w:rPr>
+                <w:sz w:val="24"/>
+                <w:szCs w:val="24"/>
+              </w:rPr>
+              <w:t>Report issues</w:t>
+            </w:r>
+          </w:p>
+        </w:tc>
+      </w:tr>
+      <w:tr>
+        <w:tc>
+          <w:tcPr>
+            <w:tcW w:w="3005" w:type="dxa"/>
+          </w:tcPr>
+          <w:p>
+            <w:pPr>
+              <w:rPr>
+                <w:sz w:val="24"/>
+                <w:szCs w:val="24"/>
+              </w:rPr>
+            </w:pPr>
+            <w:r>
+              <w:rPr>
+                <w:sz w:val="24"/>
+                <w:szCs w:val="24"/>
+              </w:rPr>
+              <w:t>Ellen Shortall</w:t>
+            </w:r>
+          </w:p>
+        </w:tc>
+        <w:tc>
+          <w:tcPr>
+            <w:tcW w:w="3005" w:type="dxa"/>
+          </w:tcPr>
+          <w:p>
+            <w:pPr>
+              <w:rPr>
+                <w:sz w:val="24"/>
+                <w:szCs w:val="24"/>
+              </w:rPr>
+            </w:pPr>
+            <w:r>
+              <w:rPr>
+                <w:sz w:val="24"/>
+                <w:szCs w:val="24"/>
+              </w:rPr>
+              <w:t>UA Tester</w:t>
+            </w:r>
+          </w:p>
+        </w:tc>
+        <w:tc>
+          <w:tcPr>
+            <w:tcW w:w="3006" w:type="dxa"/>
+          </w:tcPr>
+          <w:p>
+            <w:pPr>
+              <w:pStyle w:val="ListParagraph"/>
+              <w:numPr>
+                <w:ilvl w:val="0"/>
+                <w:numId w:val="11"/>
+              </w:numPr>
+              <w:rPr>
+                <w:sz w:val="24"/>
+                <w:szCs w:val="24"/>
+              </w:rPr>
+            </w:pPr>
+            <w:r>
+              <w:rPr>
+                <w:sz w:val="24"/>
+                <w:szCs w:val="24"/>
+              </w:rPr>
+              <w:t>Use the product as a user would</w:t>
+            </w:r>
+          </w:p>
+          <w:p>
+            <w:pPr>
+              <w:pStyle w:val="ListParagraph"/>
+              <w:numPr>
+                <w:ilvl w:val="0"/>
+                <w:numId w:val="11"/>
+              </w:numPr>
+              <w:rPr>
+                <w:sz w:val="24"/>
+                <w:szCs w:val="24"/>
+              </w:rPr>
+            </w:pPr>
+            <w:r>
+              <w:rPr>
+                <w:sz w:val="24"/>
+                <w:szCs w:val="24"/>
+              </w:rPr>
+              <w:t>Report Issues</w:t>
+            </w:r>
+          </w:p>
+        </w:tc>
+      </w:tr>
+      <w:tr>
+        <w:tc>
+          <w:tcPr>
+            <w:tcW w:w="3005" w:type="dxa"/>
+          </w:tcPr>
+          <w:p>
+            <w:pPr>
+              <w:rPr>
+                <w:sz w:val="24"/>
+                <w:szCs w:val="24"/>
+              </w:rPr>
+            </w:pPr>
+            <w:r>
+              <w:rPr>
+                <w:sz w:val="24"/>
+                <w:szCs w:val="24"/>
+              </w:rPr>
+              <w:t>Jim Gavin</w:t>
+            </w:r>
+          </w:p>
+        </w:tc>
+        <w:tc>
+          <w:tcPr>
+            <w:tcW w:w="3005" w:type="dxa"/>
+          </w:tcPr>
+          <w:p>
+            <w:pPr>
+              <w:rPr>
+                <w:sz w:val="24"/>
+                <w:szCs w:val="24"/>
+              </w:rPr>
+            </w:pPr>
+            <w:r>
+              <w:rPr>
+                <w:sz w:val="24"/>
+                <w:szCs w:val="24"/>
+              </w:rPr>
+              <w:t>Beta Team liaison</w:t>
+            </w:r>
+          </w:p>
+        </w:tc>
+        <w:tc>
+          <w:tcPr>
+            <w:tcW w:w="3006" w:type="dxa"/>
+          </w:tcPr>
+          <w:p>
+            <w:pPr>
+              <w:pStyle w:val="ListParagraph"/>
+              <w:numPr>
+                <w:ilvl w:val="0"/>
+                <w:numId w:val="11"/>
+              </w:numPr>
+              <w:rPr>
+                <w:sz w:val="24"/>
+                <w:szCs w:val="24"/>
+              </w:rPr>
+            </w:pPr>
+            <w:r>
+              <w:rPr>
+                <w:sz w:val="24"/>
+                <w:szCs w:val="24"/>
+              </w:rPr>
+              <w:t>Select individuals for beta test</w:t>
+            </w:r>
+          </w:p>
+          <w:p>
+            <w:pPr>
+              <w:pStyle w:val="ListParagraph"/>
+              <w:numPr>
+                <w:ilvl w:val="0"/>
+                <w:numId w:val="11"/>
+              </w:numPr>
+              <w:rPr>
+                <w:sz w:val="24"/>
+                <w:szCs w:val="24"/>
+              </w:rPr>
+            </w:pPr>
+            <w:r>
+              <w:rPr>
+                <w:sz w:val="24"/>
+                <w:szCs w:val="24"/>
+              </w:rPr>
+              <w:t>Remain in contact with individuals</w:t>
+            </w:r>
+          </w:p>
+          <w:p>
+            <w:pPr>
+              <w:pStyle w:val="ListParagraph"/>
+              <w:numPr>
+                <w:ilvl w:val="0"/>
+                <w:numId w:val="11"/>
+              </w:numPr>
+              <w:rPr>
+                <w:sz w:val="24"/>
+                <w:szCs w:val="24"/>
+              </w:rPr>
+            </w:pPr>
+            <w:r>
+              <w:rPr>
+                <w:sz w:val="24"/>
+                <w:szCs w:val="24"/>
+              </w:rPr>
+              <w:t>Obtain feedback about product</w:t>
+            </w:r>
+          </w:p>
+          <w:p>
+            <w:pPr>
+              <w:pStyle w:val="ListParagraph"/>
+              <w:numPr>
+                <w:ilvl w:val="0"/>
+                <w:numId w:val="11"/>
+              </w:numPr>
+              <w:rPr>
+                <w:sz w:val="24"/>
+                <w:szCs w:val="24"/>
+              </w:rPr>
+            </w:pPr>
+            <w:r>
+              <w:rPr>
+                <w:sz w:val="24"/>
+                <w:szCs w:val="24"/>
+              </w:rPr>
+              <w:t>Compile feedback and report to project lead</w:t>
+            </w:r>
+          </w:p>
+        </w:tc>
+      </w:tr>
+      <w:tr>
+        <w:tc>
+          <w:tcPr>
+            <w:tcW w:w="3005" w:type="dxa"/>
+          </w:tcPr>
+          <w:p>
+            <w:pPr>
+              <w:rPr>
+                <w:sz w:val="24"/>
+                <w:szCs w:val="24"/>
+              </w:rPr>
+            </w:pPr>
+            <w:r>
+              <w:rPr>
+                <w:sz w:val="24"/>
+                <w:szCs w:val="24"/>
+              </w:rPr>
+              <w:lastRenderedPageBreak/>
+              <w:t>Leslie Kilmer</w:t>
+            </w:r>
+          </w:p>
+        </w:tc>
+        <w:tc>
+          <w:tcPr>
+            <w:tcW w:w="3005" w:type="dxa"/>
+          </w:tcPr>
+          <w:p>
+            <w:pPr>
+              <w:rPr>
+                <w:sz w:val="24"/>
+                <w:szCs w:val="24"/>
+              </w:rPr>
+            </w:pPr>
+            <w:r>
+              <w:rPr>
+                <w:sz w:val="24"/>
+                <w:szCs w:val="24"/>
+              </w:rPr>
+              <w:t>Performance</w:t>
+            </w:r>
+          </w:p>
+        </w:tc>
+        <w:tc>
+          <w:tcPr>
+            <w:tcW w:w="3006" w:type="dxa"/>
+          </w:tcPr>
+          <w:p>
+            <w:pPr>
+              <w:pStyle w:val="ListParagraph"/>
+              <w:numPr>
+                <w:ilvl w:val="0"/>
+                <w:numId w:val="11"/>
+              </w:numPr>
+              <w:rPr>
+                <w:sz w:val="24"/>
+                <w:szCs w:val="24"/>
+              </w:rPr>
+            </w:pPr>
+            <w:r>
+              <w:rPr>
+                <w:sz w:val="24"/>
+                <w:szCs w:val="24"/>
+              </w:rPr>
+              <w:t>See how product performs under usual load</w:t>
+            </w:r>
+          </w:p>
+          <w:p>
+            <w:pPr>
+              <w:pStyle w:val="ListParagraph"/>
+              <w:numPr>
+                <w:ilvl w:val="0"/>
+                <w:numId w:val="11"/>
+              </w:numPr>
+              <w:rPr>
+                <w:sz w:val="24"/>
+                <w:szCs w:val="24"/>
+              </w:rPr>
+            </w:pPr>
+            <w:r>
+              <w:rPr>
+                <w:sz w:val="24"/>
+                <w:szCs w:val="24"/>
+              </w:rPr>
+              <w:t>Report issues to lead</w:t>
+            </w:r>
+          </w:p>
+        </w:tc>
+      </w:tr>
+    </w:tbl>
+    <w:p/>
+    <w:p>
+      <w:pPr>
+        <w:pStyle w:val="Heading1"/>
+      </w:pPr>
+      <w:r>
+        <w:t>10.0 Schedules</w:t>
+      </w:r>
+    </w:p>
+    <w:p/>
+    <w:tbl>
+      <w:tblPr>
+        <w:tblStyle w:val="TableGrid"/>
+        <w:tblW w:w="0" w:type="auto"/>
+        <w:tblLook w:val="04A0" w:firstRow="1" w:lastRow="0" w:firstColumn="1" w:lastColumn="0" w:noHBand="0" w:noVBand="1"/>
+      </w:tblPr>
+      <w:tblGrid>
+        <w:gridCol w:w="4508"/>
+        <w:gridCol w:w="4508"/>
+      </w:tblGrid>
+      <w:tr>
+        <w:tc>
+          <w:tcPr>
+            <w:tcW w:w="4508" w:type="dxa"/>
+            <w:shd w:val="clear" w:color="auto" w:fill="8EAADB" w:themeFill="accent1" w:themeFillTint="99"/>
+          </w:tcPr>
+          <w:p>
+            <w:pPr>
+              <w:jc w:val="center"/>
+              <w:rPr>
+                <w:b/>
+                <w:bCs/>
+                <w:sz w:val="24"/>
+                <w:szCs w:val="24"/>
+              </w:rPr>
+            </w:pPr>
+            <w:r>
+              <w:rPr>
+                <w:b/>
+                <w:bCs/>
+                <w:sz w:val="24"/>
+                <w:szCs w:val="24"/>
+              </w:rPr>
+              <w:t>Deliverable</w:t>
+            </w:r>
+          </w:p>
+        </w:tc>
+        <w:tc>
+          <w:tcPr>
+            <w:tcW w:w="4508" w:type="dxa"/>
+            <w:shd w:val="clear" w:color="auto" w:fill="8EAADB" w:themeFill="accent1" w:themeFillTint="99"/>
+          </w:tcPr>
+          <w:p>
+            <w:pPr>
+              <w:jc w:val="center"/>
+              <w:rPr>
+                <w:b/>
+                <w:bCs/>
+                <w:sz w:val="24"/>
+                <w:szCs w:val="24"/>
+              </w:rPr>
+            </w:pPr>
+            <w:r>
+              <w:rPr>
+                <w:b/>
+                <w:bCs/>
+                <w:sz w:val="24"/>
+                <w:szCs w:val="24"/>
+              </w:rPr>
+              <w:t>Expected</w:t>
+            </w:r>
+          </w:p>
+        </w:tc>
+      </w:tr>
+      <w:tr>
+        <w:tc>
+          <w:tcPr>
+            <w:tcW w:w="4508" w:type="dxa"/>
+          </w:tcPr>
+          <w:p>
+            <w:r>
+              <w:t>Test Plan</w:t>
+            </w:r>
+          </w:p>
+        </w:tc>
+        <w:tc>
+          <w:tcPr>
+            <w:tcW w:w="4508" w:type="dxa"/>
+          </w:tcPr>
+          <w:p>
+            <w:r>
+              <w:t>01/05/2020</w:t>
+            </w:r>
+          </w:p>
+        </w:tc>
+      </w:tr>
+      <w:tr>
+        <w:tc>
+          <w:tcPr>
+            <w:tcW w:w="4508" w:type="dxa"/>
+          </w:tcPr>
+          <w:p>
+            <w:r>
+              <w:t>Test Cases</w:t>
+            </w:r>
+          </w:p>
+        </w:tc>
+        <w:tc>
+          <w:tcPr>
+            <w:tcW w:w="4508" w:type="dxa"/>
+          </w:tcPr>
+          <w:p>
+            <w:r>
+              <w:t>To be completed before each phase</w:t>
+            </w:r>
+          </w:p>
+        </w:tc>
+      </w:tr>
+      <w:tr>
+        <w:tc>
+          <w:tcPr>
+            <w:tcW w:w="4508" w:type="dxa"/>
+          </w:tcPr>
+          <w:p>
+            <w:r>
+              <w:t>Test Incident Reports</w:t>
+            </w:r>
+          </w:p>
+        </w:tc>
+        <w:tc>
+          <w:tcPr>
+            <w:tcW w:w="4508" w:type="dxa"/>
+          </w:tcPr>
+          <w:p>
+            <w:r>
+              <w:t>To be completed end of each day of testing</w:t>
+            </w:r>
+          </w:p>
+        </w:tc>
+      </w:tr>
+      <w:tr>
+        <w:tc>
+          <w:tcPr>
+            <w:tcW w:w="4508" w:type="dxa"/>
+          </w:tcPr>
+          <w:p>
+            <w:r>
+              <w:t>Test Summary Reports</w:t>
+            </w:r>
+          </w:p>
+        </w:tc>
+        <w:tc>
+          <w:tcPr>
+            <w:tcW w:w="4508" w:type="dxa"/>
+          </w:tcPr>
+          <w:p>
+            <w:r>
+              <w:t>To be completed end of each week</w:t>
+            </w:r>
+          </w:p>
+        </w:tc>
+      </w:tr>
+    </w:tbl>
+    <w:p/>
     <w:p>
       <w:pPr>
         <w:rPr>
@@ -5622,6 +6579,119 @@
     </w:lvl>
   </w:abstractNum>
   <w:abstractNum w:abstractNumId="3" w15:restartNumberingAfterBreak="0">
+    <w:nsid w:val="34212699"/>
+    <w:multiLevelType w:val="hybridMultilevel"/>
+    <w:tmpl w:val="FC5ACBB6"/>
+    <w:lvl w:ilvl="0" w:tplc="18090001">
+      <w:start w:val="1"/>
+      <w:numFmt w:val="bullet"/>
+      <w:lvlText w:val=""/>
+      <w:lvlJc w:val="left"/>
+      <w:pPr>
+        <w:ind w:left="720" w:hanging="360"/>
+      </w:pPr>
+      <w:rPr>
+        <w:rFonts w:ascii="Symbol" w:hAnsi="Symbol" w:hint="default"/>
+      </w:rPr>
+    </w:lvl>
+    <w:lvl w:ilvl="1" w:tplc="18090003" w:tentative="1">
+      <w:start w:val="1"/>
+      <w:numFmt w:val="bullet"/>
+      <w:lvlText w:val="o"/>
+      <w:lvlJc w:val="left"/>
+      <w:pPr>
+        <w:ind w:left="1440" w:hanging="360"/>
+      </w:pPr>
+      <w:rPr>
+        <w:rFonts w:ascii="Courier New" w:hAnsi="Courier New" w:cs="Courier New" w:hint="default"/>
+      </w:rPr>
+    </w:lvl>
+    <w:lvl w:ilvl="2" w:tplc="18090005" w:tentative="1">
+      <w:start w:val="1"/>
+      <w:numFmt w:val="bullet"/>
+      <w:lvlText w:val=""/>
+      <w:lvlJc w:val="left"/>
+      <w:pPr>
+        <w:ind w:left="2160" w:hanging="360"/>
+      </w:pPr>
+      <w:rPr>
+        <w:rFonts w:ascii="Wingdings" w:hAnsi="Wingdings" w:hint="default"/>
+      </w:rPr>
+    </w:lvl>
+    <w:lvl w:ilvl="3" w:tplc="18090001" w:tentative="1">
+      <w:start w:val="1"/>
+      <w:numFmt w:val="bullet"/>
+      <w:lvlText w:val=""/>
+      <w:lvlJc w:val="left"/>
+      <w:pPr>
+        <w:ind w:left="2880" w:hanging="360"/>
+      </w:pPr>
+      <w:rPr>
+        <w:rFonts w:ascii="Symbol" w:hAnsi="Symbol" w:hint="default"/>
+      </w:rPr>
+    </w:lvl>
+    <w:lvl w:ilvl="4" w:tplc="18090003" w:tentative="1">
+      <w:start w:val="1"/>
+      <w:numFmt w:val="bullet"/>
+      <w:lvlText w:val="o"/>
+      <w:lvlJc w:val="left"/>
+      <w:pPr>
+        <w:ind w:left="3600" w:hanging="360"/>
+      </w:pPr>
+      <w:rPr>
+        <w:rFonts w:ascii="Courier New" w:hAnsi="Courier New" w:cs="Courier New" w:hint="default"/>
+      </w:rPr>
+    </w:lvl>
+    <w:lvl w:ilvl="5" w:tplc="18090005" w:tentative="1">
+      <w:start w:val="1"/>
+      <w:numFmt w:val="bullet"/>
+      <w:lvlText w:val=""/>
+      <w:lvlJc w:val="left"/>
+      <w:pPr>
+        <w:ind w:left="4320" w:hanging="360"/>
+      </w:pPr>
+      <w:rPr>
+        <w:rFonts w:ascii="Wingdings" w:hAnsi="Wingdings" w:hint="default"/>
+      </w:rPr>
+    </w:lvl>
+    <w:lvl w:ilvl="6" w:tplc="18090001" w:tentative="1">
+      <w:start w:val="1"/>
+      <w:numFmt w:val="bullet"/>
+      <w:lvlText w:val=""/>
+      <w:lvlJc w:val="left"/>
+      <w:pPr>
+        <w:ind w:left="5040" w:hanging="360"/>
+      </w:pPr>
+      <w:rPr>
+        <w:rFonts w:ascii="Symbol" w:hAnsi="Symbol" w:hint="default"/>
+      </w:rPr>
+    </w:lvl>
+    <w:lvl w:ilvl="7" w:tplc="18090003" w:tentative="1">
+      <w:start w:val="1"/>
+      <w:numFmt w:val="bullet"/>
+      <w:lvlText w:val="o"/>
+      <w:lvlJc w:val="left"/>
+      <w:pPr>
+        <w:ind w:left="5760" w:hanging="360"/>
+      </w:pPr>
+      <w:rPr>
+        <w:rFonts w:ascii="Courier New" w:hAnsi="Courier New" w:cs="Courier New" w:hint="default"/>
+      </w:rPr>
+    </w:lvl>
+    <w:lvl w:ilvl="8" w:tplc="18090005" w:tentative="1">
+      <w:start w:val="1"/>
+      <w:numFmt w:val="bullet"/>
+      <w:lvlText w:val=""/>
+      <w:lvlJc w:val="left"/>
+      <w:pPr>
+        <w:ind w:left="6480" w:hanging="360"/>
+      </w:pPr>
+      <w:rPr>
+        <w:rFonts w:ascii="Wingdings" w:hAnsi="Wingdings" w:hint="default"/>
+      </w:rPr>
+    </w:lvl>
+  </w:abstractNum>
+  <w:abstractNum w:abstractNumId="4" w15:restartNumberingAfterBreak="0">
     <w:nsid w:val="38BC43FE"/>
     <w:multiLevelType w:val="hybridMultilevel"/>
     <w:tmpl w:val="3D1E19E0"/>
@@ -5734,7 +6804,233 @@
       </w:rPr>
     </w:lvl>
   </w:abstractNum>
-  <w:abstractNum w:abstractNumId="4" w15:restartNumberingAfterBreak="0">
+  <w:abstractNum w:abstractNumId="5" w15:restartNumberingAfterBreak="0">
+    <w:nsid w:val="44F6550E"/>
+    <w:multiLevelType w:val="hybridMultilevel"/>
+    <w:tmpl w:val="9A60E604"/>
+    <w:lvl w:ilvl="0" w:tplc="18090001">
+      <w:start w:val="1"/>
+      <w:numFmt w:val="bullet"/>
+      <w:lvlText w:val=""/>
+      <w:lvlJc w:val="left"/>
+      <w:pPr>
+        <w:ind w:left="720" w:hanging="360"/>
+      </w:pPr>
+      <w:rPr>
+        <w:rFonts w:ascii="Symbol" w:hAnsi="Symbol" w:hint="default"/>
+      </w:rPr>
+    </w:lvl>
+    <w:lvl w:ilvl="1" w:tplc="18090003" w:tentative="1">
+      <w:start w:val="1"/>
+      <w:numFmt w:val="bullet"/>
+      <w:lvlText w:val="o"/>
+      <w:lvlJc w:val="left"/>
+      <w:pPr>
+        <w:ind w:left="1440" w:hanging="360"/>
+      </w:pPr>
+      <w:rPr>
+        <w:rFonts w:ascii="Courier New" w:hAnsi="Courier New" w:cs="Courier New" w:hint="default"/>
+      </w:rPr>
+    </w:lvl>
+    <w:lvl w:ilvl="2" w:tplc="18090005" w:tentative="1">
+      <w:start w:val="1"/>
+      <w:numFmt w:val="bullet"/>
+      <w:lvlText w:val=""/>
+      <w:lvlJc w:val="left"/>
+      <w:pPr>
+        <w:ind w:left="2160" w:hanging="360"/>
+      </w:pPr>
+      <w:rPr>
+        <w:rFonts w:ascii="Wingdings" w:hAnsi="Wingdings" w:hint="default"/>
+      </w:rPr>
+    </w:lvl>
+    <w:lvl w:ilvl="3" w:tplc="18090001" w:tentative="1">
+      <w:start w:val="1"/>
+      <w:numFmt w:val="bullet"/>
+      <w:lvlText w:val=""/>
+      <w:lvlJc w:val="left"/>
+      <w:pPr>
+        <w:ind w:left="2880" w:hanging="360"/>
+      </w:pPr>
+      <w:rPr>
+        <w:rFonts w:ascii="Symbol" w:hAnsi="Symbol" w:hint="default"/>
+      </w:rPr>
+    </w:lvl>
+    <w:lvl w:ilvl="4" w:tplc="18090003" w:tentative="1">
+      <w:start w:val="1"/>
+      <w:numFmt w:val="bullet"/>
+      <w:lvlText w:val="o"/>
+      <w:lvlJc w:val="left"/>
+      <w:pPr>
+        <w:ind w:left="3600" w:hanging="360"/>
+      </w:pPr>
+      <w:rPr>
+        <w:rFonts w:ascii="Courier New" w:hAnsi="Courier New" w:cs="Courier New" w:hint="default"/>
+      </w:rPr>
+    </w:lvl>
+    <w:lvl w:ilvl="5" w:tplc="18090005" w:tentative="1">
+      <w:start w:val="1"/>
+      <w:numFmt w:val="bullet"/>
+      <w:lvlText w:val=""/>
+      <w:lvlJc w:val="left"/>
+      <w:pPr>
+        <w:ind w:left="4320" w:hanging="360"/>
+      </w:pPr>
+      <w:rPr>
+        <w:rFonts w:ascii="Wingdings" w:hAnsi="Wingdings" w:hint="default"/>
+      </w:rPr>
+    </w:lvl>
+    <w:lvl w:ilvl="6" w:tplc="18090001" w:tentative="1">
+      <w:start w:val="1"/>
+      <w:numFmt w:val="bullet"/>
+      <w:lvlText w:val=""/>
+      <w:lvlJc w:val="left"/>
+      <w:pPr>
+        <w:ind w:left="5040" w:hanging="360"/>
+      </w:pPr>
+      <w:rPr>
+        <w:rFonts w:ascii="Symbol" w:hAnsi="Symbol" w:hint="default"/>
+      </w:rPr>
+    </w:lvl>
+    <w:lvl w:ilvl="7" w:tplc="18090003" w:tentative="1">
+      <w:start w:val="1"/>
+      <w:numFmt w:val="bullet"/>
+      <w:lvlText w:val="o"/>
+      <w:lvlJc w:val="left"/>
+      <w:pPr>
+        <w:ind w:left="5760" w:hanging="360"/>
+      </w:pPr>
+      <w:rPr>
+        <w:rFonts w:ascii="Courier New" w:hAnsi="Courier New" w:cs="Courier New" w:hint="default"/>
+      </w:rPr>
+    </w:lvl>
+    <w:lvl w:ilvl="8" w:tplc="18090005" w:tentative="1">
+      <w:start w:val="1"/>
+      <w:numFmt w:val="bullet"/>
+      <w:lvlText w:val=""/>
+      <w:lvlJc w:val="left"/>
+      <w:pPr>
+        <w:ind w:left="6480" w:hanging="360"/>
+      </w:pPr>
+      <w:rPr>
+        <w:rFonts w:ascii="Wingdings" w:hAnsi="Wingdings" w:hint="default"/>
+      </w:rPr>
+    </w:lvl>
+  </w:abstractNum>
+  <w:abstractNum w:abstractNumId="6" w15:restartNumberingAfterBreak="0">
+    <w:nsid w:val="56E96A99"/>
+    <w:multiLevelType w:val="hybridMultilevel"/>
+    <w:tmpl w:val="8B5A9CBC"/>
+    <w:lvl w:ilvl="0" w:tplc="18090001">
+      <w:start w:val="1"/>
+      <w:numFmt w:val="bullet"/>
+      <w:lvlText w:val=""/>
+      <w:lvlJc w:val="left"/>
+      <w:pPr>
+        <w:ind w:left="720" w:hanging="360"/>
+      </w:pPr>
+      <w:rPr>
+        <w:rFonts w:ascii="Symbol" w:hAnsi="Symbol" w:hint="default"/>
+      </w:rPr>
+    </w:lvl>
+    <w:lvl w:ilvl="1" w:tplc="18090003" w:tentative="1">
+      <w:start w:val="1"/>
+      <w:numFmt w:val="bullet"/>
+      <w:lvlText w:val="o"/>
+      <w:lvlJc w:val="left"/>
+      <w:pPr>
+        <w:ind w:left="1440" w:hanging="360"/>
+      </w:pPr>
+      <w:rPr>
+        <w:rFonts w:ascii="Courier New" w:hAnsi="Courier New" w:cs="Courier New" w:hint="default"/>
+      </w:rPr>
+    </w:lvl>
+    <w:lvl w:ilvl="2" w:tplc="18090005" w:tentative="1">
+      <w:start w:val="1"/>
+      <w:numFmt w:val="bullet"/>
+      <w:lvlText w:val=""/>
+      <w:lvlJc w:val="left"/>
+      <w:pPr>
+        <w:ind w:left="2160" w:hanging="360"/>
+      </w:pPr>
+      <w:rPr>
+        <w:rFonts w:ascii="Wingdings" w:hAnsi="Wingdings" w:hint="default"/>
+      </w:rPr>
+    </w:lvl>
+    <w:lvl w:ilvl="3" w:tplc="18090001" w:tentative="1">
+      <w:start w:val="1"/>
+      <w:numFmt w:val="bullet"/>
+      <w:lvlText w:val=""/>
+      <w:lvlJc w:val="left"/>
+      <w:pPr>
+        <w:ind w:left="2880" w:hanging="360"/>
+      </w:pPr>
+      <w:rPr>
+        <w:rFonts w:ascii="Symbol" w:hAnsi="Symbol" w:hint="default"/>
+      </w:rPr>
+    </w:lvl>
+    <w:lvl w:ilvl="4" w:tplc="18090003" w:tentative="1">
+      <w:start w:val="1"/>
+      <w:numFmt w:val="bullet"/>
+      <w:lvlText w:val="o"/>
+      <w:lvlJc w:val="left"/>
+      <w:pPr>
+        <w:ind w:left="3600" w:hanging="360"/>
+      </w:pPr>
+      <w:rPr>
+        <w:rFonts w:ascii="Courier New" w:hAnsi="Courier New" w:cs="Courier New" w:hint="default"/>
+      </w:rPr>
+    </w:lvl>
+    <w:lvl w:ilvl="5" w:tplc="18090005" w:tentative="1">
+      <w:start w:val="1"/>
+      <w:numFmt w:val="bullet"/>
+      <w:lvlText w:val=""/>
+      <w:lvlJc w:val="left"/>
+      <w:pPr>
+        <w:ind w:left="4320" w:hanging="360"/>
+      </w:pPr>
+      <w:rPr>
+        <w:rFonts w:ascii="Wingdings" w:hAnsi="Wingdings" w:hint="default"/>
+      </w:rPr>
+    </w:lvl>
+    <w:lvl w:ilvl="6" w:tplc="18090001" w:tentative="1">
+      <w:start w:val="1"/>
+      <w:numFmt w:val="bullet"/>
+      <w:lvlText w:val=""/>
+      <w:lvlJc w:val="left"/>
+      <w:pPr>
+        <w:ind w:left="5040" w:hanging="360"/>
+      </w:pPr>
+      <w:rPr>
+        <w:rFonts w:ascii="Symbol" w:hAnsi="Symbol" w:hint="default"/>
+      </w:rPr>
+    </w:lvl>
+    <w:lvl w:ilvl="7" w:tplc="18090003" w:tentative="1">
+      <w:start w:val="1"/>
+      <w:numFmt w:val="bullet"/>
+      <w:lvlText w:val="o"/>
+      <w:lvlJc w:val="left"/>
+      <w:pPr>
+        <w:ind w:left="5760" w:hanging="360"/>
+      </w:pPr>
+      <w:rPr>
+        <w:rFonts w:ascii="Courier New" w:hAnsi="Courier New" w:cs="Courier New" w:hint="default"/>
+      </w:rPr>
+    </w:lvl>
+    <w:lvl w:ilvl="8" w:tplc="18090005" w:tentative="1">
+      <w:start w:val="1"/>
+      <w:numFmt w:val="bullet"/>
+      <w:lvlText w:val=""/>
+      <w:lvlJc w:val="left"/>
+      <w:pPr>
+        <w:ind w:left="6480" w:hanging="360"/>
+      </w:pPr>
+      <w:rPr>
+        <w:rFonts w:ascii="Wingdings" w:hAnsi="Wingdings" w:hint="default"/>
+      </w:rPr>
+    </w:lvl>
+  </w:abstractNum>
+  <w:abstractNum w:abstractNumId="7" w15:restartNumberingAfterBreak="0">
     <w:nsid w:val="5C9B6BA1"/>
     <w:multiLevelType w:val="multilevel"/>
     <w:tmpl w:val="8368B7B0"/>
@@ -5847,7 +7143,120 @@
       </w:rPr>
     </w:lvl>
   </w:abstractNum>
-  <w:abstractNum w:abstractNumId="5" w15:restartNumberingAfterBreak="0">
+  <w:abstractNum w:abstractNumId="8" w15:restartNumberingAfterBreak="0">
+    <w:nsid w:val="6DB17544"/>
+    <w:multiLevelType w:val="hybridMultilevel"/>
+    <w:tmpl w:val="C1682F4A"/>
+    <w:lvl w:ilvl="0" w:tplc="18090001">
+      <w:start w:val="1"/>
+      <w:numFmt w:val="bullet"/>
+      <w:lvlText w:val=""/>
+      <w:lvlJc w:val="left"/>
+      <w:pPr>
+        <w:ind w:left="720" w:hanging="360"/>
+      </w:pPr>
+      <w:rPr>
+        <w:rFonts w:ascii="Symbol" w:hAnsi="Symbol" w:hint="default"/>
+      </w:rPr>
+    </w:lvl>
+    <w:lvl w:ilvl="1" w:tplc="18090003" w:tentative="1">
+      <w:start w:val="1"/>
+      <w:numFmt w:val="bullet"/>
+      <w:lvlText w:val="o"/>
+      <w:lvlJc w:val="left"/>
+      <w:pPr>
+        <w:ind w:left="1440" w:hanging="360"/>
+      </w:pPr>
+      <w:rPr>
+        <w:rFonts w:ascii="Courier New" w:hAnsi="Courier New" w:cs="Courier New" w:hint="default"/>
+      </w:rPr>
+    </w:lvl>
+    <w:lvl w:ilvl="2" w:tplc="18090005" w:tentative="1">
+      <w:start w:val="1"/>
+      <w:numFmt w:val="bullet"/>
+      <w:lvlText w:val=""/>
+      <w:lvlJc w:val="left"/>
+      <w:pPr>
+        <w:ind w:left="2160" w:hanging="360"/>
+      </w:pPr>
+      <w:rPr>
+        <w:rFonts w:ascii="Wingdings" w:hAnsi="Wingdings" w:hint="default"/>
+      </w:rPr>
+    </w:lvl>
+    <w:lvl w:ilvl="3" w:tplc="18090001" w:tentative="1">
+      <w:start w:val="1"/>
+      <w:numFmt w:val="bullet"/>
+      <w:lvlText w:val=""/>
+      <w:lvlJc w:val="left"/>
+      <w:pPr>
+        <w:ind w:left="2880" w:hanging="360"/>
+      </w:pPr>
+      <w:rPr>
+        <w:rFonts w:ascii="Symbol" w:hAnsi="Symbol" w:hint="default"/>
+      </w:rPr>
+    </w:lvl>
+    <w:lvl w:ilvl="4" w:tplc="18090003" w:tentative="1">
+      <w:start w:val="1"/>
+      <w:numFmt w:val="bullet"/>
+      <w:lvlText w:val="o"/>
+      <w:lvlJc w:val="left"/>
+      <w:pPr>
+        <w:ind w:left="3600" w:hanging="360"/>
+      </w:pPr>
+      <w:rPr>
+        <w:rFonts w:ascii="Courier New" w:hAnsi="Courier New" w:cs="Courier New" w:hint="default"/>
+      </w:rPr>
+    </w:lvl>
+    <w:lvl w:ilvl="5" w:tplc="18090005" w:tentative="1">
+      <w:start w:val="1"/>
+      <w:numFmt w:val="bullet"/>
+      <w:lvlText w:val=""/>
+      <w:lvlJc w:val="left"/>
+      <w:pPr>
+        <w:ind w:left="4320" w:hanging="360"/>
+      </w:pPr>
+      <w:rPr>
+        <w:rFonts w:ascii="Wingdings" w:hAnsi="Wingdings" w:hint="default"/>
+      </w:rPr>
+    </w:lvl>
+    <w:lvl w:ilvl="6" w:tplc="18090001" w:tentative="1">
+      <w:start w:val="1"/>
+      <w:numFmt w:val="bullet"/>
+      <w:lvlText w:val=""/>
+      <w:lvlJc w:val="left"/>
+      <w:pPr>
+        <w:ind w:left="5040" w:hanging="360"/>
+      </w:pPr>
+      <w:rPr>
+        <w:rFonts w:ascii="Symbol" w:hAnsi="Symbol" w:hint="default"/>
+      </w:rPr>
+    </w:lvl>
+    <w:lvl w:ilvl="7" w:tplc="18090003" w:tentative="1">
+      <w:start w:val="1"/>
+      <w:numFmt w:val="bullet"/>
+      <w:lvlText w:val="o"/>
+      <w:lvlJc w:val="left"/>
+      <w:pPr>
+        <w:ind w:left="5760" w:hanging="360"/>
+      </w:pPr>
+      <w:rPr>
+        <w:rFonts w:ascii="Courier New" w:hAnsi="Courier New" w:cs="Courier New" w:hint="default"/>
+      </w:rPr>
+    </w:lvl>
+    <w:lvl w:ilvl="8" w:tplc="18090005" w:tentative="1">
+      <w:start w:val="1"/>
+      <w:numFmt w:val="bullet"/>
+      <w:lvlText w:val=""/>
+      <w:lvlJc w:val="left"/>
+      <w:pPr>
+        <w:ind w:left="6480" w:hanging="360"/>
+      </w:pPr>
+      <w:rPr>
+        <w:rFonts w:ascii="Wingdings" w:hAnsi="Wingdings" w:hint="default"/>
+      </w:rPr>
+    </w:lvl>
+  </w:abstractNum>
+  <w:abstractNum w:abstractNumId="9" w15:restartNumberingAfterBreak="0">
     <w:nsid w:val="7B442FCD"/>
     <w:multiLevelType w:val="hybridMultilevel"/>
     <w:tmpl w:val="02A00842"/>
@@ -5960,7 +7369,7 @@
       </w:rPr>
     </w:lvl>
   </w:abstractNum>
-  <w:abstractNum w:abstractNumId="6" w15:restartNumberingAfterBreak="0">
+  <w:abstractNum w:abstractNumId="10" w15:restartNumberingAfterBreak="0">
     <w:nsid w:val="7CC73186"/>
     <w:multiLevelType w:val="hybridMultilevel"/>
     <w:tmpl w:val="522CC654"/>
@@ -6074,7 +7483,7 @@
     </w:lvl>
   </w:abstractNum>
   <w:num w:numId="1">
-    <w:abstractNumId w:val="4"/>
+    <w:abstractNumId w:val="7"/>
   </w:num>
   <w:num w:numId="2">
     <w:abstractNumId w:val="0"/>
@@ -6083,16 +7492,28 @@
     <w:abstractNumId w:val="1"/>
   </w:num>
   <w:num w:numId="4">
-    <w:abstractNumId w:val="6"/>
+    <w:abstractNumId w:val="10"/>
   </w:num>
   <w:num w:numId="5">
-    <w:abstractNumId w:val="3"/>
+    <w:abstractNumId w:val="4"/>
   </w:num>
   <w:num w:numId="6">
-    <w:abstractNumId w:val="5"/>
+    <w:abstractNumId w:val="9"/>
   </w:num>
   <w:num w:numId="7">
     <w:abstractNumId w:val="2"/>
+  </w:num>
+  <w:num w:numId="8">
+    <w:abstractNumId w:val="6"/>
+  </w:num>
+  <w:num w:numId="9">
+    <w:abstractNumId w:val="5"/>
+  </w:num>
+  <w:num w:numId="10">
+    <w:abstractNumId w:val="3"/>
+  </w:num>
+  <w:num w:numId="11">
+    <w:abstractNumId w:val="8"/>
   </w:num>
 </w:numbering>
 </file>

</xml_diff>

<commit_message>
finished doc, added table of contents
</commit_message>
<xml_diff>
--- a/softwareTestingProject.docx
+++ b/softwareTestingProject.docx
@@ -564,12 +564,1989 @@
         </w:p>
       </w:sdtContent>
     </w:sdt>
-    <w:p>
-      <w:r>
-        <w:lastRenderedPageBreak/>
-        <w:t>TABLE OF CONTENTS</w:t>
-      </w:r>
-    </w:p>
+    <w:sdt>
+      <w:sdtPr>
+        <w:id w:val="1181315511"/>
+        <w:docPartObj>
+          <w:docPartGallery w:val="Table of Contents"/>
+          <w:docPartUnique/>
+        </w:docPartObj>
+      </w:sdtPr>
+      <w:sdtEndPr>
+        <w:rPr>
+          <w:rFonts w:asciiTheme="minorHAnsi" w:eastAsiaTheme="minorHAnsi" w:hAnsiTheme="minorHAnsi" w:cstheme="minorBidi"/>
+          <w:b/>
+          <w:bCs/>
+          <w:noProof/>
+          <w:color w:val="auto"/>
+          <w:sz w:val="22"/>
+          <w:szCs w:val="22"/>
+          <w:lang w:val="en-IE"/>
+        </w:rPr>
+      </w:sdtEndPr>
+      <w:sdtContent>
+        <w:p>
+          <w:pPr>
+            <w:pStyle w:val="TOCHeading"/>
+            <w:jc w:val="center"/>
+          </w:pPr>
+          <w:r>
+            <w:t>Contents</w:t>
+          </w:r>
+        </w:p>
+        <w:p>
+          <w:pPr>
+            <w:pStyle w:val="TOC1"/>
+            <w:tabs>
+              <w:tab w:val="left" w:pos="660"/>
+              <w:tab w:val="right" w:leader="dot" w:pos="9016"/>
+            </w:tabs>
+            <w:rPr>
+              <w:noProof/>
+            </w:rPr>
+          </w:pPr>
+          <w:r>
+            <w:fldChar w:fldCharType="begin"/>
+          </w:r>
+          <w:r>
+            <w:instrText xml:space="preserve"> TOC \o "1-3" \h \z \u </w:instrText>
+          </w:r>
+          <w:r>
+            <w:fldChar w:fldCharType="separate"/>
+          </w:r>
+          <w:hyperlink w:anchor="_Toc40371136" w:history="1">
+            <w:r>
+              <w:rPr>
+                <w:rStyle w:val="Hyperlink"/>
+                <w:noProof/>
+              </w:rPr>
+              <w:t>1.0</w:t>
+            </w:r>
+            <w:r>
+              <w:rPr>
+                <w:noProof/>
+              </w:rPr>
+              <w:t xml:space="preserve"> </w:t>
+            </w:r>
+            <w:r>
+              <w:rPr>
+                <w:rStyle w:val="Hyperlink"/>
+                <w:noProof/>
+              </w:rPr>
+              <w:t>Introduction</w:t>
+            </w:r>
+            <w:r>
+              <w:rPr>
+                <w:noProof/>
+                <w:webHidden/>
+              </w:rPr>
+              <w:tab/>
+            </w:r>
+            <w:r>
+              <w:rPr>
+                <w:noProof/>
+                <w:webHidden/>
+              </w:rPr>
+              <w:fldChar w:fldCharType="begin"/>
+            </w:r>
+            <w:r>
+              <w:rPr>
+                <w:noProof/>
+                <w:webHidden/>
+              </w:rPr>
+              <w:instrText xml:space="preserve"> PAGEREF _Toc40371136 \h </w:instrText>
+            </w:r>
+            <w:r>
+              <w:rPr>
+                <w:noProof/>
+                <w:webHidden/>
+              </w:rPr>
+            </w:r>
+            <w:r>
+              <w:rPr>
+                <w:noProof/>
+                <w:webHidden/>
+              </w:rPr>
+              <w:fldChar w:fldCharType="separate"/>
+            </w:r>
+            <w:r>
+              <w:rPr>
+                <w:noProof/>
+                <w:webHidden/>
+              </w:rPr>
+              <w:t>2</w:t>
+            </w:r>
+            <w:r>
+              <w:rPr>
+                <w:noProof/>
+                <w:webHidden/>
+              </w:rPr>
+              <w:fldChar w:fldCharType="end"/>
+            </w:r>
+          </w:hyperlink>
+        </w:p>
+        <w:p>
+          <w:pPr>
+            <w:pStyle w:val="TOC1"/>
+            <w:tabs>
+              <w:tab w:val="left" w:pos="660"/>
+              <w:tab w:val="right" w:leader="dot" w:pos="9016"/>
+            </w:tabs>
+            <w:rPr>
+              <w:noProof/>
+            </w:rPr>
+          </w:pPr>
+          <w:hyperlink w:anchor="_Toc40371137" w:history="1">
+            <w:r>
+              <w:rPr>
+                <w:rStyle w:val="Hyperlink"/>
+                <w:noProof/>
+              </w:rPr>
+              <w:t>2.0</w:t>
+            </w:r>
+            <w:r>
+              <w:rPr>
+                <w:noProof/>
+              </w:rPr>
+              <w:t xml:space="preserve"> </w:t>
+            </w:r>
+            <w:r>
+              <w:rPr>
+                <w:rStyle w:val="Hyperlink"/>
+                <w:noProof/>
+              </w:rPr>
+              <w:t>Objectives and Tasks</w:t>
+            </w:r>
+            <w:r>
+              <w:rPr>
+                <w:noProof/>
+                <w:webHidden/>
+              </w:rPr>
+              <w:tab/>
+            </w:r>
+            <w:r>
+              <w:rPr>
+                <w:noProof/>
+                <w:webHidden/>
+              </w:rPr>
+              <w:fldChar w:fldCharType="begin"/>
+            </w:r>
+            <w:r>
+              <w:rPr>
+                <w:noProof/>
+                <w:webHidden/>
+              </w:rPr>
+              <w:instrText xml:space="preserve"> PAGEREF _Toc40371137 \h </w:instrText>
+            </w:r>
+            <w:r>
+              <w:rPr>
+                <w:noProof/>
+                <w:webHidden/>
+              </w:rPr>
+            </w:r>
+            <w:r>
+              <w:rPr>
+                <w:noProof/>
+                <w:webHidden/>
+              </w:rPr>
+              <w:fldChar w:fldCharType="separate"/>
+            </w:r>
+            <w:r>
+              <w:rPr>
+                <w:noProof/>
+                <w:webHidden/>
+              </w:rPr>
+              <w:t>2</w:t>
+            </w:r>
+            <w:r>
+              <w:rPr>
+                <w:noProof/>
+                <w:webHidden/>
+              </w:rPr>
+              <w:fldChar w:fldCharType="end"/>
+            </w:r>
+          </w:hyperlink>
+        </w:p>
+        <w:p>
+          <w:pPr>
+            <w:pStyle w:val="TOC2"/>
+            <w:tabs>
+              <w:tab w:val="right" w:leader="dot" w:pos="9016"/>
+            </w:tabs>
+            <w:rPr>
+              <w:noProof/>
+            </w:rPr>
+          </w:pPr>
+          <w:hyperlink w:anchor="_Toc40371138" w:history="1">
+            <w:r>
+              <w:rPr>
+                <w:rStyle w:val="Hyperlink"/>
+                <w:noProof/>
+              </w:rPr>
+              <w:t>2.1 Objectives</w:t>
+            </w:r>
+            <w:r>
+              <w:rPr>
+                <w:noProof/>
+                <w:webHidden/>
+              </w:rPr>
+              <w:tab/>
+            </w:r>
+            <w:r>
+              <w:rPr>
+                <w:noProof/>
+                <w:webHidden/>
+              </w:rPr>
+              <w:fldChar w:fldCharType="begin"/>
+            </w:r>
+            <w:r>
+              <w:rPr>
+                <w:noProof/>
+                <w:webHidden/>
+              </w:rPr>
+              <w:instrText xml:space="preserve"> PAGEREF _Toc40371138 \h </w:instrText>
+            </w:r>
+            <w:r>
+              <w:rPr>
+                <w:noProof/>
+                <w:webHidden/>
+              </w:rPr>
+            </w:r>
+            <w:r>
+              <w:rPr>
+                <w:noProof/>
+                <w:webHidden/>
+              </w:rPr>
+              <w:fldChar w:fldCharType="separate"/>
+            </w:r>
+            <w:r>
+              <w:rPr>
+                <w:noProof/>
+                <w:webHidden/>
+              </w:rPr>
+              <w:t>2</w:t>
+            </w:r>
+            <w:r>
+              <w:rPr>
+                <w:noProof/>
+                <w:webHidden/>
+              </w:rPr>
+              <w:fldChar w:fldCharType="end"/>
+            </w:r>
+          </w:hyperlink>
+        </w:p>
+        <w:p>
+          <w:pPr>
+            <w:pStyle w:val="TOC2"/>
+            <w:tabs>
+              <w:tab w:val="right" w:leader="dot" w:pos="9016"/>
+            </w:tabs>
+            <w:rPr>
+              <w:noProof/>
+            </w:rPr>
+          </w:pPr>
+          <w:hyperlink w:anchor="_Toc40371139" w:history="1">
+            <w:r>
+              <w:rPr>
+                <w:rStyle w:val="Hyperlink"/>
+                <w:noProof/>
+              </w:rPr>
+              <w:t>2.2 Tasks</w:t>
+            </w:r>
+            <w:r>
+              <w:rPr>
+                <w:noProof/>
+                <w:webHidden/>
+              </w:rPr>
+              <w:tab/>
+            </w:r>
+            <w:r>
+              <w:rPr>
+                <w:noProof/>
+                <w:webHidden/>
+              </w:rPr>
+              <w:fldChar w:fldCharType="begin"/>
+            </w:r>
+            <w:r>
+              <w:rPr>
+                <w:noProof/>
+                <w:webHidden/>
+              </w:rPr>
+              <w:instrText xml:space="preserve"> PAGEREF _Toc40371139 \h </w:instrText>
+            </w:r>
+            <w:r>
+              <w:rPr>
+                <w:noProof/>
+                <w:webHidden/>
+              </w:rPr>
+            </w:r>
+            <w:r>
+              <w:rPr>
+                <w:noProof/>
+                <w:webHidden/>
+              </w:rPr>
+              <w:fldChar w:fldCharType="separate"/>
+            </w:r>
+            <w:r>
+              <w:rPr>
+                <w:noProof/>
+                <w:webHidden/>
+              </w:rPr>
+              <w:t>2</w:t>
+            </w:r>
+            <w:r>
+              <w:rPr>
+                <w:noProof/>
+                <w:webHidden/>
+              </w:rPr>
+              <w:fldChar w:fldCharType="end"/>
+            </w:r>
+          </w:hyperlink>
+        </w:p>
+        <w:p>
+          <w:pPr>
+            <w:pStyle w:val="TOC1"/>
+            <w:tabs>
+              <w:tab w:val="right" w:leader="dot" w:pos="9016"/>
+            </w:tabs>
+            <w:rPr>
+              <w:noProof/>
+            </w:rPr>
+          </w:pPr>
+          <w:hyperlink w:anchor="_Toc40371140" w:history="1">
+            <w:r>
+              <w:rPr>
+                <w:rStyle w:val="Hyperlink"/>
+                <w:noProof/>
+              </w:rPr>
+              <w:t>3.0 Scope</w:t>
+            </w:r>
+            <w:r>
+              <w:rPr>
+                <w:noProof/>
+                <w:webHidden/>
+              </w:rPr>
+              <w:tab/>
+            </w:r>
+            <w:r>
+              <w:rPr>
+                <w:noProof/>
+                <w:webHidden/>
+              </w:rPr>
+              <w:fldChar w:fldCharType="begin"/>
+            </w:r>
+            <w:r>
+              <w:rPr>
+                <w:noProof/>
+                <w:webHidden/>
+              </w:rPr>
+              <w:instrText xml:space="preserve"> PAGEREF _Toc40371140 \h </w:instrText>
+            </w:r>
+            <w:r>
+              <w:rPr>
+                <w:noProof/>
+                <w:webHidden/>
+              </w:rPr>
+            </w:r>
+            <w:r>
+              <w:rPr>
+                <w:noProof/>
+                <w:webHidden/>
+              </w:rPr>
+              <w:fldChar w:fldCharType="separate"/>
+            </w:r>
+            <w:r>
+              <w:rPr>
+                <w:noProof/>
+                <w:webHidden/>
+              </w:rPr>
+              <w:t>3</w:t>
+            </w:r>
+            <w:r>
+              <w:rPr>
+                <w:noProof/>
+                <w:webHidden/>
+              </w:rPr>
+              <w:fldChar w:fldCharType="end"/>
+            </w:r>
+          </w:hyperlink>
+        </w:p>
+        <w:p>
+          <w:pPr>
+            <w:pStyle w:val="TOC2"/>
+            <w:tabs>
+              <w:tab w:val="right" w:leader="dot" w:pos="9016"/>
+            </w:tabs>
+            <w:rPr>
+              <w:noProof/>
+            </w:rPr>
+          </w:pPr>
+          <w:hyperlink w:anchor="_Toc40371141" w:history="1">
+            <w:r>
+              <w:rPr>
+                <w:rStyle w:val="Hyperlink"/>
+                <w:noProof/>
+              </w:rPr>
+              <w:t>Front End</w:t>
+            </w:r>
+            <w:r>
+              <w:rPr>
+                <w:noProof/>
+                <w:webHidden/>
+              </w:rPr>
+              <w:tab/>
+            </w:r>
+            <w:r>
+              <w:rPr>
+                <w:noProof/>
+                <w:webHidden/>
+              </w:rPr>
+              <w:fldChar w:fldCharType="begin"/>
+            </w:r>
+            <w:r>
+              <w:rPr>
+                <w:noProof/>
+                <w:webHidden/>
+              </w:rPr>
+              <w:instrText xml:space="preserve"> PAGEREF _Toc40371141 \h </w:instrText>
+            </w:r>
+            <w:r>
+              <w:rPr>
+                <w:noProof/>
+                <w:webHidden/>
+              </w:rPr>
+            </w:r>
+            <w:r>
+              <w:rPr>
+                <w:noProof/>
+                <w:webHidden/>
+              </w:rPr>
+              <w:fldChar w:fldCharType="separate"/>
+            </w:r>
+            <w:r>
+              <w:rPr>
+                <w:noProof/>
+                <w:webHidden/>
+              </w:rPr>
+              <w:t>3</w:t>
+            </w:r>
+            <w:r>
+              <w:rPr>
+                <w:noProof/>
+                <w:webHidden/>
+              </w:rPr>
+              <w:fldChar w:fldCharType="end"/>
+            </w:r>
+          </w:hyperlink>
+        </w:p>
+        <w:p>
+          <w:pPr>
+            <w:pStyle w:val="TOC2"/>
+            <w:tabs>
+              <w:tab w:val="right" w:leader="dot" w:pos="9016"/>
+            </w:tabs>
+            <w:rPr>
+              <w:noProof/>
+            </w:rPr>
+          </w:pPr>
+          <w:hyperlink w:anchor="_Toc40371142" w:history="1">
+            <w:r>
+              <w:rPr>
+                <w:rStyle w:val="Hyperlink"/>
+                <w:noProof/>
+              </w:rPr>
+              <w:t>In-Game Menu</w:t>
+            </w:r>
+            <w:r>
+              <w:rPr>
+                <w:noProof/>
+                <w:webHidden/>
+              </w:rPr>
+              <w:tab/>
+            </w:r>
+            <w:r>
+              <w:rPr>
+                <w:noProof/>
+                <w:webHidden/>
+              </w:rPr>
+              <w:fldChar w:fldCharType="begin"/>
+            </w:r>
+            <w:r>
+              <w:rPr>
+                <w:noProof/>
+                <w:webHidden/>
+              </w:rPr>
+              <w:instrText xml:space="preserve"> PAGEREF _Toc40371142 \h </w:instrText>
+            </w:r>
+            <w:r>
+              <w:rPr>
+                <w:noProof/>
+                <w:webHidden/>
+              </w:rPr>
+            </w:r>
+            <w:r>
+              <w:rPr>
+                <w:noProof/>
+                <w:webHidden/>
+              </w:rPr>
+              <w:fldChar w:fldCharType="separate"/>
+            </w:r>
+            <w:r>
+              <w:rPr>
+                <w:noProof/>
+                <w:webHidden/>
+              </w:rPr>
+              <w:t>3</w:t>
+            </w:r>
+            <w:r>
+              <w:rPr>
+                <w:noProof/>
+                <w:webHidden/>
+              </w:rPr>
+              <w:fldChar w:fldCharType="end"/>
+            </w:r>
+          </w:hyperlink>
+        </w:p>
+        <w:p>
+          <w:pPr>
+            <w:pStyle w:val="TOC2"/>
+            <w:tabs>
+              <w:tab w:val="right" w:leader="dot" w:pos="9016"/>
+            </w:tabs>
+            <w:rPr>
+              <w:noProof/>
+            </w:rPr>
+          </w:pPr>
+          <w:hyperlink w:anchor="_Toc40371143" w:history="1">
+            <w:r>
+              <w:rPr>
+                <w:rStyle w:val="Hyperlink"/>
+                <w:noProof/>
+              </w:rPr>
+              <w:t>Control Mechanisms</w:t>
+            </w:r>
+            <w:r>
+              <w:rPr>
+                <w:noProof/>
+                <w:webHidden/>
+              </w:rPr>
+              <w:tab/>
+            </w:r>
+            <w:r>
+              <w:rPr>
+                <w:noProof/>
+                <w:webHidden/>
+              </w:rPr>
+              <w:fldChar w:fldCharType="begin"/>
+            </w:r>
+            <w:r>
+              <w:rPr>
+                <w:noProof/>
+                <w:webHidden/>
+              </w:rPr>
+              <w:instrText xml:space="preserve"> PAGEREF _Toc40371143 \h </w:instrText>
+            </w:r>
+            <w:r>
+              <w:rPr>
+                <w:noProof/>
+                <w:webHidden/>
+              </w:rPr>
+            </w:r>
+            <w:r>
+              <w:rPr>
+                <w:noProof/>
+                <w:webHidden/>
+              </w:rPr>
+              <w:fldChar w:fldCharType="separate"/>
+            </w:r>
+            <w:r>
+              <w:rPr>
+                <w:noProof/>
+                <w:webHidden/>
+              </w:rPr>
+              <w:t>3</w:t>
+            </w:r>
+            <w:r>
+              <w:rPr>
+                <w:noProof/>
+                <w:webHidden/>
+              </w:rPr>
+              <w:fldChar w:fldCharType="end"/>
+            </w:r>
+          </w:hyperlink>
+        </w:p>
+        <w:p>
+          <w:pPr>
+            <w:pStyle w:val="TOC2"/>
+            <w:tabs>
+              <w:tab w:val="right" w:leader="dot" w:pos="9016"/>
+            </w:tabs>
+            <w:rPr>
+              <w:noProof/>
+            </w:rPr>
+          </w:pPr>
+          <w:hyperlink w:anchor="_Toc40371144" w:history="1">
+            <w:r>
+              <w:rPr>
+                <w:rStyle w:val="Hyperlink"/>
+                <w:noProof/>
+              </w:rPr>
+              <w:t>Gameplay</w:t>
+            </w:r>
+            <w:r>
+              <w:rPr>
+                <w:noProof/>
+                <w:webHidden/>
+              </w:rPr>
+              <w:tab/>
+            </w:r>
+            <w:r>
+              <w:rPr>
+                <w:noProof/>
+                <w:webHidden/>
+              </w:rPr>
+              <w:fldChar w:fldCharType="begin"/>
+            </w:r>
+            <w:r>
+              <w:rPr>
+                <w:noProof/>
+                <w:webHidden/>
+              </w:rPr>
+              <w:instrText xml:space="preserve"> PAGEREF _Toc40371144 \h </w:instrText>
+            </w:r>
+            <w:r>
+              <w:rPr>
+                <w:noProof/>
+                <w:webHidden/>
+              </w:rPr>
+            </w:r>
+            <w:r>
+              <w:rPr>
+                <w:noProof/>
+                <w:webHidden/>
+              </w:rPr>
+              <w:fldChar w:fldCharType="separate"/>
+            </w:r>
+            <w:r>
+              <w:rPr>
+                <w:noProof/>
+                <w:webHidden/>
+              </w:rPr>
+              <w:t>4</w:t>
+            </w:r>
+            <w:r>
+              <w:rPr>
+                <w:noProof/>
+                <w:webHidden/>
+              </w:rPr>
+              <w:fldChar w:fldCharType="end"/>
+            </w:r>
+          </w:hyperlink>
+        </w:p>
+        <w:p>
+          <w:pPr>
+            <w:pStyle w:val="TOC1"/>
+            <w:tabs>
+              <w:tab w:val="right" w:leader="dot" w:pos="9016"/>
+            </w:tabs>
+            <w:rPr>
+              <w:noProof/>
+            </w:rPr>
+          </w:pPr>
+          <w:hyperlink w:anchor="_Toc40371145" w:history="1">
+            <w:r>
+              <w:rPr>
+                <w:rStyle w:val="Hyperlink"/>
+                <w:noProof/>
+              </w:rPr>
+              <w:t>4.0 Testing Strategy</w:t>
+            </w:r>
+            <w:r>
+              <w:rPr>
+                <w:noProof/>
+                <w:webHidden/>
+              </w:rPr>
+              <w:tab/>
+            </w:r>
+            <w:r>
+              <w:rPr>
+                <w:noProof/>
+                <w:webHidden/>
+              </w:rPr>
+              <w:fldChar w:fldCharType="begin"/>
+            </w:r>
+            <w:r>
+              <w:rPr>
+                <w:noProof/>
+                <w:webHidden/>
+              </w:rPr>
+              <w:instrText xml:space="preserve"> PAGEREF _Toc40371145 \h </w:instrText>
+            </w:r>
+            <w:r>
+              <w:rPr>
+                <w:noProof/>
+                <w:webHidden/>
+              </w:rPr>
+            </w:r>
+            <w:r>
+              <w:rPr>
+                <w:noProof/>
+                <w:webHidden/>
+              </w:rPr>
+              <w:fldChar w:fldCharType="separate"/>
+            </w:r>
+            <w:r>
+              <w:rPr>
+                <w:noProof/>
+                <w:webHidden/>
+              </w:rPr>
+              <w:t>5</w:t>
+            </w:r>
+            <w:r>
+              <w:rPr>
+                <w:noProof/>
+                <w:webHidden/>
+              </w:rPr>
+              <w:fldChar w:fldCharType="end"/>
+            </w:r>
+          </w:hyperlink>
+        </w:p>
+        <w:p>
+          <w:pPr>
+            <w:pStyle w:val="TOC2"/>
+            <w:tabs>
+              <w:tab w:val="right" w:leader="dot" w:pos="9016"/>
+            </w:tabs>
+            <w:rPr>
+              <w:noProof/>
+            </w:rPr>
+          </w:pPr>
+          <w:hyperlink w:anchor="_Toc40371146" w:history="1">
+            <w:r>
+              <w:rPr>
+                <w:rStyle w:val="Hyperlink"/>
+                <w:noProof/>
+              </w:rPr>
+              <w:t>Unit Testing</w:t>
+            </w:r>
+            <w:r>
+              <w:rPr>
+                <w:noProof/>
+                <w:webHidden/>
+              </w:rPr>
+              <w:tab/>
+            </w:r>
+            <w:r>
+              <w:rPr>
+                <w:noProof/>
+                <w:webHidden/>
+              </w:rPr>
+              <w:fldChar w:fldCharType="begin"/>
+            </w:r>
+            <w:r>
+              <w:rPr>
+                <w:noProof/>
+                <w:webHidden/>
+              </w:rPr>
+              <w:instrText xml:space="preserve"> PAGEREF _Toc40371146 \h </w:instrText>
+            </w:r>
+            <w:r>
+              <w:rPr>
+                <w:noProof/>
+                <w:webHidden/>
+              </w:rPr>
+            </w:r>
+            <w:r>
+              <w:rPr>
+                <w:noProof/>
+                <w:webHidden/>
+              </w:rPr>
+              <w:fldChar w:fldCharType="separate"/>
+            </w:r>
+            <w:r>
+              <w:rPr>
+                <w:noProof/>
+                <w:webHidden/>
+              </w:rPr>
+              <w:t>5</w:t>
+            </w:r>
+            <w:r>
+              <w:rPr>
+                <w:noProof/>
+                <w:webHidden/>
+              </w:rPr>
+              <w:fldChar w:fldCharType="end"/>
+            </w:r>
+          </w:hyperlink>
+        </w:p>
+        <w:p>
+          <w:pPr>
+            <w:pStyle w:val="TOC2"/>
+            <w:tabs>
+              <w:tab w:val="right" w:leader="dot" w:pos="9016"/>
+            </w:tabs>
+            <w:rPr>
+              <w:noProof/>
+            </w:rPr>
+          </w:pPr>
+          <w:hyperlink w:anchor="_Toc40371147" w:history="1">
+            <w:r>
+              <w:rPr>
+                <w:rStyle w:val="Hyperlink"/>
+                <w:noProof/>
+              </w:rPr>
+              <w:t>System &amp; Integration Testing</w:t>
+            </w:r>
+            <w:r>
+              <w:rPr>
+                <w:noProof/>
+                <w:webHidden/>
+              </w:rPr>
+              <w:tab/>
+            </w:r>
+            <w:r>
+              <w:rPr>
+                <w:noProof/>
+                <w:webHidden/>
+              </w:rPr>
+              <w:fldChar w:fldCharType="begin"/>
+            </w:r>
+            <w:r>
+              <w:rPr>
+                <w:noProof/>
+                <w:webHidden/>
+              </w:rPr>
+              <w:instrText xml:space="preserve"> PAGEREF _Toc40371147 \h </w:instrText>
+            </w:r>
+            <w:r>
+              <w:rPr>
+                <w:noProof/>
+                <w:webHidden/>
+              </w:rPr>
+            </w:r>
+            <w:r>
+              <w:rPr>
+                <w:noProof/>
+                <w:webHidden/>
+              </w:rPr>
+              <w:fldChar w:fldCharType="separate"/>
+            </w:r>
+            <w:r>
+              <w:rPr>
+                <w:noProof/>
+                <w:webHidden/>
+              </w:rPr>
+              <w:t>5</w:t>
+            </w:r>
+            <w:r>
+              <w:rPr>
+                <w:noProof/>
+                <w:webHidden/>
+              </w:rPr>
+              <w:fldChar w:fldCharType="end"/>
+            </w:r>
+          </w:hyperlink>
+        </w:p>
+        <w:p>
+          <w:pPr>
+            <w:pStyle w:val="TOC2"/>
+            <w:tabs>
+              <w:tab w:val="right" w:leader="dot" w:pos="9016"/>
+            </w:tabs>
+            <w:rPr>
+              <w:noProof/>
+            </w:rPr>
+          </w:pPr>
+          <w:hyperlink w:anchor="_Toc40371148" w:history="1">
+            <w:r>
+              <w:rPr>
+                <w:rStyle w:val="Hyperlink"/>
+                <w:noProof/>
+              </w:rPr>
+              <w:t>Performance &amp; Stress Testing</w:t>
+            </w:r>
+            <w:r>
+              <w:rPr>
+                <w:noProof/>
+                <w:webHidden/>
+              </w:rPr>
+              <w:tab/>
+            </w:r>
+            <w:r>
+              <w:rPr>
+                <w:noProof/>
+                <w:webHidden/>
+              </w:rPr>
+              <w:fldChar w:fldCharType="begin"/>
+            </w:r>
+            <w:r>
+              <w:rPr>
+                <w:noProof/>
+                <w:webHidden/>
+              </w:rPr>
+              <w:instrText xml:space="preserve"> PAGEREF _Toc40371148 \h </w:instrText>
+            </w:r>
+            <w:r>
+              <w:rPr>
+                <w:noProof/>
+                <w:webHidden/>
+              </w:rPr>
+            </w:r>
+            <w:r>
+              <w:rPr>
+                <w:noProof/>
+                <w:webHidden/>
+              </w:rPr>
+              <w:fldChar w:fldCharType="separate"/>
+            </w:r>
+            <w:r>
+              <w:rPr>
+                <w:noProof/>
+                <w:webHidden/>
+              </w:rPr>
+              <w:t>6</w:t>
+            </w:r>
+            <w:r>
+              <w:rPr>
+                <w:noProof/>
+                <w:webHidden/>
+              </w:rPr>
+              <w:fldChar w:fldCharType="end"/>
+            </w:r>
+          </w:hyperlink>
+        </w:p>
+        <w:p>
+          <w:pPr>
+            <w:pStyle w:val="TOC2"/>
+            <w:tabs>
+              <w:tab w:val="right" w:leader="dot" w:pos="9016"/>
+            </w:tabs>
+            <w:rPr>
+              <w:noProof/>
+            </w:rPr>
+          </w:pPr>
+          <w:hyperlink w:anchor="_Toc40371149" w:history="1">
+            <w:r>
+              <w:rPr>
+                <w:rStyle w:val="Hyperlink"/>
+                <w:noProof/>
+              </w:rPr>
+              <w:t>User Acceptance Testing</w:t>
+            </w:r>
+            <w:r>
+              <w:rPr>
+                <w:noProof/>
+                <w:webHidden/>
+              </w:rPr>
+              <w:tab/>
+            </w:r>
+            <w:r>
+              <w:rPr>
+                <w:noProof/>
+                <w:webHidden/>
+              </w:rPr>
+              <w:fldChar w:fldCharType="begin"/>
+            </w:r>
+            <w:r>
+              <w:rPr>
+                <w:noProof/>
+                <w:webHidden/>
+              </w:rPr>
+              <w:instrText xml:space="preserve"> PAGEREF _Toc40371149 \h </w:instrText>
+            </w:r>
+            <w:r>
+              <w:rPr>
+                <w:noProof/>
+                <w:webHidden/>
+              </w:rPr>
+            </w:r>
+            <w:r>
+              <w:rPr>
+                <w:noProof/>
+                <w:webHidden/>
+              </w:rPr>
+              <w:fldChar w:fldCharType="separate"/>
+            </w:r>
+            <w:r>
+              <w:rPr>
+                <w:noProof/>
+                <w:webHidden/>
+              </w:rPr>
+              <w:t>7</w:t>
+            </w:r>
+            <w:r>
+              <w:rPr>
+                <w:noProof/>
+                <w:webHidden/>
+              </w:rPr>
+              <w:fldChar w:fldCharType="end"/>
+            </w:r>
+          </w:hyperlink>
+        </w:p>
+        <w:p>
+          <w:pPr>
+            <w:pStyle w:val="TOC2"/>
+            <w:tabs>
+              <w:tab w:val="right" w:leader="dot" w:pos="9016"/>
+            </w:tabs>
+            <w:rPr>
+              <w:noProof/>
+            </w:rPr>
+          </w:pPr>
+          <w:hyperlink w:anchor="_Toc40371150" w:history="1">
+            <w:r>
+              <w:rPr>
+                <w:rStyle w:val="Hyperlink"/>
+                <w:noProof/>
+              </w:rPr>
+              <w:t>Automated Regression Testing</w:t>
+            </w:r>
+            <w:r>
+              <w:rPr>
+                <w:noProof/>
+                <w:webHidden/>
+              </w:rPr>
+              <w:tab/>
+            </w:r>
+            <w:r>
+              <w:rPr>
+                <w:noProof/>
+                <w:webHidden/>
+              </w:rPr>
+              <w:fldChar w:fldCharType="begin"/>
+            </w:r>
+            <w:r>
+              <w:rPr>
+                <w:noProof/>
+                <w:webHidden/>
+              </w:rPr>
+              <w:instrText xml:space="preserve"> PAGEREF _Toc40371150 \h </w:instrText>
+            </w:r>
+            <w:r>
+              <w:rPr>
+                <w:noProof/>
+                <w:webHidden/>
+              </w:rPr>
+            </w:r>
+            <w:r>
+              <w:rPr>
+                <w:noProof/>
+                <w:webHidden/>
+              </w:rPr>
+              <w:fldChar w:fldCharType="separate"/>
+            </w:r>
+            <w:r>
+              <w:rPr>
+                <w:noProof/>
+                <w:webHidden/>
+              </w:rPr>
+              <w:t>7</w:t>
+            </w:r>
+            <w:r>
+              <w:rPr>
+                <w:noProof/>
+                <w:webHidden/>
+              </w:rPr>
+              <w:fldChar w:fldCharType="end"/>
+            </w:r>
+          </w:hyperlink>
+        </w:p>
+        <w:p>
+          <w:pPr>
+            <w:pStyle w:val="TOC2"/>
+            <w:tabs>
+              <w:tab w:val="right" w:leader="dot" w:pos="9016"/>
+            </w:tabs>
+            <w:rPr>
+              <w:noProof/>
+            </w:rPr>
+          </w:pPr>
+          <w:hyperlink w:anchor="_Toc40371151" w:history="1">
+            <w:r>
+              <w:rPr>
+                <w:rStyle w:val="Hyperlink"/>
+                <w:noProof/>
+              </w:rPr>
+              <w:t>Beta Testing</w:t>
+            </w:r>
+            <w:r>
+              <w:rPr>
+                <w:noProof/>
+                <w:webHidden/>
+              </w:rPr>
+              <w:tab/>
+            </w:r>
+            <w:r>
+              <w:rPr>
+                <w:noProof/>
+                <w:webHidden/>
+              </w:rPr>
+              <w:fldChar w:fldCharType="begin"/>
+            </w:r>
+            <w:r>
+              <w:rPr>
+                <w:noProof/>
+                <w:webHidden/>
+              </w:rPr>
+              <w:instrText xml:space="preserve"> PAGEREF _Toc40371151 \h </w:instrText>
+            </w:r>
+            <w:r>
+              <w:rPr>
+                <w:noProof/>
+                <w:webHidden/>
+              </w:rPr>
+            </w:r>
+            <w:r>
+              <w:rPr>
+                <w:noProof/>
+                <w:webHidden/>
+              </w:rPr>
+              <w:fldChar w:fldCharType="separate"/>
+            </w:r>
+            <w:r>
+              <w:rPr>
+                <w:noProof/>
+                <w:webHidden/>
+              </w:rPr>
+              <w:t>7</w:t>
+            </w:r>
+            <w:r>
+              <w:rPr>
+                <w:noProof/>
+                <w:webHidden/>
+              </w:rPr>
+              <w:fldChar w:fldCharType="end"/>
+            </w:r>
+          </w:hyperlink>
+        </w:p>
+        <w:p>
+          <w:pPr>
+            <w:pStyle w:val="TOC1"/>
+            <w:tabs>
+              <w:tab w:val="right" w:leader="dot" w:pos="9016"/>
+            </w:tabs>
+            <w:rPr>
+              <w:noProof/>
+            </w:rPr>
+          </w:pPr>
+          <w:hyperlink w:anchor="_Toc40371152" w:history="1">
+            <w:r>
+              <w:rPr>
+                <w:rStyle w:val="Hyperlink"/>
+                <w:noProof/>
+              </w:rPr>
+              <w:t>5.0 Test Schedule</w:t>
+            </w:r>
+            <w:r>
+              <w:rPr>
+                <w:noProof/>
+                <w:webHidden/>
+              </w:rPr>
+              <w:tab/>
+            </w:r>
+            <w:r>
+              <w:rPr>
+                <w:noProof/>
+                <w:webHidden/>
+              </w:rPr>
+              <w:fldChar w:fldCharType="begin"/>
+            </w:r>
+            <w:r>
+              <w:rPr>
+                <w:noProof/>
+                <w:webHidden/>
+              </w:rPr>
+              <w:instrText xml:space="preserve"> PAGEREF _Toc40371152 \h </w:instrText>
+            </w:r>
+            <w:r>
+              <w:rPr>
+                <w:noProof/>
+                <w:webHidden/>
+              </w:rPr>
+            </w:r>
+            <w:r>
+              <w:rPr>
+                <w:noProof/>
+                <w:webHidden/>
+              </w:rPr>
+              <w:fldChar w:fldCharType="separate"/>
+            </w:r>
+            <w:r>
+              <w:rPr>
+                <w:noProof/>
+                <w:webHidden/>
+              </w:rPr>
+              <w:t>8</w:t>
+            </w:r>
+            <w:r>
+              <w:rPr>
+                <w:noProof/>
+                <w:webHidden/>
+              </w:rPr>
+              <w:fldChar w:fldCharType="end"/>
+            </w:r>
+          </w:hyperlink>
+        </w:p>
+        <w:p>
+          <w:pPr>
+            <w:pStyle w:val="TOC1"/>
+            <w:tabs>
+              <w:tab w:val="right" w:leader="dot" w:pos="9016"/>
+            </w:tabs>
+            <w:rPr>
+              <w:noProof/>
+            </w:rPr>
+          </w:pPr>
+          <w:hyperlink w:anchor="_Toc40371153" w:history="1">
+            <w:r>
+              <w:rPr>
+                <w:rStyle w:val="Hyperlink"/>
+                <w:noProof/>
+              </w:rPr>
+              <w:t>6.0 Control Procedures</w:t>
+            </w:r>
+            <w:r>
+              <w:rPr>
+                <w:noProof/>
+                <w:webHidden/>
+              </w:rPr>
+              <w:tab/>
+            </w:r>
+            <w:r>
+              <w:rPr>
+                <w:noProof/>
+                <w:webHidden/>
+              </w:rPr>
+              <w:fldChar w:fldCharType="begin"/>
+            </w:r>
+            <w:r>
+              <w:rPr>
+                <w:noProof/>
+                <w:webHidden/>
+              </w:rPr>
+              <w:instrText xml:space="preserve"> PAGEREF _Toc40371153 \h </w:instrText>
+            </w:r>
+            <w:r>
+              <w:rPr>
+                <w:noProof/>
+                <w:webHidden/>
+              </w:rPr>
+            </w:r>
+            <w:r>
+              <w:rPr>
+                <w:noProof/>
+                <w:webHidden/>
+              </w:rPr>
+              <w:fldChar w:fldCharType="separate"/>
+            </w:r>
+            <w:r>
+              <w:rPr>
+                <w:noProof/>
+                <w:webHidden/>
+              </w:rPr>
+              <w:t>9</w:t>
+            </w:r>
+            <w:r>
+              <w:rPr>
+                <w:noProof/>
+                <w:webHidden/>
+              </w:rPr>
+              <w:fldChar w:fldCharType="end"/>
+            </w:r>
+          </w:hyperlink>
+        </w:p>
+        <w:p>
+          <w:pPr>
+            <w:pStyle w:val="TOC2"/>
+            <w:tabs>
+              <w:tab w:val="right" w:leader="dot" w:pos="9016"/>
+            </w:tabs>
+            <w:rPr>
+              <w:noProof/>
+            </w:rPr>
+          </w:pPr>
+          <w:hyperlink w:anchor="_Toc40371154" w:history="1">
+            <w:r>
+              <w:rPr>
+                <w:rStyle w:val="Hyperlink"/>
+                <w:noProof/>
+              </w:rPr>
+              <w:t>Problem Reporting</w:t>
+            </w:r>
+            <w:r>
+              <w:rPr>
+                <w:noProof/>
+                <w:webHidden/>
+              </w:rPr>
+              <w:tab/>
+            </w:r>
+            <w:r>
+              <w:rPr>
+                <w:noProof/>
+                <w:webHidden/>
+              </w:rPr>
+              <w:fldChar w:fldCharType="begin"/>
+            </w:r>
+            <w:r>
+              <w:rPr>
+                <w:noProof/>
+                <w:webHidden/>
+              </w:rPr>
+              <w:instrText xml:space="preserve"> PAGEREF _Toc40371154 \h </w:instrText>
+            </w:r>
+            <w:r>
+              <w:rPr>
+                <w:noProof/>
+                <w:webHidden/>
+              </w:rPr>
+            </w:r>
+            <w:r>
+              <w:rPr>
+                <w:noProof/>
+                <w:webHidden/>
+              </w:rPr>
+              <w:fldChar w:fldCharType="separate"/>
+            </w:r>
+            <w:r>
+              <w:rPr>
+                <w:noProof/>
+                <w:webHidden/>
+              </w:rPr>
+              <w:t>9</w:t>
+            </w:r>
+            <w:r>
+              <w:rPr>
+                <w:noProof/>
+                <w:webHidden/>
+              </w:rPr>
+              <w:fldChar w:fldCharType="end"/>
+            </w:r>
+          </w:hyperlink>
+        </w:p>
+        <w:p>
+          <w:pPr>
+            <w:pStyle w:val="TOC2"/>
+            <w:tabs>
+              <w:tab w:val="right" w:leader="dot" w:pos="9016"/>
+            </w:tabs>
+            <w:rPr>
+              <w:noProof/>
+            </w:rPr>
+          </w:pPr>
+          <w:hyperlink w:anchor="_Toc40371155" w:history="1">
+            <w:r>
+              <w:rPr>
+                <w:rStyle w:val="Hyperlink"/>
+                <w:noProof/>
+              </w:rPr>
+              <w:t>Change Requests</w:t>
+            </w:r>
+            <w:r>
+              <w:rPr>
+                <w:noProof/>
+                <w:webHidden/>
+              </w:rPr>
+              <w:tab/>
+            </w:r>
+            <w:r>
+              <w:rPr>
+                <w:noProof/>
+                <w:webHidden/>
+              </w:rPr>
+              <w:fldChar w:fldCharType="begin"/>
+            </w:r>
+            <w:r>
+              <w:rPr>
+                <w:noProof/>
+                <w:webHidden/>
+              </w:rPr>
+              <w:instrText xml:space="preserve"> PAGEREF _Toc40371155 \h </w:instrText>
+            </w:r>
+            <w:r>
+              <w:rPr>
+                <w:noProof/>
+                <w:webHidden/>
+              </w:rPr>
+            </w:r>
+            <w:r>
+              <w:rPr>
+                <w:noProof/>
+                <w:webHidden/>
+              </w:rPr>
+              <w:fldChar w:fldCharType="separate"/>
+            </w:r>
+            <w:r>
+              <w:rPr>
+                <w:noProof/>
+                <w:webHidden/>
+              </w:rPr>
+              <w:t>9</w:t>
+            </w:r>
+            <w:r>
+              <w:rPr>
+                <w:noProof/>
+                <w:webHidden/>
+              </w:rPr>
+              <w:fldChar w:fldCharType="end"/>
+            </w:r>
+          </w:hyperlink>
+        </w:p>
+        <w:p>
+          <w:pPr>
+            <w:pStyle w:val="TOC1"/>
+            <w:tabs>
+              <w:tab w:val="right" w:leader="dot" w:pos="9016"/>
+            </w:tabs>
+            <w:rPr>
+              <w:noProof/>
+            </w:rPr>
+          </w:pPr>
+          <w:hyperlink w:anchor="_Toc40371156" w:history="1">
+            <w:r>
+              <w:rPr>
+                <w:rStyle w:val="Hyperlink"/>
+                <w:noProof/>
+              </w:rPr>
+              <w:t>7.0 Features to Be Tested</w:t>
+            </w:r>
+            <w:r>
+              <w:rPr>
+                <w:noProof/>
+                <w:webHidden/>
+              </w:rPr>
+              <w:tab/>
+            </w:r>
+            <w:r>
+              <w:rPr>
+                <w:noProof/>
+                <w:webHidden/>
+              </w:rPr>
+              <w:fldChar w:fldCharType="begin"/>
+            </w:r>
+            <w:r>
+              <w:rPr>
+                <w:noProof/>
+                <w:webHidden/>
+              </w:rPr>
+              <w:instrText xml:space="preserve"> PAGEREF _Toc40371156 \h </w:instrText>
+            </w:r>
+            <w:r>
+              <w:rPr>
+                <w:noProof/>
+                <w:webHidden/>
+              </w:rPr>
+            </w:r>
+            <w:r>
+              <w:rPr>
+                <w:noProof/>
+                <w:webHidden/>
+              </w:rPr>
+              <w:fldChar w:fldCharType="separate"/>
+            </w:r>
+            <w:r>
+              <w:rPr>
+                <w:noProof/>
+                <w:webHidden/>
+              </w:rPr>
+              <w:t>9</w:t>
+            </w:r>
+            <w:r>
+              <w:rPr>
+                <w:noProof/>
+                <w:webHidden/>
+              </w:rPr>
+              <w:fldChar w:fldCharType="end"/>
+            </w:r>
+          </w:hyperlink>
+        </w:p>
+        <w:p>
+          <w:pPr>
+            <w:pStyle w:val="TOC1"/>
+            <w:tabs>
+              <w:tab w:val="right" w:leader="dot" w:pos="9016"/>
+            </w:tabs>
+            <w:rPr>
+              <w:noProof/>
+            </w:rPr>
+          </w:pPr>
+          <w:hyperlink w:anchor="_Toc40371157" w:history="1">
+            <w:r>
+              <w:rPr>
+                <w:rStyle w:val="Hyperlink"/>
+                <w:noProof/>
+              </w:rPr>
+              <w:t>8.0 Features Not to Be Tested</w:t>
+            </w:r>
+            <w:r>
+              <w:rPr>
+                <w:noProof/>
+                <w:webHidden/>
+              </w:rPr>
+              <w:tab/>
+            </w:r>
+            <w:r>
+              <w:rPr>
+                <w:noProof/>
+                <w:webHidden/>
+              </w:rPr>
+              <w:fldChar w:fldCharType="begin"/>
+            </w:r>
+            <w:r>
+              <w:rPr>
+                <w:noProof/>
+                <w:webHidden/>
+              </w:rPr>
+              <w:instrText xml:space="preserve"> PAGEREF _Toc40371157 \h </w:instrText>
+            </w:r>
+            <w:r>
+              <w:rPr>
+                <w:noProof/>
+                <w:webHidden/>
+              </w:rPr>
+            </w:r>
+            <w:r>
+              <w:rPr>
+                <w:noProof/>
+                <w:webHidden/>
+              </w:rPr>
+              <w:fldChar w:fldCharType="separate"/>
+            </w:r>
+            <w:r>
+              <w:rPr>
+                <w:noProof/>
+                <w:webHidden/>
+              </w:rPr>
+              <w:t>10</w:t>
+            </w:r>
+            <w:r>
+              <w:rPr>
+                <w:noProof/>
+                <w:webHidden/>
+              </w:rPr>
+              <w:fldChar w:fldCharType="end"/>
+            </w:r>
+          </w:hyperlink>
+        </w:p>
+        <w:p>
+          <w:pPr>
+            <w:pStyle w:val="TOC1"/>
+            <w:tabs>
+              <w:tab w:val="right" w:leader="dot" w:pos="9016"/>
+            </w:tabs>
+            <w:rPr>
+              <w:noProof/>
+            </w:rPr>
+          </w:pPr>
+          <w:hyperlink w:anchor="_Toc40371158" w:history="1">
+            <w:r>
+              <w:rPr>
+                <w:rStyle w:val="Hyperlink"/>
+                <w:noProof/>
+              </w:rPr>
+              <w:t>9.0 Resources/Roles &amp; Responsibilities</w:t>
+            </w:r>
+            <w:r>
+              <w:rPr>
+                <w:noProof/>
+                <w:webHidden/>
+              </w:rPr>
+              <w:tab/>
+            </w:r>
+            <w:r>
+              <w:rPr>
+                <w:noProof/>
+                <w:webHidden/>
+              </w:rPr>
+              <w:fldChar w:fldCharType="begin"/>
+            </w:r>
+            <w:r>
+              <w:rPr>
+                <w:noProof/>
+                <w:webHidden/>
+              </w:rPr>
+              <w:instrText xml:space="preserve"> PAGEREF _Toc40371158 \h </w:instrText>
+            </w:r>
+            <w:r>
+              <w:rPr>
+                <w:noProof/>
+                <w:webHidden/>
+              </w:rPr>
+            </w:r>
+            <w:r>
+              <w:rPr>
+                <w:noProof/>
+                <w:webHidden/>
+              </w:rPr>
+              <w:fldChar w:fldCharType="separate"/>
+            </w:r>
+            <w:r>
+              <w:rPr>
+                <w:noProof/>
+                <w:webHidden/>
+              </w:rPr>
+              <w:t>10</w:t>
+            </w:r>
+            <w:r>
+              <w:rPr>
+                <w:noProof/>
+                <w:webHidden/>
+              </w:rPr>
+              <w:fldChar w:fldCharType="end"/>
+            </w:r>
+          </w:hyperlink>
+        </w:p>
+        <w:p>
+          <w:pPr>
+            <w:pStyle w:val="TOC1"/>
+            <w:tabs>
+              <w:tab w:val="right" w:leader="dot" w:pos="9016"/>
+            </w:tabs>
+            <w:rPr>
+              <w:noProof/>
+            </w:rPr>
+          </w:pPr>
+          <w:hyperlink w:anchor="_Toc40371159" w:history="1">
+            <w:r>
+              <w:rPr>
+                <w:rStyle w:val="Hyperlink"/>
+                <w:noProof/>
+              </w:rPr>
+              <w:t>10.0 Schedules</w:t>
+            </w:r>
+            <w:r>
+              <w:rPr>
+                <w:noProof/>
+                <w:webHidden/>
+              </w:rPr>
+              <w:tab/>
+            </w:r>
+            <w:r>
+              <w:rPr>
+                <w:noProof/>
+                <w:webHidden/>
+              </w:rPr>
+              <w:fldChar w:fldCharType="begin"/>
+            </w:r>
+            <w:r>
+              <w:rPr>
+                <w:noProof/>
+                <w:webHidden/>
+              </w:rPr>
+              <w:instrText xml:space="preserve"> PAGEREF _Toc40371159 \h </w:instrText>
+            </w:r>
+            <w:r>
+              <w:rPr>
+                <w:noProof/>
+                <w:webHidden/>
+              </w:rPr>
+            </w:r>
+            <w:r>
+              <w:rPr>
+                <w:noProof/>
+                <w:webHidden/>
+              </w:rPr>
+              <w:fldChar w:fldCharType="separate"/>
+            </w:r>
+            <w:r>
+              <w:rPr>
+                <w:noProof/>
+                <w:webHidden/>
+              </w:rPr>
+              <w:t>11</w:t>
+            </w:r>
+            <w:r>
+              <w:rPr>
+                <w:noProof/>
+                <w:webHidden/>
+              </w:rPr>
+              <w:fldChar w:fldCharType="end"/>
+            </w:r>
+          </w:hyperlink>
+        </w:p>
+        <w:p>
+          <w:pPr>
+            <w:pStyle w:val="TOC1"/>
+            <w:tabs>
+              <w:tab w:val="right" w:leader="dot" w:pos="9016"/>
+            </w:tabs>
+            <w:rPr>
+              <w:noProof/>
+            </w:rPr>
+          </w:pPr>
+          <w:hyperlink w:anchor="_Toc40371160" w:history="1">
+            <w:r>
+              <w:rPr>
+                <w:rStyle w:val="Hyperlink"/>
+                <w:noProof/>
+              </w:rPr>
+              <w:t>11.0 Risks</w:t>
+            </w:r>
+            <w:r>
+              <w:rPr>
+                <w:noProof/>
+                <w:webHidden/>
+              </w:rPr>
+              <w:tab/>
+            </w:r>
+            <w:r>
+              <w:rPr>
+                <w:noProof/>
+                <w:webHidden/>
+              </w:rPr>
+              <w:fldChar w:fldCharType="begin"/>
+            </w:r>
+            <w:r>
+              <w:rPr>
+                <w:noProof/>
+                <w:webHidden/>
+              </w:rPr>
+              <w:instrText xml:space="preserve"> PAGEREF _Toc40371160 \h </w:instrText>
+            </w:r>
+            <w:r>
+              <w:rPr>
+                <w:noProof/>
+                <w:webHidden/>
+              </w:rPr>
+            </w:r>
+            <w:r>
+              <w:rPr>
+                <w:noProof/>
+                <w:webHidden/>
+              </w:rPr>
+              <w:fldChar w:fldCharType="separate"/>
+            </w:r>
+            <w:r>
+              <w:rPr>
+                <w:noProof/>
+                <w:webHidden/>
+              </w:rPr>
+              <w:t>11</w:t>
+            </w:r>
+            <w:r>
+              <w:rPr>
+                <w:noProof/>
+                <w:webHidden/>
+              </w:rPr>
+              <w:fldChar w:fldCharType="end"/>
+            </w:r>
+          </w:hyperlink>
+        </w:p>
+        <w:p>
+          <w:pPr>
+            <w:pStyle w:val="TOC1"/>
+            <w:tabs>
+              <w:tab w:val="right" w:leader="dot" w:pos="9016"/>
+            </w:tabs>
+            <w:rPr>
+              <w:noProof/>
+            </w:rPr>
+          </w:pPr>
+          <w:hyperlink w:anchor="_Toc40371161" w:history="1">
+            <w:r>
+              <w:rPr>
+                <w:rStyle w:val="Hyperlink"/>
+                <w:noProof/>
+              </w:rPr>
+              <w:t>12.0 Tools</w:t>
+            </w:r>
+            <w:r>
+              <w:rPr>
+                <w:noProof/>
+                <w:webHidden/>
+              </w:rPr>
+              <w:tab/>
+            </w:r>
+            <w:r>
+              <w:rPr>
+                <w:noProof/>
+                <w:webHidden/>
+              </w:rPr>
+              <w:fldChar w:fldCharType="begin"/>
+            </w:r>
+            <w:r>
+              <w:rPr>
+                <w:noProof/>
+                <w:webHidden/>
+              </w:rPr>
+              <w:instrText xml:space="preserve"> PAGEREF _Toc40371161 \h </w:instrText>
+            </w:r>
+            <w:r>
+              <w:rPr>
+                <w:noProof/>
+                <w:webHidden/>
+              </w:rPr>
+            </w:r>
+            <w:r>
+              <w:rPr>
+                <w:noProof/>
+                <w:webHidden/>
+              </w:rPr>
+              <w:fldChar w:fldCharType="separate"/>
+            </w:r>
+            <w:r>
+              <w:rPr>
+                <w:noProof/>
+                <w:webHidden/>
+              </w:rPr>
+              <w:t>12</w:t>
+            </w:r>
+            <w:r>
+              <w:rPr>
+                <w:noProof/>
+                <w:webHidden/>
+              </w:rPr>
+              <w:fldChar w:fldCharType="end"/>
+            </w:r>
+          </w:hyperlink>
+        </w:p>
+        <w:p>
+          <w:pPr>
+            <w:pStyle w:val="TOC1"/>
+            <w:tabs>
+              <w:tab w:val="right" w:leader="dot" w:pos="9016"/>
+            </w:tabs>
+            <w:rPr>
+              <w:noProof/>
+            </w:rPr>
+          </w:pPr>
+          <w:hyperlink w:anchor="_Toc40371162" w:history="1">
+            <w:r>
+              <w:rPr>
+                <w:rStyle w:val="Hyperlink"/>
+                <w:noProof/>
+              </w:rPr>
+              <w:t>Appendix</w:t>
+            </w:r>
+            <w:r>
+              <w:rPr>
+                <w:noProof/>
+                <w:webHidden/>
+              </w:rPr>
+              <w:tab/>
+            </w:r>
+            <w:r>
+              <w:rPr>
+                <w:noProof/>
+                <w:webHidden/>
+              </w:rPr>
+              <w:fldChar w:fldCharType="begin"/>
+            </w:r>
+            <w:r>
+              <w:rPr>
+                <w:noProof/>
+                <w:webHidden/>
+              </w:rPr>
+              <w:instrText xml:space="preserve"> PAGEREF _Toc40371162 \h </w:instrText>
+            </w:r>
+            <w:r>
+              <w:rPr>
+                <w:noProof/>
+                <w:webHidden/>
+              </w:rPr>
+            </w:r>
+            <w:r>
+              <w:rPr>
+                <w:noProof/>
+                <w:webHidden/>
+              </w:rPr>
+              <w:fldChar w:fldCharType="separate"/>
+            </w:r>
+            <w:r>
+              <w:rPr>
+                <w:noProof/>
+                <w:webHidden/>
+              </w:rPr>
+              <w:t>12</w:t>
+            </w:r>
+            <w:r>
+              <w:rPr>
+                <w:noProof/>
+                <w:webHidden/>
+              </w:rPr>
+              <w:fldChar w:fldCharType="end"/>
+            </w:r>
+          </w:hyperlink>
+        </w:p>
+        <w:p>
+          <w:pPr>
+            <w:pStyle w:val="TOC2"/>
+            <w:tabs>
+              <w:tab w:val="right" w:leader="dot" w:pos="9016"/>
+            </w:tabs>
+            <w:rPr>
+              <w:noProof/>
+            </w:rPr>
+          </w:pPr>
+          <w:hyperlink w:anchor="_Toc40371163" w:history="1">
+            <w:r>
+              <w:rPr>
+                <w:rStyle w:val="Hyperlink"/>
+                <w:noProof/>
+              </w:rPr>
+              <w:t>Issue Tracker form</w:t>
+            </w:r>
+            <w:r>
+              <w:rPr>
+                <w:noProof/>
+                <w:webHidden/>
+              </w:rPr>
+              <w:tab/>
+            </w:r>
+            <w:r>
+              <w:rPr>
+                <w:noProof/>
+                <w:webHidden/>
+              </w:rPr>
+              <w:fldChar w:fldCharType="begin"/>
+            </w:r>
+            <w:r>
+              <w:rPr>
+                <w:noProof/>
+                <w:webHidden/>
+              </w:rPr>
+              <w:instrText xml:space="preserve"> PAGEREF _Toc40371163 \h </w:instrText>
+            </w:r>
+            <w:r>
+              <w:rPr>
+                <w:noProof/>
+                <w:webHidden/>
+              </w:rPr>
+            </w:r>
+            <w:r>
+              <w:rPr>
+                <w:noProof/>
+                <w:webHidden/>
+              </w:rPr>
+              <w:fldChar w:fldCharType="separate"/>
+            </w:r>
+            <w:r>
+              <w:rPr>
+                <w:noProof/>
+                <w:webHidden/>
+              </w:rPr>
+              <w:t>12</w:t>
+            </w:r>
+            <w:r>
+              <w:rPr>
+                <w:noProof/>
+                <w:webHidden/>
+              </w:rPr>
+              <w:fldChar w:fldCharType="end"/>
+            </w:r>
+          </w:hyperlink>
+        </w:p>
+        <w:p>
+          <w:r>
+            <w:rPr>
+              <w:b/>
+              <w:bCs/>
+              <w:noProof/>
+            </w:rPr>
+            <w:fldChar w:fldCharType="end"/>
+          </w:r>
+        </w:p>
+      </w:sdtContent>
+    </w:sdt>
     <w:p>
       <w:r>
         <w:br w:type="page"/>
@@ -595,9 +2572,11 @@
         <w:lastRenderedPageBreak/>
         <w:t xml:space="preserve"> </w:t>
       </w:r>
+      <w:bookmarkStart w:id="0" w:name="_Toc40371136"/>
       <w:r>
         <w:t>Introduction</w:t>
       </w:r>
+      <w:bookmarkEnd w:id="0"/>
     </w:p>
     <w:p/>
     <w:p>
@@ -676,8 +2655,13 @@
         </w:numPr>
       </w:pPr>
       <w:r>
-        <w:t xml:space="preserve"> Objectives and Tasks</w:t>
-      </w:r>
+        <w:t xml:space="preserve"> </w:t>
+      </w:r>
+      <w:bookmarkStart w:id="1" w:name="_Toc40371137"/>
+      <w:r>
+        <w:t>Objectives and Tasks</w:t>
+      </w:r>
+      <w:bookmarkEnd w:id="1"/>
     </w:p>
     <w:p/>
     <w:p>
@@ -688,6 +2672,7 @@
           <w:szCs w:val="28"/>
         </w:rPr>
       </w:pPr>
+      <w:bookmarkStart w:id="2" w:name="_Toc40371138"/>
       <w:r>
         <w:rPr>
           <w:sz w:val="28"/>
@@ -702,6 +2687,7 @@
         </w:rPr>
         <w:t>Objectives</w:t>
       </w:r>
+      <w:bookmarkEnd w:id="2"/>
     </w:p>
     <w:p/>
     <w:p>
@@ -811,6 +2797,7 @@
           <w:szCs w:val="28"/>
         </w:rPr>
       </w:pPr>
+      <w:bookmarkStart w:id="3" w:name="_Toc40371139"/>
       <w:r>
         <w:rPr>
           <w:sz w:val="28"/>
@@ -818,6 +2805,7 @@
         </w:rPr>
         <w:t>2.2 Tasks</w:t>
       </w:r>
+      <w:bookmarkEnd w:id="3"/>
     </w:p>
     <w:p>
       <w:pPr>
@@ -980,10 +2968,12 @@
       <w:pPr>
         <w:pStyle w:val="Heading1"/>
       </w:pPr>
+      <w:bookmarkStart w:id="4" w:name="_Toc40371140"/>
       <w:r>
         <w:lastRenderedPageBreak/>
         <w:t>3.0 Scope</w:t>
       </w:r>
+      <w:bookmarkEnd w:id="4"/>
     </w:p>
     <w:p/>
     <w:p>
@@ -1015,9 +3005,11 @@
       <w:pPr>
         <w:pStyle w:val="Heading2"/>
       </w:pPr>
+      <w:bookmarkStart w:id="5" w:name="_Toc40371141"/>
       <w:r>
         <w:t>Front End</w:t>
       </w:r>
+      <w:bookmarkEnd w:id="5"/>
     </w:p>
     <w:p/>
     <w:p>
@@ -1254,9 +3246,11 @@
       <w:pPr>
         <w:pStyle w:val="Heading2"/>
       </w:pPr>
+      <w:bookmarkStart w:id="6" w:name="_Toc40371142"/>
       <w:r>
         <w:t>In-Game Menu</w:t>
       </w:r>
+      <w:bookmarkEnd w:id="6"/>
     </w:p>
     <w:p/>
     <w:p>
@@ -1451,9 +3445,11 @@
       <w:pPr>
         <w:pStyle w:val="Heading2"/>
       </w:pPr>
+      <w:bookmarkStart w:id="7" w:name="_Toc40371143"/>
       <w:r>
         <w:t>Control Mechanisms</w:t>
       </w:r>
+      <w:bookmarkEnd w:id="7"/>
     </w:p>
     <w:p/>
     <w:p>
@@ -1524,10 +3520,12 @@
       <w:pPr>
         <w:pStyle w:val="Heading2"/>
       </w:pPr>
+      <w:bookmarkStart w:id="8" w:name="_Toc40371144"/>
       <w:r>
         <w:lastRenderedPageBreak/>
         <w:t>Gameplay</w:t>
       </w:r>
+      <w:bookmarkEnd w:id="8"/>
     </w:p>
     <w:p/>
     <w:p>
@@ -1879,10 +3877,12 @@
       <w:pPr>
         <w:pStyle w:val="Heading1"/>
       </w:pPr>
+      <w:bookmarkStart w:id="9" w:name="_Toc40371145"/>
       <w:r>
         <w:lastRenderedPageBreak/>
         <w:t>4.0 Testing Strategy</w:t>
       </w:r>
+      <w:bookmarkEnd w:id="9"/>
     </w:p>
     <w:p/>
     <w:p>
@@ -1912,9 +3912,11 @@
       <w:pPr>
         <w:pStyle w:val="Heading2"/>
       </w:pPr>
+      <w:bookmarkStart w:id="10" w:name="_Toc40371146"/>
       <w:r>
         <w:t>Unit Testing</w:t>
       </w:r>
+      <w:bookmarkEnd w:id="10"/>
     </w:p>
     <w:p>
       <w:pPr>
@@ -2121,9 +4123,11 @@
       <w:pPr>
         <w:pStyle w:val="Heading2"/>
       </w:pPr>
+      <w:bookmarkStart w:id="11" w:name="_Toc40371147"/>
       <w:r>
         <w:t>System &amp; Integration Testing</w:t>
       </w:r>
+      <w:bookmarkEnd w:id="11"/>
     </w:p>
     <w:p/>
     <w:p>
@@ -2135,7 +4139,7 @@
           <w:szCs w:val="24"/>
         </w:rPr>
       </w:pPr>
-      <w:bookmarkStart w:id="0" w:name="_Hlk40360963"/>
+      <w:bookmarkStart w:id="12" w:name="_Hlk40360963"/>
       <w:r>
         <w:rPr>
           <w:b/>
@@ -2146,7 +4150,7 @@
         <w:t>Definition:</w:t>
       </w:r>
     </w:p>
-    <w:bookmarkEnd w:id="0"/>
+    <w:bookmarkEnd w:id="12"/>
     <w:p>
       <w:pPr>
         <w:rPr>
@@ -2265,9 +4269,11 @@
       <w:pPr>
         <w:pStyle w:val="Heading2"/>
       </w:pPr>
+      <w:bookmarkStart w:id="13" w:name="_Toc40371148"/>
       <w:r>
         <w:t>Performance &amp; Stress Testing</w:t>
       </w:r>
+      <w:bookmarkEnd w:id="13"/>
     </w:p>
     <w:p/>
     <w:p>
@@ -2455,9 +4461,11 @@
       <w:pPr>
         <w:pStyle w:val="Heading2"/>
       </w:pPr>
+      <w:bookmarkStart w:id="14" w:name="_Toc40371149"/>
       <w:r>
         <w:t>User Acceptance Testing</w:t>
       </w:r>
+      <w:bookmarkEnd w:id="14"/>
     </w:p>
     <w:p/>
     <w:p>
@@ -2590,9 +4598,11 @@
       <w:pPr>
         <w:pStyle w:val="Heading2"/>
       </w:pPr>
+      <w:bookmarkStart w:id="15" w:name="_Toc40371150"/>
       <w:r>
         <w:t>Automated Regression Testing</w:t>
       </w:r>
+      <w:bookmarkEnd w:id="15"/>
     </w:p>
     <w:p/>
     <w:p>
@@ -2720,9 +4730,11 @@
       <w:pPr>
         <w:pStyle w:val="Heading2"/>
       </w:pPr>
+      <w:bookmarkStart w:id="16" w:name="_Toc40371151"/>
       <w:r>
         <w:t>Beta Testing</w:t>
       </w:r>
+      <w:bookmarkEnd w:id="16"/>
     </w:p>
     <w:p/>
     <w:p>
@@ -2840,11 +4852,16 @@
       <w:pPr>
         <w:pStyle w:val="Heading1"/>
       </w:pPr>
+      <w:bookmarkStart w:id="17" w:name="_Toc40371152"/>
       <w:r>
         <w:t xml:space="preserve">5.0 </w:t>
       </w:r>
       <w:r>
-        <w:t xml:space="preserve">Test Schedule </w:t>
+        <w:t>Test Schedule</w:t>
+      </w:r>
+      <w:bookmarkEnd w:id="17"/>
+      <w:r>
+        <w:t xml:space="preserve"> </w:t>
       </w:r>
     </w:p>
     <w:p/>
@@ -4263,18 +6280,22 @@
       <w:pPr>
         <w:pStyle w:val="Heading1"/>
       </w:pPr>
+      <w:bookmarkStart w:id="18" w:name="_Toc40371153"/>
       <w:r>
         <w:t>6.0 Control Procedures</w:t>
       </w:r>
+      <w:bookmarkEnd w:id="18"/>
     </w:p>
     <w:p/>
     <w:p>
       <w:pPr>
         <w:pStyle w:val="Heading2"/>
       </w:pPr>
+      <w:bookmarkStart w:id="19" w:name="_Toc40371154"/>
       <w:r>
         <w:t>Problem Reporting</w:t>
       </w:r>
+      <w:bookmarkEnd w:id="19"/>
     </w:p>
     <w:p>
       <w:pPr>
@@ -4348,9 +6369,11 @@
       <w:pPr>
         <w:pStyle w:val="Heading2"/>
       </w:pPr>
+      <w:bookmarkStart w:id="20" w:name="_Toc40371155"/>
       <w:r>
         <w:t>Change Requests</w:t>
       </w:r>
+      <w:bookmarkEnd w:id="20"/>
     </w:p>
     <w:p/>
     <w:p>
@@ -4379,9 +6402,11 @@
       <w:pPr>
         <w:pStyle w:val="Heading1"/>
       </w:pPr>
+      <w:bookmarkStart w:id="21" w:name="_Toc40371156"/>
       <w:r>
         <w:t>7.0 Features to Be Tested</w:t>
       </w:r>
+      <w:bookmarkEnd w:id="21"/>
     </w:p>
     <w:p/>
     <w:p>
@@ -4616,10 +6641,12 @@
       <w:pPr>
         <w:pStyle w:val="Heading1"/>
       </w:pPr>
+      <w:bookmarkStart w:id="22" w:name="_Toc40371157"/>
       <w:r>
         <w:lastRenderedPageBreak/>
         <w:t>8.0 Features Not to Be Tested</w:t>
       </w:r>
+      <w:bookmarkEnd w:id="22"/>
     </w:p>
     <w:p>
       <w:pPr>
@@ -4656,9 +6683,11 @@
       <w:pPr>
         <w:pStyle w:val="Heading1"/>
       </w:pPr>
+      <w:bookmarkStart w:id="23" w:name="_Toc40371158"/>
       <w:r>
         <w:t>9.0 Resources/Roles &amp; Responsibilities</w:t>
       </w:r>
+      <w:bookmarkEnd w:id="23"/>
     </w:p>
     <w:tbl>
       <w:tblPr>
@@ -5556,9 +7585,11 @@
       <w:pPr>
         <w:pStyle w:val="Heading1"/>
       </w:pPr>
+      <w:bookmarkStart w:id="24" w:name="_Toc40371159"/>
       <w:r>
         <w:t>10.0 Schedules</w:t>
       </w:r>
+      <w:bookmarkEnd w:id="24"/>
     </w:p>
     <w:p/>
     <w:tbl>
@@ -5719,9 +7750,11 @@
       <w:pPr>
         <w:pStyle w:val="Heading1"/>
       </w:pPr>
+      <w:bookmarkStart w:id="25" w:name="_Toc40371160"/>
       <w:r>
         <w:t>11.0 Risks</w:t>
       </w:r>
+      <w:bookmarkEnd w:id="25"/>
     </w:p>
     <w:p/>
     <w:tbl>
@@ -6267,11 +8300,233 @@
       <w:pPr>
         <w:pStyle w:val="Heading1"/>
       </w:pPr>
+      <w:bookmarkStart w:id="26" w:name="_Toc40371161"/>
       <w:r>
         <w:t>12.0 Tools</w:t>
       </w:r>
+      <w:bookmarkEnd w:id="26"/>
     </w:p>
     <w:p/>
+    <w:tbl>
+      <w:tblPr>
+        <w:tblStyle w:val="TableGrid"/>
+        <w:tblW w:w="0" w:type="auto"/>
+        <w:tblLook w:val="04A0" w:firstRow="1" w:lastRow="0" w:firstColumn="1" w:lastColumn="0" w:noHBand="0" w:noVBand="1"/>
+      </w:tblPr>
+      <w:tblGrid>
+        <w:gridCol w:w="3005"/>
+        <w:gridCol w:w="3005"/>
+        <w:gridCol w:w="3006"/>
+      </w:tblGrid>
+      <w:tr>
+        <w:tc>
+          <w:tcPr>
+            <w:tcW w:w="3005" w:type="dxa"/>
+            <w:shd w:val="clear" w:color="auto" w:fill="8EAADB" w:themeFill="accent1" w:themeFillTint="99"/>
+          </w:tcPr>
+          <w:p>
+            <w:pPr>
+              <w:rPr>
+                <w:b/>
+                <w:bCs/>
+                <w:sz w:val="24"/>
+                <w:szCs w:val="24"/>
+              </w:rPr>
+            </w:pPr>
+            <w:r>
+              <w:rPr>
+                <w:b/>
+                <w:bCs/>
+                <w:sz w:val="24"/>
+                <w:szCs w:val="24"/>
+              </w:rPr>
+              <w:t xml:space="preserve">Hardware </w:t>
+            </w:r>
+          </w:p>
+        </w:tc>
+        <w:tc>
+          <w:tcPr>
+            <w:tcW w:w="3005" w:type="dxa"/>
+          </w:tcPr>
+          <w:p>
+            <w:pPr>
+              <w:rPr>
+                <w:sz w:val="24"/>
+                <w:szCs w:val="24"/>
+              </w:rPr>
+            </w:pPr>
+            <w:r>
+              <w:rPr>
+                <w:sz w:val="24"/>
+                <w:szCs w:val="24"/>
+              </w:rPr>
+              <w:t>PC &amp; Mobile devices</w:t>
+            </w:r>
+          </w:p>
+        </w:tc>
+        <w:tc>
+          <w:tcPr>
+            <w:tcW w:w="3006" w:type="dxa"/>
+          </w:tcPr>
+          <w:p>
+            <w:pPr>
+              <w:rPr>
+                <w:sz w:val="24"/>
+                <w:szCs w:val="24"/>
+              </w:rPr>
+            </w:pPr>
+            <w:r>
+              <w:rPr>
+                <w:sz w:val="24"/>
+                <w:szCs w:val="24"/>
+              </w:rPr>
+              <w:t xml:space="preserve">Different specifications of these hardware’s will be used to test the system as much as possible </w:t>
+            </w:r>
+          </w:p>
+        </w:tc>
+      </w:tr>
+      <w:tr>
+        <w:tc>
+          <w:tcPr>
+            <w:tcW w:w="3005" w:type="dxa"/>
+            <w:shd w:val="clear" w:color="auto" w:fill="8EAADB" w:themeFill="accent1" w:themeFillTint="99"/>
+          </w:tcPr>
+          <w:p>
+            <w:pPr>
+              <w:rPr>
+                <w:b/>
+                <w:bCs/>
+                <w:sz w:val="24"/>
+                <w:szCs w:val="24"/>
+              </w:rPr>
+            </w:pPr>
+            <w:r>
+              <w:rPr>
+                <w:b/>
+                <w:bCs/>
+                <w:sz w:val="24"/>
+                <w:szCs w:val="24"/>
+              </w:rPr>
+              <w:t>Automation Tools</w:t>
+            </w:r>
+          </w:p>
+        </w:tc>
+        <w:tc>
+          <w:tcPr>
+            <w:tcW w:w="3005" w:type="dxa"/>
+          </w:tcPr>
+          <w:p>
+            <w:pPr>
+              <w:rPr>
+                <w:sz w:val="24"/>
+                <w:szCs w:val="24"/>
+              </w:rPr>
+            </w:pPr>
+            <w:r>
+              <w:rPr>
+                <w:sz w:val="24"/>
+                <w:szCs w:val="24"/>
+              </w:rPr>
+              <w:t>Tosca TestSuite, Selenium</w:t>
+            </w:r>
+          </w:p>
+        </w:tc>
+        <w:tc>
+          <w:tcPr>
+            <w:tcW w:w="3006" w:type="dxa"/>
+          </w:tcPr>
+          <w:p>
+            <w:pPr>
+              <w:rPr>
+                <w:sz w:val="24"/>
+                <w:szCs w:val="24"/>
+              </w:rPr>
+            </w:pPr>
+            <w:r>
+              <w:rPr>
+                <w:sz w:val="24"/>
+                <w:szCs w:val="24"/>
+              </w:rPr>
+              <w:t>Plan and design test cases</w:t>
+            </w:r>
+          </w:p>
+        </w:tc>
+      </w:tr>
+      <w:tr>
+        <w:tc>
+          <w:tcPr>
+            <w:tcW w:w="3005" w:type="dxa"/>
+            <w:shd w:val="clear" w:color="auto" w:fill="8EAADB" w:themeFill="accent1" w:themeFillTint="99"/>
+          </w:tcPr>
+          <w:p>
+            <w:pPr>
+              <w:rPr>
+                <w:b/>
+                <w:bCs/>
+                <w:sz w:val="24"/>
+                <w:szCs w:val="24"/>
+              </w:rPr>
+            </w:pPr>
+            <w:r>
+              <w:rPr>
+                <w:b/>
+                <w:bCs/>
+                <w:sz w:val="24"/>
+                <w:szCs w:val="24"/>
+              </w:rPr>
+              <w:t>Bug Tracking</w:t>
+            </w:r>
+          </w:p>
+        </w:tc>
+        <w:tc>
+          <w:tcPr>
+            <w:tcW w:w="3005" w:type="dxa"/>
+          </w:tcPr>
+          <w:p>
+            <w:pPr>
+              <w:rPr>
+                <w:sz w:val="24"/>
+                <w:szCs w:val="24"/>
+              </w:rPr>
+            </w:pPr>
+            <w:r>
+              <w:rPr>
+                <w:sz w:val="24"/>
+                <w:szCs w:val="24"/>
+              </w:rPr>
+              <w:t>Bugzilla</w:t>
+            </w:r>
+            <w:r>
+              <w:rPr>
+                <w:sz w:val="24"/>
+                <w:szCs w:val="24"/>
+              </w:rPr>
+              <w:t>/JIRA</w:t>
+            </w:r>
+          </w:p>
+        </w:tc>
+        <w:tc>
+          <w:tcPr>
+            <w:tcW w:w="3006" w:type="dxa"/>
+          </w:tcPr>
+          <w:p>
+            <w:pPr>
+              <w:rPr>
+                <w:sz w:val="24"/>
+                <w:szCs w:val="24"/>
+              </w:rPr>
+            </w:pPr>
+            <w:r>
+              <w:rPr>
+                <w:sz w:val="24"/>
+                <w:szCs w:val="24"/>
+              </w:rPr>
+              <w:t>Simple to use system, also contains Incident management tools if needed</w:t>
+            </w:r>
+          </w:p>
+        </w:tc>
+      </w:tr>
+    </w:tbl>
     <w:p>
       <w:pPr>
         <w:rPr>
@@ -6284,18 +8539,22 @@
       <w:pPr>
         <w:pStyle w:val="Heading1"/>
       </w:pPr>
+      <w:bookmarkStart w:id="27" w:name="_Toc40371162"/>
       <w:r>
         <w:t>Appendix</w:t>
       </w:r>
+      <w:bookmarkEnd w:id="27"/>
     </w:p>
     <w:p/>
     <w:p>
       <w:pPr>
         <w:pStyle w:val="Heading2"/>
       </w:pPr>
+      <w:bookmarkStart w:id="28" w:name="_Toc40371163"/>
       <w:r>
         <w:t>Issue Tracker form</w:t>
       </w:r>
+      <w:bookmarkEnd w:id="28"/>
     </w:p>
     <w:p/>
     <w:tbl>
@@ -8951,6 +11210,57 @@
       </w:tblBorders>
     </w:tblPr>
   </w:style>
+  <w:style w:type="paragraph" w:styleId="TOCHeading">
+    <w:name w:val="TOC Heading"/>
+    <w:basedOn w:val="Heading1"/>
+    <w:next w:val="Normal"/>
+    <w:uiPriority w:val="39"/>
+    <w:unhideWhenUsed/>
+    <w:qFormat/>
+    <w:rsid w:val="00761B27"/>
+    <w:pPr>
+      <w:outlineLvl w:val="9"/>
+    </w:pPr>
+    <w:rPr>
+      <w:lang w:val="en-US"/>
+    </w:rPr>
+  </w:style>
+  <w:style w:type="paragraph" w:styleId="TOC1">
+    <w:name w:val="toc 1"/>
+    <w:basedOn w:val="Normal"/>
+    <w:next w:val="Normal"/>
+    <w:autoRedefine/>
+    <w:uiPriority w:val="39"/>
+    <w:unhideWhenUsed/>
+    <w:rsid w:val="00761B27"/>
+    <w:pPr>
+      <w:spacing w:after="100"/>
+    </w:pPr>
+  </w:style>
+  <w:style w:type="paragraph" w:styleId="TOC2">
+    <w:name w:val="toc 2"/>
+    <w:basedOn w:val="Normal"/>
+    <w:next w:val="Normal"/>
+    <w:autoRedefine/>
+    <w:uiPriority w:val="39"/>
+    <w:unhideWhenUsed/>
+    <w:rsid w:val="00761B27"/>
+    <w:pPr>
+      <w:spacing w:after="100"/>
+      <w:ind w:left="220"/>
+    </w:pPr>
+  </w:style>
+  <w:style w:type="character" w:styleId="Hyperlink">
+    <w:name w:val="Hyperlink"/>
+    <w:basedOn w:val="DefaultParagraphFont"/>
+    <w:uiPriority w:val="99"/>
+    <w:unhideWhenUsed/>
+    <w:rsid w:val="00761B27"/>
+    <w:rPr>
+      <w:color w:val="0563C1" w:themeColor="hyperlink"/>
+      <w:u w:val="single"/>
+    </w:rPr>
+  </w:style>
 </w:styles>
 </file>
 
@@ -9260,10 +11570,22 @@
 </CoverPageProperties>
 </file>
 
+<file path=customXml/item2.xml><?xml version="1.0" encoding="utf-8"?>
+<b:Sources xmlns:b="http://schemas.openxmlformats.org/officeDocument/2006/bibliography" xmlns="http://schemas.openxmlformats.org/officeDocument/2006/bibliography" SelectedStyle="\APASixthEditionOfficeOnline.xsl" StyleName="APA" Version="6"/>
+</file>
+
 <file path=customXml/itemProps1.xml><?xml version="1.0" encoding="utf-8"?>
 <ds:datastoreItem xmlns:ds="http://schemas.openxmlformats.org/officeDocument/2006/customXml" ds:itemID="{55AF091B-3C7A-41E3-B477-F2FDAA23CFDA}">
   <ds:schemaRefs>
     <ds:schemaRef ds:uri="http://schemas.microsoft.com/office/2006/coverPageProps"/>
   </ds:schemaRefs>
 </ds:datastoreItem>
+</file>
+
+<file path=customXml/itemProps2.xml><?xml version="1.0" encoding="utf-8"?>
+<ds:datastoreItem xmlns:ds="http://schemas.openxmlformats.org/officeDocument/2006/customXml" ds:itemID="{A2BD51A6-B207-4578-9570-316737240541}">
+  <ds:schemaRefs>
+    <ds:schemaRef ds:uri="http://schemas.openxmlformats.org/officeDocument/2006/bibliography"/>
+  </ds:schemaRefs>
+</ds:datastoreItem>
 </file>
</xml_diff>